<commit_message>
fleshed out standards doc
</commit_message>
<xml_diff>
--- a/JRN_metadata_standards.docx
+++ b/JRN_metadata_standards.docx
@@ -36,7 +36,7 @@
           <w:sz w:val="24"/>
           <w:szCs w:val="24"/>
         </w:rPr>
-        <w:id w:val="916529148"/>
+        <w:id w:val="226578013"/>
         <w:docPartObj>
           <w:docPartGallery w:val="Table of Contents"/>
           <w:docPartUnique/>
@@ -71,7 +71,7 @@
           <w:r>
             <w:fldChar w:fldCharType="separate"/>
           </w:r>
-          <w:hyperlink w:anchor="_Toc12536285" w:history="1">
+          <w:hyperlink w:anchor="_Toc12549372" w:history="1">
             <w:r>
               <w:rPr>
                 <w:rStyle w:val="Hyperlink"/>
@@ -98,7 +98,7 @@
                 <w:noProof/>
                 <w:webHidden/>
               </w:rPr>
-              <w:instrText xml:space="preserve"> PAGEREF _Toc12536285 \h </w:instrText>
+              <w:instrText xml:space="preserve"> PAGEREF _Toc12549372 \h </w:instrText>
             </w:r>
             <w:r>
               <w:rPr>
@@ -118,7 +118,7 @@
                 <w:noProof/>
                 <w:webHidden/>
               </w:rPr>
-              <w:t>1</w:t>
+              <w:t>2</w:t>
             </w:r>
             <w:r>
               <w:rPr>
@@ -139,13 +139,13 @@
               <w:noProof/>
             </w:rPr>
           </w:pPr>
-          <w:hyperlink w:anchor="_Toc12536286" w:history="1">
+          <w:hyperlink w:anchor="_Toc12549373" w:history="1">
             <w:r>
               <w:rPr>
                 <w:rStyle w:val="Hyperlink"/>
                 <w:noProof/>
               </w:rPr>
-              <w:t>Metadata standards by EML section</w:t>
+              <w:t>Metadata standards by EML  element</w:t>
             </w:r>
             <w:r>
               <w:rPr>
@@ -166,7 +166,7 @@
                 <w:noProof/>
                 <w:webHidden/>
               </w:rPr>
-              <w:instrText xml:space="preserve"> PAGEREF _Toc12536286 \h </w:instrText>
+              <w:instrText xml:space="preserve"> PAGEREF _Toc12549373 \h </w:instrText>
             </w:r>
             <w:r>
               <w:rPr>
@@ -186,7 +186,7 @@
                 <w:noProof/>
                 <w:webHidden/>
               </w:rPr>
-              <w:t>1</w:t>
+              <w:t>2</w:t>
             </w:r>
             <w:r>
               <w:rPr>
@@ -207,13 +207,14 @@
               <w:noProof/>
             </w:rPr>
           </w:pPr>
-          <w:hyperlink w:anchor="_Toc12536287" w:history="1">
+          <w:hyperlink w:anchor="_Toc12549374" w:history="1">
             <w:r>
               <w:rPr>
                 <w:rStyle w:val="Hyperlink"/>
-                <w:noProof/>
-              </w:rPr>
-              <w:t>Personnel</w:t>
+                <w:rFonts w:ascii="Consolas" w:hAnsi="Consolas"/>
+                <w:noProof/>
+              </w:rPr>
+              <w:t>title</w:t>
             </w:r>
             <w:r>
               <w:rPr>
@@ -234,7 +235,7 @@
                 <w:noProof/>
                 <w:webHidden/>
               </w:rPr>
-              <w:instrText xml:space="preserve"> PAGEREF _Toc12536287 \h </w:instrText>
+              <w:instrText xml:space="preserve"> PAGEREF _Toc12549374 \h </w:instrText>
             </w:r>
             <w:r>
               <w:rPr>
@@ -254,7 +255,105 @@
                 <w:noProof/>
                 <w:webHidden/>
               </w:rPr>
-              <w:t>1</w:t>
+              <w:t>2</w:t>
+            </w:r>
+            <w:r>
+              <w:rPr>
+                <w:noProof/>
+                <w:webHidden/>
+              </w:rPr>
+              <w:fldChar w:fldCharType="end"/>
+            </w:r>
+          </w:hyperlink>
+        </w:p>
+        <w:p>
+          <w:pPr>
+            <w:pStyle w:val="TOC2"/>
+            <w:tabs>
+              <w:tab w:val="right" w:leader="dot" w:pos="9350"/>
+            </w:tabs>
+            <w:rPr>
+              <w:noProof/>
+            </w:rPr>
+          </w:pPr>
+          <w:hyperlink w:anchor="_Toc12549375" w:history="1">
+            <w:r>
+              <w:rPr>
+                <w:rStyle w:val="Hyperlink"/>
+                <w:noProof/>
+              </w:rPr>
+              <w:t>Personnel and organization elements (</w:t>
+            </w:r>
+            <w:r>
+              <w:rPr>
+                <w:rStyle w:val="Hyperlink"/>
+                <w:rFonts w:ascii="Consolas" w:hAnsi="Consolas"/>
+                <w:noProof/>
+              </w:rPr>
+              <w:t>creator</w:t>
+            </w:r>
+            <w:r>
+              <w:rPr>
+                <w:rStyle w:val="Hyperlink"/>
+                <w:noProof/>
+              </w:rPr>
+              <w:t xml:space="preserve">, </w:t>
+            </w:r>
+            <w:r>
+              <w:rPr>
+                <w:rStyle w:val="Hyperlink"/>
+                <w:rFonts w:ascii="Consolas" w:hAnsi="Consolas"/>
+                <w:noProof/>
+              </w:rPr>
+              <w:t>contact</w:t>
+            </w:r>
+            <w:r>
+              <w:rPr>
+                <w:rStyle w:val="Hyperlink"/>
+                <w:noProof/>
+              </w:rPr>
+              <w:t>, etc.)</w:t>
+            </w:r>
+            <w:r>
+              <w:rPr>
+                <w:noProof/>
+                <w:webHidden/>
+              </w:rPr>
+              <w:tab/>
+            </w:r>
+            <w:r>
+              <w:rPr>
+                <w:noProof/>
+                <w:webHidden/>
+              </w:rPr>
+              <w:fldChar w:fldCharType="begin"/>
+            </w:r>
+            <w:r>
+              <w:rPr>
+                <w:noProof/>
+                <w:webHidden/>
+              </w:rPr>
+              <w:instrText xml:space="preserve"> PAGEREF _Toc12549375 \h </w:instrText>
+            </w:r>
+            <w:r>
+              <w:rPr>
+                <w:noProof/>
+                <w:webHidden/>
+              </w:rPr>
+            </w:r>
+            <w:r>
+              <w:rPr>
+                <w:noProof/>
+                <w:webHidden/>
+              </w:rPr>
+              <w:fldChar w:fldCharType="separate"/>
+            </w:r>
+            <w:r>
+              <w:rPr>
+                <w:noProof/>
+                <w:webHidden/>
+              </w:rPr>
+              <w:t>2</w:t>
             </w:r>
             <w:r>
               <w:rPr>
@@ -275,21 +374,14 @@
               <w:noProof/>
             </w:rPr>
           </w:pPr>
-          <w:hyperlink w:anchor="_Toc12536288" w:history="1">
+          <w:hyperlink w:anchor="_Toc12549376" w:history="1">
             <w:r>
               <w:rPr>
                 <w:rStyle w:val="Hyperlink"/>
                 <w:rFonts w:ascii="Consolas" w:hAnsi="Consolas"/>
                 <w:noProof/>
               </w:rPr>
-              <w:t>creator</w:t>
-            </w:r>
-            <w:r>
-              <w:rPr>
-                <w:rStyle w:val="Hyperlink"/>
-                <w:noProof/>
-              </w:rPr>
-              <w:t xml:space="preserve"> entities</w:t>
+              <w:t>contact</w:t>
             </w:r>
             <w:r>
               <w:rPr>
@@ -310,7 +402,7 @@
                 <w:noProof/>
                 <w:webHidden/>
               </w:rPr>
-              <w:instrText xml:space="preserve"> PAGEREF _Toc12536288 \h </w:instrText>
+              <w:instrText xml:space="preserve"> PAGEREF _Toc12549376 \h </w:instrText>
             </w:r>
             <w:r>
               <w:rPr>
@@ -330,7 +422,7 @@
                 <w:noProof/>
                 <w:webHidden/>
               </w:rPr>
-              <w:t>1</w:t>
+              <w:t>2</w:t>
             </w:r>
             <w:r>
               <w:rPr>
@@ -351,21 +443,82 @@
               <w:noProof/>
             </w:rPr>
           </w:pPr>
-          <w:hyperlink w:anchor="_Toc12536289" w:history="1">
+          <w:hyperlink w:anchor="_Toc12549377" w:history="1">
             <w:r>
               <w:rPr>
                 <w:rStyle w:val="Hyperlink"/>
                 <w:rFonts w:ascii="Consolas" w:hAnsi="Consolas"/>
                 <w:noProof/>
               </w:rPr>
-              <w:t>contact</w:t>
-            </w:r>
+              <w:t>creator</w:t>
+            </w:r>
+            <w:r>
+              <w:rPr>
+                <w:noProof/>
+                <w:webHidden/>
+              </w:rPr>
+              <w:tab/>
+            </w:r>
+            <w:r>
+              <w:rPr>
+                <w:noProof/>
+                <w:webHidden/>
+              </w:rPr>
+              <w:fldChar w:fldCharType="begin"/>
+            </w:r>
+            <w:r>
+              <w:rPr>
+                <w:noProof/>
+                <w:webHidden/>
+              </w:rPr>
+              <w:instrText xml:space="preserve"> PAGEREF _Toc12549377 \h </w:instrText>
+            </w:r>
+            <w:r>
+              <w:rPr>
+                <w:noProof/>
+                <w:webHidden/>
+              </w:rPr>
+            </w:r>
+            <w:r>
+              <w:rPr>
+                <w:noProof/>
+                <w:webHidden/>
+              </w:rPr>
+              <w:fldChar w:fldCharType="separate"/>
+            </w:r>
+            <w:r>
+              <w:rPr>
+                <w:noProof/>
+                <w:webHidden/>
+              </w:rPr>
+              <w:t>3</w:t>
+            </w:r>
+            <w:r>
+              <w:rPr>
+                <w:noProof/>
+                <w:webHidden/>
+              </w:rPr>
+              <w:fldChar w:fldCharType="end"/>
+            </w:r>
+          </w:hyperlink>
+        </w:p>
+        <w:p>
+          <w:pPr>
+            <w:pStyle w:val="TOC3"/>
+            <w:tabs>
+              <w:tab w:val="right" w:leader="dot" w:pos="9350"/>
+            </w:tabs>
+            <w:rPr>
+              <w:noProof/>
+            </w:rPr>
+          </w:pPr>
+          <w:hyperlink w:anchor="_Toc12549378" w:history="1">
             <w:r>
               <w:rPr>
                 <w:rStyle w:val="Hyperlink"/>
                 <w:noProof/>
               </w:rPr>
-              <w:t xml:space="preserve"> entities</w:t>
+              <w:t>Other personnel and organization elements</w:t>
             </w:r>
             <w:r>
               <w:rPr>
@@ -386,7 +539,7 @@
                 <w:noProof/>
                 <w:webHidden/>
               </w:rPr>
-              <w:instrText xml:space="preserve"> PAGEREF _Toc12536289 \h </w:instrText>
+              <w:instrText xml:space="preserve"> PAGEREF _Toc12549378 \h </w:instrText>
             </w:r>
             <w:r>
               <w:rPr>
@@ -406,7 +559,834 @@
                 <w:noProof/>
                 <w:webHidden/>
               </w:rPr>
-              <w:t>2</w:t>
+              <w:t>3</w:t>
+            </w:r>
+            <w:r>
+              <w:rPr>
+                <w:noProof/>
+                <w:webHidden/>
+              </w:rPr>
+              <w:fldChar w:fldCharType="end"/>
+            </w:r>
+          </w:hyperlink>
+        </w:p>
+        <w:p>
+          <w:pPr>
+            <w:pStyle w:val="TOC2"/>
+            <w:tabs>
+              <w:tab w:val="right" w:leader="dot" w:pos="9350"/>
+            </w:tabs>
+            <w:rPr>
+              <w:noProof/>
+            </w:rPr>
+          </w:pPr>
+          <w:hyperlink w:anchor="_Toc12549379" w:history="1">
+            <w:r>
+              <w:rPr>
+                <w:rStyle w:val="Hyperlink"/>
+                <w:rFonts w:ascii="Consolas" w:hAnsi="Consolas"/>
+                <w:noProof/>
+              </w:rPr>
+              <w:t>pubDate</w:t>
+            </w:r>
+            <w:r>
+              <w:rPr>
+                <w:noProof/>
+                <w:webHidden/>
+              </w:rPr>
+              <w:tab/>
+            </w:r>
+            <w:r>
+              <w:rPr>
+                <w:noProof/>
+                <w:webHidden/>
+              </w:rPr>
+              <w:fldChar w:fldCharType="begin"/>
+            </w:r>
+            <w:r>
+              <w:rPr>
+                <w:noProof/>
+                <w:webHidden/>
+              </w:rPr>
+              <w:instrText xml:space="preserve"> PAGEREF _Toc12549379 \h </w:instrText>
+            </w:r>
+            <w:r>
+              <w:rPr>
+                <w:noProof/>
+                <w:webHidden/>
+              </w:rPr>
+            </w:r>
+            <w:r>
+              <w:rPr>
+                <w:noProof/>
+                <w:webHidden/>
+              </w:rPr>
+              <w:fldChar w:fldCharType="separate"/>
+            </w:r>
+            <w:r>
+              <w:rPr>
+                <w:noProof/>
+                <w:webHidden/>
+              </w:rPr>
+              <w:t>3</w:t>
+            </w:r>
+            <w:r>
+              <w:rPr>
+                <w:noProof/>
+                <w:webHidden/>
+              </w:rPr>
+              <w:fldChar w:fldCharType="end"/>
+            </w:r>
+          </w:hyperlink>
+        </w:p>
+        <w:p>
+          <w:pPr>
+            <w:pStyle w:val="TOC2"/>
+            <w:tabs>
+              <w:tab w:val="right" w:leader="dot" w:pos="9350"/>
+            </w:tabs>
+            <w:rPr>
+              <w:noProof/>
+            </w:rPr>
+          </w:pPr>
+          <w:hyperlink w:anchor="_Toc12549380" w:history="1">
+            <w:r>
+              <w:rPr>
+                <w:rStyle w:val="Hyperlink"/>
+                <w:rFonts w:ascii="Consolas" w:hAnsi="Consolas"/>
+                <w:noProof/>
+              </w:rPr>
+              <w:t>abstract</w:t>
+            </w:r>
+            <w:r>
+              <w:rPr>
+                <w:noProof/>
+                <w:webHidden/>
+              </w:rPr>
+              <w:tab/>
+            </w:r>
+            <w:r>
+              <w:rPr>
+                <w:noProof/>
+                <w:webHidden/>
+              </w:rPr>
+              <w:fldChar w:fldCharType="begin"/>
+            </w:r>
+            <w:r>
+              <w:rPr>
+                <w:noProof/>
+                <w:webHidden/>
+              </w:rPr>
+              <w:instrText xml:space="preserve"> PAGEREF _Toc12549380 \h </w:instrText>
+            </w:r>
+            <w:r>
+              <w:rPr>
+                <w:noProof/>
+                <w:webHidden/>
+              </w:rPr>
+            </w:r>
+            <w:r>
+              <w:rPr>
+                <w:noProof/>
+                <w:webHidden/>
+              </w:rPr>
+              <w:fldChar w:fldCharType="separate"/>
+            </w:r>
+            <w:r>
+              <w:rPr>
+                <w:noProof/>
+                <w:webHidden/>
+              </w:rPr>
+              <w:t>3</w:t>
+            </w:r>
+            <w:r>
+              <w:rPr>
+                <w:noProof/>
+                <w:webHidden/>
+              </w:rPr>
+              <w:fldChar w:fldCharType="end"/>
+            </w:r>
+          </w:hyperlink>
+        </w:p>
+        <w:p>
+          <w:pPr>
+            <w:pStyle w:val="TOC2"/>
+            <w:tabs>
+              <w:tab w:val="right" w:leader="dot" w:pos="9350"/>
+            </w:tabs>
+            <w:rPr>
+              <w:noProof/>
+            </w:rPr>
+          </w:pPr>
+          <w:hyperlink w:anchor="_Toc12549381" w:history="1">
+            <w:r>
+              <w:rPr>
+                <w:rStyle w:val="Hyperlink"/>
+                <w:rFonts w:ascii="Consolas" w:hAnsi="Consolas"/>
+                <w:noProof/>
+              </w:rPr>
+              <w:t>keywordSet</w:t>
+            </w:r>
+            <w:r>
+              <w:rPr>
+                <w:noProof/>
+                <w:webHidden/>
+              </w:rPr>
+              <w:tab/>
+            </w:r>
+            <w:r>
+              <w:rPr>
+                <w:noProof/>
+                <w:webHidden/>
+              </w:rPr>
+              <w:fldChar w:fldCharType="begin"/>
+            </w:r>
+            <w:r>
+              <w:rPr>
+                <w:noProof/>
+                <w:webHidden/>
+              </w:rPr>
+              <w:instrText xml:space="preserve"> PAGEREF _Toc12549381 \h </w:instrText>
+            </w:r>
+            <w:r>
+              <w:rPr>
+                <w:noProof/>
+                <w:webHidden/>
+              </w:rPr>
+            </w:r>
+            <w:r>
+              <w:rPr>
+                <w:noProof/>
+                <w:webHidden/>
+              </w:rPr>
+              <w:fldChar w:fldCharType="separate"/>
+            </w:r>
+            <w:r>
+              <w:rPr>
+                <w:noProof/>
+                <w:webHidden/>
+              </w:rPr>
+              <w:t>3</w:t>
+            </w:r>
+            <w:r>
+              <w:rPr>
+                <w:noProof/>
+                <w:webHidden/>
+              </w:rPr>
+              <w:fldChar w:fldCharType="end"/>
+            </w:r>
+          </w:hyperlink>
+        </w:p>
+        <w:p>
+          <w:pPr>
+            <w:pStyle w:val="TOC2"/>
+            <w:tabs>
+              <w:tab w:val="right" w:leader="dot" w:pos="9350"/>
+            </w:tabs>
+            <w:rPr>
+              <w:noProof/>
+            </w:rPr>
+          </w:pPr>
+          <w:hyperlink w:anchor="_Toc12549382" w:history="1">
+            <w:r>
+              <w:rPr>
+                <w:rStyle w:val="Hyperlink"/>
+                <w:rFonts w:ascii="Consolas" w:hAnsi="Consolas"/>
+                <w:noProof/>
+              </w:rPr>
+              <w:t>intellectualRights</w:t>
+            </w:r>
+            <w:r>
+              <w:rPr>
+                <w:noProof/>
+                <w:webHidden/>
+              </w:rPr>
+              <w:tab/>
+            </w:r>
+            <w:r>
+              <w:rPr>
+                <w:noProof/>
+                <w:webHidden/>
+              </w:rPr>
+              <w:fldChar w:fldCharType="begin"/>
+            </w:r>
+            <w:r>
+              <w:rPr>
+                <w:noProof/>
+                <w:webHidden/>
+              </w:rPr>
+              <w:instrText xml:space="preserve"> PAGEREF _Toc12549382 \h </w:instrText>
+            </w:r>
+            <w:r>
+              <w:rPr>
+                <w:noProof/>
+                <w:webHidden/>
+              </w:rPr>
+            </w:r>
+            <w:r>
+              <w:rPr>
+                <w:noProof/>
+                <w:webHidden/>
+              </w:rPr>
+              <w:fldChar w:fldCharType="separate"/>
+            </w:r>
+            <w:r>
+              <w:rPr>
+                <w:noProof/>
+                <w:webHidden/>
+              </w:rPr>
+              <w:t>4</w:t>
+            </w:r>
+            <w:r>
+              <w:rPr>
+                <w:noProof/>
+                <w:webHidden/>
+              </w:rPr>
+              <w:fldChar w:fldCharType="end"/>
+            </w:r>
+          </w:hyperlink>
+        </w:p>
+        <w:p>
+          <w:pPr>
+            <w:pStyle w:val="TOC2"/>
+            <w:tabs>
+              <w:tab w:val="right" w:leader="dot" w:pos="9350"/>
+            </w:tabs>
+            <w:rPr>
+              <w:noProof/>
+            </w:rPr>
+          </w:pPr>
+          <w:hyperlink w:anchor="_Toc12549383" w:history="1">
+            <w:r>
+              <w:rPr>
+                <w:rStyle w:val="Hyperlink"/>
+                <w:rFonts w:ascii="Consolas" w:hAnsi="Consolas"/>
+                <w:noProof/>
+              </w:rPr>
+              <w:t>coverage</w:t>
+            </w:r>
+            <w:r>
+              <w:rPr>
+                <w:noProof/>
+                <w:webHidden/>
+              </w:rPr>
+              <w:tab/>
+            </w:r>
+            <w:r>
+              <w:rPr>
+                <w:noProof/>
+                <w:webHidden/>
+              </w:rPr>
+              <w:fldChar w:fldCharType="begin"/>
+            </w:r>
+            <w:r>
+              <w:rPr>
+                <w:noProof/>
+                <w:webHidden/>
+              </w:rPr>
+              <w:instrText xml:space="preserve"> PAGEREF _Toc12549383 \h </w:instrText>
+            </w:r>
+            <w:r>
+              <w:rPr>
+                <w:noProof/>
+                <w:webHidden/>
+              </w:rPr>
+            </w:r>
+            <w:r>
+              <w:rPr>
+                <w:noProof/>
+                <w:webHidden/>
+              </w:rPr>
+              <w:fldChar w:fldCharType="separate"/>
+            </w:r>
+            <w:r>
+              <w:rPr>
+                <w:noProof/>
+                <w:webHidden/>
+              </w:rPr>
+              <w:t>4</w:t>
+            </w:r>
+            <w:r>
+              <w:rPr>
+                <w:noProof/>
+                <w:webHidden/>
+              </w:rPr>
+              <w:fldChar w:fldCharType="end"/>
+            </w:r>
+          </w:hyperlink>
+        </w:p>
+        <w:p>
+          <w:pPr>
+            <w:pStyle w:val="TOC3"/>
+            <w:tabs>
+              <w:tab w:val="right" w:leader="dot" w:pos="9350"/>
+            </w:tabs>
+            <w:rPr>
+              <w:noProof/>
+            </w:rPr>
+          </w:pPr>
+          <w:hyperlink w:anchor="_Toc12549384" w:history="1">
+            <w:r>
+              <w:rPr>
+                <w:rStyle w:val="Hyperlink"/>
+                <w:rFonts w:ascii="Consolas" w:hAnsi="Consolas"/>
+                <w:noProof/>
+              </w:rPr>
+              <w:t>geographicCoverage</w:t>
+            </w:r>
+            <w:r>
+              <w:rPr>
+                <w:noProof/>
+                <w:webHidden/>
+              </w:rPr>
+              <w:tab/>
+            </w:r>
+            <w:r>
+              <w:rPr>
+                <w:noProof/>
+                <w:webHidden/>
+              </w:rPr>
+              <w:fldChar w:fldCharType="begin"/>
+            </w:r>
+            <w:r>
+              <w:rPr>
+                <w:noProof/>
+                <w:webHidden/>
+              </w:rPr>
+              <w:instrText xml:space="preserve"> PAGEREF _Toc12549384 \h </w:instrText>
+            </w:r>
+            <w:r>
+              <w:rPr>
+                <w:noProof/>
+                <w:webHidden/>
+              </w:rPr>
+            </w:r>
+            <w:r>
+              <w:rPr>
+                <w:noProof/>
+                <w:webHidden/>
+              </w:rPr>
+              <w:fldChar w:fldCharType="separate"/>
+            </w:r>
+            <w:r>
+              <w:rPr>
+                <w:noProof/>
+                <w:webHidden/>
+              </w:rPr>
+              <w:t>4</w:t>
+            </w:r>
+            <w:r>
+              <w:rPr>
+                <w:noProof/>
+                <w:webHidden/>
+              </w:rPr>
+              <w:fldChar w:fldCharType="end"/>
+            </w:r>
+          </w:hyperlink>
+        </w:p>
+        <w:p>
+          <w:pPr>
+            <w:pStyle w:val="TOC3"/>
+            <w:tabs>
+              <w:tab w:val="right" w:leader="dot" w:pos="9350"/>
+            </w:tabs>
+            <w:rPr>
+              <w:noProof/>
+            </w:rPr>
+          </w:pPr>
+          <w:hyperlink w:anchor="_Toc12549385" w:history="1">
+            <w:r>
+              <w:rPr>
+                <w:rStyle w:val="Hyperlink"/>
+                <w:rFonts w:ascii="Consolas" w:hAnsi="Consolas"/>
+                <w:noProof/>
+              </w:rPr>
+              <w:t>taxonomicCoverage</w:t>
+            </w:r>
+            <w:r>
+              <w:rPr>
+                <w:noProof/>
+                <w:webHidden/>
+              </w:rPr>
+              <w:tab/>
+            </w:r>
+            <w:r>
+              <w:rPr>
+                <w:noProof/>
+                <w:webHidden/>
+              </w:rPr>
+              <w:fldChar w:fldCharType="begin"/>
+            </w:r>
+            <w:r>
+              <w:rPr>
+                <w:noProof/>
+                <w:webHidden/>
+              </w:rPr>
+              <w:instrText xml:space="preserve"> PAGEREF _Toc12549385 \h </w:instrText>
+            </w:r>
+            <w:r>
+              <w:rPr>
+                <w:noProof/>
+                <w:webHidden/>
+              </w:rPr>
+            </w:r>
+            <w:r>
+              <w:rPr>
+                <w:noProof/>
+                <w:webHidden/>
+              </w:rPr>
+              <w:fldChar w:fldCharType="separate"/>
+            </w:r>
+            <w:r>
+              <w:rPr>
+                <w:noProof/>
+                <w:webHidden/>
+              </w:rPr>
+              <w:t>4</w:t>
+            </w:r>
+            <w:r>
+              <w:rPr>
+                <w:noProof/>
+                <w:webHidden/>
+              </w:rPr>
+              <w:fldChar w:fldCharType="end"/>
+            </w:r>
+          </w:hyperlink>
+        </w:p>
+        <w:p>
+          <w:pPr>
+            <w:pStyle w:val="TOC3"/>
+            <w:tabs>
+              <w:tab w:val="right" w:leader="dot" w:pos="9350"/>
+            </w:tabs>
+            <w:rPr>
+              <w:noProof/>
+            </w:rPr>
+          </w:pPr>
+          <w:hyperlink w:anchor="_Toc12549386" w:history="1">
+            <w:r>
+              <w:rPr>
+                <w:rStyle w:val="Hyperlink"/>
+                <w:rFonts w:ascii="Consolas" w:hAnsi="Consolas"/>
+                <w:noProof/>
+              </w:rPr>
+              <w:t>temporalCoverage</w:t>
+            </w:r>
+            <w:r>
+              <w:rPr>
+                <w:noProof/>
+                <w:webHidden/>
+              </w:rPr>
+              <w:tab/>
+            </w:r>
+            <w:r>
+              <w:rPr>
+                <w:noProof/>
+                <w:webHidden/>
+              </w:rPr>
+              <w:fldChar w:fldCharType="begin"/>
+            </w:r>
+            <w:r>
+              <w:rPr>
+                <w:noProof/>
+                <w:webHidden/>
+              </w:rPr>
+              <w:instrText xml:space="preserve"> PAGEREF _Toc12549386 \h </w:instrText>
+            </w:r>
+            <w:r>
+              <w:rPr>
+                <w:noProof/>
+                <w:webHidden/>
+              </w:rPr>
+            </w:r>
+            <w:r>
+              <w:rPr>
+                <w:noProof/>
+                <w:webHidden/>
+              </w:rPr>
+              <w:fldChar w:fldCharType="separate"/>
+            </w:r>
+            <w:r>
+              <w:rPr>
+                <w:noProof/>
+                <w:webHidden/>
+              </w:rPr>
+              <w:t>4</w:t>
+            </w:r>
+            <w:r>
+              <w:rPr>
+                <w:noProof/>
+                <w:webHidden/>
+              </w:rPr>
+              <w:fldChar w:fldCharType="end"/>
+            </w:r>
+          </w:hyperlink>
+        </w:p>
+        <w:p>
+          <w:pPr>
+            <w:pStyle w:val="TOC2"/>
+            <w:tabs>
+              <w:tab w:val="right" w:leader="dot" w:pos="9350"/>
+            </w:tabs>
+            <w:rPr>
+              <w:noProof/>
+            </w:rPr>
+          </w:pPr>
+          <w:hyperlink w:anchor="_Toc12549387" w:history="1">
+            <w:r>
+              <w:rPr>
+                <w:rStyle w:val="Hyperlink"/>
+                <w:rFonts w:ascii="Consolas" w:hAnsi="Consolas"/>
+                <w:noProof/>
+              </w:rPr>
+              <w:t>maintenance</w:t>
+            </w:r>
+            <w:r>
+              <w:rPr>
+                <w:noProof/>
+                <w:webHidden/>
+              </w:rPr>
+              <w:tab/>
+            </w:r>
+            <w:r>
+              <w:rPr>
+                <w:noProof/>
+                <w:webHidden/>
+              </w:rPr>
+              <w:fldChar w:fldCharType="begin"/>
+            </w:r>
+            <w:r>
+              <w:rPr>
+                <w:noProof/>
+                <w:webHidden/>
+              </w:rPr>
+              <w:instrText xml:space="preserve"> PAGEREF _Toc12549387 \h </w:instrText>
+            </w:r>
+            <w:r>
+              <w:rPr>
+                <w:noProof/>
+                <w:webHidden/>
+              </w:rPr>
+            </w:r>
+            <w:r>
+              <w:rPr>
+                <w:noProof/>
+                <w:webHidden/>
+              </w:rPr>
+              <w:fldChar w:fldCharType="separate"/>
+            </w:r>
+            <w:r>
+              <w:rPr>
+                <w:noProof/>
+                <w:webHidden/>
+              </w:rPr>
+              <w:t>4</w:t>
+            </w:r>
+            <w:r>
+              <w:rPr>
+                <w:noProof/>
+                <w:webHidden/>
+              </w:rPr>
+              <w:fldChar w:fldCharType="end"/>
+            </w:r>
+          </w:hyperlink>
+        </w:p>
+        <w:p>
+          <w:pPr>
+            <w:pStyle w:val="TOC2"/>
+            <w:tabs>
+              <w:tab w:val="right" w:leader="dot" w:pos="9350"/>
+            </w:tabs>
+            <w:rPr>
+              <w:noProof/>
+            </w:rPr>
+          </w:pPr>
+          <w:hyperlink w:anchor="_Toc12549388" w:history="1">
+            <w:r>
+              <w:rPr>
+                <w:rStyle w:val="Hyperlink"/>
+                <w:rFonts w:ascii="Consolas" w:hAnsi="Consolas"/>
+                <w:noProof/>
+              </w:rPr>
+              <w:t>methods</w:t>
+            </w:r>
+            <w:r>
+              <w:rPr>
+                <w:noProof/>
+                <w:webHidden/>
+              </w:rPr>
+              <w:tab/>
+            </w:r>
+            <w:r>
+              <w:rPr>
+                <w:noProof/>
+                <w:webHidden/>
+              </w:rPr>
+              <w:fldChar w:fldCharType="begin"/>
+            </w:r>
+            <w:r>
+              <w:rPr>
+                <w:noProof/>
+                <w:webHidden/>
+              </w:rPr>
+              <w:instrText xml:space="preserve"> PAGEREF _Toc12549388 \h </w:instrText>
+            </w:r>
+            <w:r>
+              <w:rPr>
+                <w:noProof/>
+                <w:webHidden/>
+              </w:rPr>
+            </w:r>
+            <w:r>
+              <w:rPr>
+                <w:noProof/>
+                <w:webHidden/>
+              </w:rPr>
+              <w:fldChar w:fldCharType="separate"/>
+            </w:r>
+            <w:r>
+              <w:rPr>
+                <w:noProof/>
+                <w:webHidden/>
+              </w:rPr>
+              <w:t>5</w:t>
+            </w:r>
+            <w:r>
+              <w:rPr>
+                <w:noProof/>
+                <w:webHidden/>
+              </w:rPr>
+              <w:fldChar w:fldCharType="end"/>
+            </w:r>
+          </w:hyperlink>
+        </w:p>
+        <w:p>
+          <w:pPr>
+            <w:pStyle w:val="TOC2"/>
+            <w:tabs>
+              <w:tab w:val="right" w:leader="dot" w:pos="9350"/>
+            </w:tabs>
+            <w:rPr>
+              <w:noProof/>
+            </w:rPr>
+          </w:pPr>
+          <w:hyperlink w:anchor="_Toc12549389" w:history="1">
+            <w:r>
+              <w:rPr>
+                <w:rStyle w:val="Hyperlink"/>
+                <w:rFonts w:ascii="Consolas" w:hAnsi="Consolas"/>
+                <w:noProof/>
+              </w:rPr>
+              <w:t>project</w:t>
+            </w:r>
+            <w:r>
+              <w:rPr>
+                <w:noProof/>
+                <w:webHidden/>
+              </w:rPr>
+              <w:tab/>
+            </w:r>
+            <w:r>
+              <w:rPr>
+                <w:noProof/>
+                <w:webHidden/>
+              </w:rPr>
+              <w:fldChar w:fldCharType="begin"/>
+            </w:r>
+            <w:r>
+              <w:rPr>
+                <w:noProof/>
+                <w:webHidden/>
+              </w:rPr>
+              <w:instrText xml:space="preserve"> PAGEREF _Toc12549389 \h </w:instrText>
+            </w:r>
+            <w:r>
+              <w:rPr>
+                <w:noProof/>
+                <w:webHidden/>
+              </w:rPr>
+            </w:r>
+            <w:r>
+              <w:rPr>
+                <w:noProof/>
+                <w:webHidden/>
+              </w:rPr>
+              <w:fldChar w:fldCharType="separate"/>
+            </w:r>
+            <w:r>
+              <w:rPr>
+                <w:noProof/>
+                <w:webHidden/>
+              </w:rPr>
+              <w:t>5</w:t>
+            </w:r>
+            <w:r>
+              <w:rPr>
+                <w:noProof/>
+                <w:webHidden/>
+              </w:rPr>
+              <w:fldChar w:fldCharType="end"/>
+            </w:r>
+          </w:hyperlink>
+        </w:p>
+        <w:p>
+          <w:pPr>
+            <w:pStyle w:val="TOC2"/>
+            <w:tabs>
+              <w:tab w:val="right" w:leader="dot" w:pos="9350"/>
+            </w:tabs>
+            <w:rPr>
+              <w:noProof/>
+            </w:rPr>
+          </w:pPr>
+          <w:hyperlink w:anchor="_Toc12549390" w:history="1">
+            <w:r>
+              <w:rPr>
+                <w:rStyle w:val="Hyperlink"/>
+                <w:noProof/>
+              </w:rPr>
+              <w:t>Data entities</w:t>
+            </w:r>
+            <w:r>
+              <w:rPr>
+                <w:noProof/>
+                <w:webHidden/>
+              </w:rPr>
+              <w:tab/>
+            </w:r>
+            <w:r>
+              <w:rPr>
+                <w:noProof/>
+                <w:webHidden/>
+              </w:rPr>
+              <w:fldChar w:fldCharType="begin"/>
+            </w:r>
+            <w:r>
+              <w:rPr>
+                <w:noProof/>
+                <w:webHidden/>
+              </w:rPr>
+              <w:instrText xml:space="preserve"> PAGEREF _Toc12549390 \h </w:instrText>
+            </w:r>
+            <w:r>
+              <w:rPr>
+                <w:noProof/>
+                <w:webHidden/>
+              </w:rPr>
+            </w:r>
+            <w:r>
+              <w:rPr>
+                <w:noProof/>
+                <w:webHidden/>
+              </w:rPr>
+              <w:fldChar w:fldCharType="separate"/>
+            </w:r>
+            <w:r>
+              <w:rPr>
+                <w:noProof/>
+                <w:webHidden/>
+              </w:rPr>
+              <w:t>5</w:t>
             </w:r>
             <w:r>
               <w:rPr>
@@ -427,7 +1407,7 @@
               <w:noProof/>
             </w:rPr>
           </w:pPr>
-          <w:hyperlink w:anchor="_Toc12536290" w:history="1">
+          <w:hyperlink w:anchor="_Toc12549391" w:history="1">
             <w:r>
               <w:rPr>
                 <w:rStyle w:val="Hyperlink"/>
@@ -454,7 +1434,7 @@
                 <w:noProof/>
                 <w:webHidden/>
               </w:rPr>
-              <w:instrText xml:space="preserve"> PAGEREF _Toc12536290 \h </w:instrText>
+              <w:instrText xml:space="preserve"> PAGEREF _Toc12549391 \h </w:instrText>
             </w:r>
             <w:r>
               <w:rPr>
@@ -474,7 +1454,7 @@
                 <w:noProof/>
                 <w:webHidden/>
               </w:rPr>
-              <w:t>2</w:t>
+              <w:t>5</w:t>
             </w:r>
             <w:r>
               <w:rPr>
@@ -508,8 +1488,9 @@
         <w:pStyle w:val="Heading1"/>
       </w:pPr>
       <w:bookmarkStart w:id="1" w:name="introduction"/>
-      <w:bookmarkStart w:id="2" w:name="_Toc12536285"/>
-      <w:r>
+      <w:bookmarkStart w:id="2" w:name="_Toc12549372"/>
+      <w:r>
+        <w:lastRenderedPageBreak/>
         <w:t>Introduction</w:t>
       </w:r>
       <w:bookmarkEnd w:id="1"/>
@@ -523,7 +1504,7 @@
         <w:t>This document defines metadata standards to use when creating EML files for Jornada Basin LTER research data packages. These standards ar</w:t>
       </w:r>
       <w:r>
-        <w:t>e under active development as we revamp our data catalog, but they are essentially derived this reference document:</w:t>
+        <w:t>e under active development as we revamp our data catalog, but they are essentially derived from this reference document:</w:t>
       </w:r>
     </w:p>
     <w:p>
@@ -535,13 +1516,13 @@
           <w:rPr>
             <w:rStyle w:val="Hyperlink"/>
           </w:rPr>
-          <w:t>https://environmentaldatainitiati</w:t>
+          <w:t>https://environmentaldataini</w:t>
         </w:r>
         <w:r>
           <w:rPr>
             <w:rStyle w:val="Hyperlink"/>
           </w:rPr>
-          <w:t>ve.files.wordpress.com/2017/11/emlbestpractices-v3.pdf</w:t>
+          <w:t>tiative.files.wordpress.com/2017/11/emlbestpractices-v3.pdf</w:t>
         </w:r>
       </w:hyperlink>
     </w:p>
@@ -555,12 +1536,97 @@
     </w:p>
     <w:p>
       <w:pPr>
+        <w:pStyle w:val="BodyText"/>
+      </w:pPr>
+      <w:r>
+        <w:t>When revising earlier EML documents, do your best not to lose the metadata they contain. Make sure a copy is archived somewhe</w:t>
+      </w:r>
+      <w:r>
+        <w:t>re (like EDI, if possible) so that metadata are not lost.</w:t>
+      </w:r>
+    </w:p>
+    <w:p>
+      <w:pPr>
+        <w:pStyle w:val="BodyText"/>
+      </w:pPr>
+      <w:r>
+        <w:t xml:space="preserve">Note that EML documents are heirarchical. The top level element is </w:t>
+      </w:r>
+      <w:r>
+        <w:rPr>
+          <w:rStyle w:val="VerbatimChar"/>
+        </w:rPr>
+        <w:t>eml:eml</w:t>
+      </w:r>
+      <w:r>
+        <w:t xml:space="preserve">, and within that are contained 3 elements: </w:t>
+      </w:r>
+      <w:r>
+        <w:rPr>
+          <w:rStyle w:val="VerbatimChar"/>
+        </w:rPr>
+        <w:t>access</w:t>
+      </w:r>
+      <w:r>
+        <w:t xml:space="preserve">, </w:t>
+      </w:r>
+      <w:r>
+        <w:rPr>
+          <w:rStyle w:val="VerbatimChar"/>
+        </w:rPr>
+        <w:t>dataset</w:t>
+      </w:r>
+      <w:r>
+        <w:t xml:space="preserve">, and </w:t>
+      </w:r>
+      <w:r>
+        <w:rPr>
+          <w:rStyle w:val="VerbatimChar"/>
+        </w:rPr>
+        <w:t>additional_metadata</w:t>
+      </w:r>
+      <w:r>
+        <w:t>. The metadata standards in this documen</w:t>
+      </w:r>
+      <w:r>
+        <w:t xml:space="preserve">t refer to the </w:t>
+      </w:r>
+      <w:r>
+        <w:rPr>
+          <w:rStyle w:val="VerbatimChar"/>
+        </w:rPr>
+        <w:t>dataset</w:t>
+      </w:r>
+      <w:r>
+        <w:t xml:space="preserve"> element of your EML file only. Maybe we’ll add standards on </w:t>
+      </w:r>
+      <w:r>
+        <w:rPr>
+          <w:rStyle w:val="VerbatimChar"/>
+        </w:rPr>
+        <w:t>access</w:t>
+      </w:r>
+      <w:r>
+        <w:t xml:space="preserve"> and </w:t>
+      </w:r>
+      <w:r>
+        <w:rPr>
+          <w:rStyle w:val="VerbatimChar"/>
+        </w:rPr>
+        <w:t>additional_metadata</w:t>
+      </w:r>
+      <w:r>
+        <w:t xml:space="preserve"> at a later time.</w:t>
+      </w:r>
+    </w:p>
+    <w:p>
+      <w:pPr>
         <w:pStyle w:val="Heading1"/>
       </w:pPr>
-      <w:bookmarkStart w:id="3" w:name="metadata-standards-by-eml-section"/>
-      <w:bookmarkStart w:id="4" w:name="_Toc12536286"/>
-      <w:r>
-        <w:t>Metadata standards by EML section</w:t>
+      <w:bookmarkStart w:id="3" w:name="metadata-standards-by-eml-element"/>
+      <w:bookmarkStart w:id="4" w:name="_Toc12549373"/>
+      <w:r>
+        <w:t>Metadata standards by EML  element</w:t>
       </w:r>
       <w:bookmarkEnd w:id="3"/>
       <w:bookmarkEnd w:id="4"/>
@@ -569,10 +1635,13 @@
       <w:pPr>
         <w:pStyle w:val="Heading2"/>
       </w:pPr>
-      <w:bookmarkStart w:id="5" w:name="personnel"/>
-      <w:bookmarkStart w:id="6" w:name="_Toc12536287"/>
-      <w:r>
-        <w:t>Personnel</w:t>
+      <w:bookmarkStart w:id="5" w:name="title"/>
+      <w:bookmarkStart w:id="6" w:name="_Toc12549374"/>
+      <w:r>
+        <w:rPr>
+          <w:rStyle w:val="VerbatimChar"/>
+        </w:rPr>
+        <w:t>title</w:t>
       </w:r>
       <w:bookmarkEnd w:id="5"/>
       <w:bookmarkEnd w:id="6"/>
@@ -582,7 +1651,32 @@
         <w:pStyle w:val="FirstParagraph"/>
       </w:pPr>
       <w:r>
-        <w:t xml:space="preserve">At least one </w:t>
+        <w:t>Descriptive title that includes type of data collected, geographic location, and tim</w:t>
+      </w:r>
+      <w:r>
+        <w:t>e range of the data (what, where, when). In general we use “Jornada” in some form as part of the geographic description. It may also be useful to include a project name or abbreviation if the package is part of a collection from a large project (NEAT, SMES</w:t>
+      </w:r>
+      <w:r>
+        <w:t>, etc).</w:t>
+      </w:r>
+    </w:p>
+    <w:p>
+      <w:pPr>
+        <w:pStyle w:val="Heading2"/>
+      </w:pPr>
+      <w:bookmarkStart w:id="7" w:name="X592d939206105d13468764b28d817a854c66751"/>
+      <w:bookmarkStart w:id="8" w:name="_Toc12549375"/>
+      <w:r>
+        <w:t>Personnel and organization elements (</w:t>
+      </w:r>
+      <w:r>
+        <w:rPr>
+          <w:rStyle w:val="VerbatimChar"/>
+        </w:rPr>
+        <w:t>creator</w:t>
+      </w:r>
+      <w:r>
+        <w:t xml:space="preserve">, </w:t>
       </w:r>
       <w:r>
         <w:rPr>
@@ -591,35 +1685,7 @@
         <w:t>contact</w:t>
       </w:r>
       <w:r>
-        <w:t xml:space="preserve"> entity must be supplied in every EML document. Almost all EML doc</w:t>
-      </w:r>
-      <w:r>
-        <w:t xml:space="preserve">uments should have at least one </w:t>
-      </w:r>
-      <w:r>
-        <w:rPr>
-          <w:rStyle w:val="VerbatimChar"/>
-        </w:rPr>
-        <w:t>creator</w:t>
-      </w:r>
-      <w:r>
-        <w:t xml:space="preserve"> entity.</w:t>
-      </w:r>
-    </w:p>
-    <w:p>
-      <w:pPr>
-        <w:pStyle w:val="Heading3"/>
-      </w:pPr>
-      <w:bookmarkStart w:id="7" w:name="creator-entities"/>
-      <w:bookmarkStart w:id="8" w:name="_Toc12536288"/>
-      <w:r>
-        <w:rPr>
-          <w:rStyle w:val="VerbatimChar"/>
-        </w:rPr>
-        <w:t>creator</w:t>
-      </w:r>
-      <w:r>
-        <w:t xml:space="preserve"> entities</w:t>
+        <w:t>, etc.)</w:t>
       </w:r>
       <w:bookmarkEnd w:id="7"/>
       <w:bookmarkEnd w:id="8"/>
@@ -629,7 +1695,7 @@
         <w:pStyle w:val="FirstParagraph"/>
       </w:pPr>
       <w:r>
-        <w:t>Creator entities can consist of one or more persons, who must include the original PI for the project AND and original co-PIs on the project.</w:t>
+        <w:t>There are a number of elements in this category grouped together here. They normally appear within the dataset element (/eml:eml/dataset/creator, /eml:eml/dataset/contact, etc)</w:t>
       </w:r>
     </w:p>
     <w:p>
@@ -637,8 +1703,19 @@
         <w:pStyle w:val="BodyText"/>
       </w:pPr>
       <w:r>
-        <w:lastRenderedPageBreak/>
-        <w:t xml:space="preserve">No other </w:t>
+        <w:t>At least o</w:t>
+      </w:r>
+      <w:r>
+        <w:t xml:space="preserve">ne </w:t>
+      </w:r>
+      <w:r>
+        <w:rPr>
+          <w:rStyle w:val="VerbatimChar"/>
+        </w:rPr>
+        <w:t>contact</w:t>
+      </w:r>
+      <w:r>
+        <w:t xml:space="preserve"> entity must be supplied in every EML document. All EML documents should usually have at least one </w:t>
       </w:r>
       <w:r>
         <w:rPr>
@@ -647,26 +1724,20 @@
         <w:t>creator</w:t>
       </w:r>
       <w:r>
-        <w:t xml:space="preserve"> entities are allowed.</w:t>
+        <w:t xml:space="preserve"> entity, but exceptions can be made if this information has been lost in very old Jornada datasets.</w:t>
       </w:r>
     </w:p>
     <w:p>
       <w:pPr>
         <w:pStyle w:val="Heading3"/>
       </w:pPr>
-      <w:bookmarkStart w:id="9" w:name="contact-entities"/>
-      <w:bookmarkStart w:id="10" w:name="_Toc12536289"/>
+      <w:bookmarkStart w:id="9" w:name="contact"/>
+      <w:bookmarkStart w:id="10" w:name="_Toc12549376"/>
       <w:r>
         <w:rPr>
           <w:rStyle w:val="VerbatimChar"/>
         </w:rPr>
         <w:t>contact</w:t>
-      </w:r>
-      <w:r>
-        <w:t xml:space="preserve"> en</w:t>
-      </w:r>
-      <w:r>
-        <w:t>tities</w:t>
       </w:r>
       <w:bookmarkEnd w:id="9"/>
       <w:bookmarkEnd w:id="10"/>
@@ -676,10 +1747,10 @@
         <w:pStyle w:val="FirstParagraph"/>
       </w:pPr>
       <w:r>
-        <w:t>Contact entities can consist of one or more persons who should be contacted for access to, or information about, the data package. These must include the Data Manager (listed by position and email - datamanager.jrn.lter@gmail.com - , not name) and t</w:t>
-      </w:r>
-      <w:r>
-        <w:t>he “currently responsible PI.” If there is no “currently responsible PI” this contact may be left out of the EML document, leaving only the Data Manager</w:t>
+        <w:rPr>
+          <w:b/>
+        </w:rPr>
+        <w:t>This is a required element.</w:t>
       </w:r>
     </w:p>
     <w:p>
@@ -687,10 +1758,49 @@
         <w:pStyle w:val="BodyText"/>
       </w:pPr>
       <w:r>
-        <w:t>JRN defines the “currently responsible PI” as the LTER principal investigator who curates a study and i</w:t>
-      </w:r>
-      <w:r>
-        <w:t xml:space="preserve">ts associated data package(s). For data packages without a “currently responsible PI”, John Anderson has historically been listed in this role in the list of </w:t>
+        <w:t>Cont</w:t>
+      </w:r>
+      <w:r>
+        <w:t>acts are people (or positions, like Data Manager) that should be contacted for access to, or information about, the data package. For Jornada data packages this should include:</w:t>
+      </w:r>
+    </w:p>
+    <w:p>
+      <w:pPr>
+        <w:pStyle w:val="Compact"/>
+        <w:numPr>
+          <w:ilvl w:val="0"/>
+          <w:numId w:val="2"/>
+        </w:numPr>
+      </w:pPr>
+      <w:r>
+        <w:t>The “Current responsible investigator” (if available)</w:t>
+      </w:r>
+    </w:p>
+    <w:p>
+      <w:pPr>
+        <w:pStyle w:val="Compact"/>
+        <w:numPr>
+          <w:ilvl w:val="0"/>
+          <w:numId w:val="2"/>
+        </w:numPr>
+      </w:pPr>
+      <w:r>
+        <w:t xml:space="preserve">The JRN LTER Information </w:t>
+      </w:r>
+      <w:r>
+        <w:t>Manager (datamanager.jrn.lter@gmail.com)</w:t>
+      </w:r>
+    </w:p>
+    <w:p>
+      <w:pPr>
+        <w:pStyle w:val="FirstParagraph"/>
+      </w:pPr>
+      <w:r>
+        <w:lastRenderedPageBreak/>
+        <w:t xml:space="preserve">JRN LTER defines the “Current responsible investigator” as the LTER principal investigator who curates a study and its associated data package(s). For data packages without a “current responsible PI”, John Anderson </w:t>
+      </w:r>
+      <w:r>
+        <w:t xml:space="preserve">has historically been listed as a </w:t>
       </w:r>
       <w:r>
         <w:rPr>
@@ -699,10 +1809,7 @@
         <w:t>contact</w:t>
       </w:r>
       <w:r>
-        <w:t xml:space="preserve"> entities. When updating one of these packages, ask John if he would like to remain in this</w:t>
-      </w:r>
-      <w:r>
-        <w:t xml:space="preserve"> position. If not he may be removed, leaving only the Data Manager.</w:t>
+        <w:t xml:space="preserve"> with this role. When updating one of these packages, ask John if he would like to remain in this position. If not he may be removedand it is acceptable to list only the Data Manager.</w:t>
       </w:r>
     </w:p>
     <w:p>
@@ -715,12 +1822,15 @@
     </w:p>
     <w:p>
       <w:pPr>
-        <w:pStyle w:val="Heading1"/>
-      </w:pPr>
-      <w:bookmarkStart w:id="11" w:name="X57552936979b5b1cc1cffde98ece4d7379a1bc9"/>
-      <w:bookmarkStart w:id="12" w:name="_Toc12536290"/>
-      <w:r>
-        <w:t>Information management, metadata, and EML resources</w:t>
+        <w:pStyle w:val="Heading3"/>
+      </w:pPr>
+      <w:bookmarkStart w:id="11" w:name="creator"/>
+      <w:bookmarkStart w:id="12" w:name="_Toc12549377"/>
+      <w:r>
+        <w:rPr>
+          <w:rStyle w:val="VerbatimChar"/>
+        </w:rPr>
+        <w:t>creator</w:t>
       </w:r>
       <w:bookmarkEnd w:id="11"/>
       <w:bookmarkEnd w:id="12"/>
@@ -730,26 +1840,919 @@
         <w:pStyle w:val="FirstParagraph"/>
       </w:pPr>
       <w:r>
-        <w:t xml:space="preserve">The LTER network (funded by NSF) maintains a </w:t>
-      </w:r>
+        <w:t>Creators are people with direct intellectual contributions to the data package and so could include PIs, postdocs, students, and other researchers. There can be multiple  elements in a Jornda EML document. These should include:</w:t>
+      </w:r>
+    </w:p>
+    <w:p>
+      <w:pPr>
+        <w:pStyle w:val="Compact"/>
+        <w:numPr>
+          <w:ilvl w:val="0"/>
+          <w:numId w:val="3"/>
+        </w:numPr>
+      </w:pPr>
+      <w:r>
+        <w:t>Original PIs</w:t>
+      </w:r>
+    </w:p>
+    <w:p>
+      <w:pPr>
+        <w:pStyle w:val="Compact"/>
+        <w:numPr>
+          <w:ilvl w:val="0"/>
+          <w:numId w:val="3"/>
+        </w:numPr>
+      </w:pPr>
+      <w:r>
+        <w:t>Former responsi</w:t>
+      </w:r>
+      <w:r>
+        <w:t>ble PIs</w:t>
+      </w:r>
+    </w:p>
+    <w:p>
+      <w:pPr>
+        <w:pStyle w:val="Compact"/>
+        <w:numPr>
+          <w:ilvl w:val="0"/>
+          <w:numId w:val="3"/>
+        </w:numPr>
+      </w:pPr>
+      <w:r>
+        <w:t>Current responsible PIs</w:t>
+      </w:r>
+    </w:p>
+    <w:p>
+      <w:pPr>
+        <w:pStyle w:val="Compact"/>
+        <w:numPr>
+          <w:ilvl w:val="0"/>
+          <w:numId w:val="3"/>
+        </w:numPr>
+      </w:pPr>
+      <w:r>
+        <w:t>PostDocs, grad students, and other researchers (??? need to verify this)</w:t>
+      </w:r>
+    </w:p>
+    <w:p>
+      <w:pPr>
+        <w:pStyle w:val="Heading3"/>
+      </w:pPr>
+      <w:bookmarkStart w:id="13" w:name="X299fef428cc7b52fa148db3fe3c81084307e0eb"/>
+      <w:bookmarkStart w:id="14" w:name="_Toc12549378"/>
+      <w:r>
+        <w:t>Other personnel and organization elements</w:t>
+      </w:r>
+      <w:bookmarkEnd w:id="13"/>
+      <w:bookmarkEnd w:id="14"/>
+    </w:p>
+    <w:p>
+      <w:pPr>
+        <w:pStyle w:val="FirstParagraph"/>
+      </w:pPr>
+      <w:r>
+        <w:t xml:space="preserve">Other personnel and organization elements, such as </w:t>
+      </w:r>
+      <w:r>
+        <w:rPr>
+          <w:rStyle w:val="VerbatimChar"/>
+        </w:rPr>
+        <w:t>metadataProvider</w:t>
+      </w:r>
+      <w:r>
+        <w:t xml:space="preserve">, </w:t>
+      </w:r>
+      <w:r>
+        <w:rPr>
+          <w:rStyle w:val="VerbatimChar"/>
+        </w:rPr>
+        <w:t>associatedParty</w:t>
+      </w:r>
+      <w:r>
+        <w:t xml:space="preserve">, or </w:t>
+      </w:r>
+      <w:r>
+        <w:rPr>
+          <w:rStyle w:val="VerbatimChar"/>
+        </w:rPr>
+        <w:t>publisher</w:t>
+      </w:r>
+      <w:r>
+        <w:t>, can be de</w:t>
+      </w:r>
+      <w:r>
+        <w:t>fined in eml and have been included in Jornada Basin LTER EML documents. There is no standardized policy for these yet, so when updating such packages, preserve these elements if possible.</w:t>
+      </w:r>
+    </w:p>
+    <w:p>
+      <w:pPr>
+        <w:pStyle w:val="Heading2"/>
+      </w:pPr>
+      <w:bookmarkStart w:id="15" w:name="pubdate"/>
+      <w:bookmarkStart w:id="16" w:name="_Toc12549379"/>
+      <w:r>
+        <w:rPr>
+          <w:rStyle w:val="VerbatimChar"/>
+        </w:rPr>
+        <w:t>pubDate</w:t>
+      </w:r>
+      <w:bookmarkEnd w:id="15"/>
+      <w:bookmarkEnd w:id="16"/>
+    </w:p>
+    <w:p>
+      <w:pPr>
+        <w:pStyle w:val="FirstParagraph"/>
+      </w:pPr>
+      <w:r>
+        <w:t>No JRN policy yet.</w:t>
+      </w:r>
+    </w:p>
+    <w:p>
+      <w:pPr>
+        <w:pStyle w:val="Heading2"/>
+      </w:pPr>
+      <w:bookmarkStart w:id="17" w:name="abstract"/>
+      <w:bookmarkStart w:id="18" w:name="_Toc12549380"/>
+      <w:r>
+        <w:rPr>
+          <w:rStyle w:val="VerbatimChar"/>
+        </w:rPr>
+        <w:t>abstract</w:t>
+      </w:r>
+      <w:bookmarkEnd w:id="17"/>
+      <w:bookmarkEnd w:id="18"/>
+    </w:p>
+    <w:p>
+      <w:pPr>
+        <w:pStyle w:val="FirstParagraph"/>
+      </w:pPr>
+      <w:r>
+        <w:t>A descriptive abstract of the d</w:t>
+      </w:r>
+      <w:r>
+        <w:t>ata package, with enough context for a user to decide whether it is useful to them, should be included here.</w:t>
+      </w:r>
+    </w:p>
+    <w:p>
+      <w:pPr>
+        <w:pStyle w:val="BodyText"/>
+      </w:pPr>
+      <w:r>
+        <w:rPr>
+          <w:b/>
+        </w:rPr>
+        <w:t>Keep in mind that package abstracts are used in full-text searches</w:t>
+      </w:r>
+    </w:p>
+    <w:p>
+      <w:pPr>
+        <w:pStyle w:val="Heading2"/>
+      </w:pPr>
+      <w:bookmarkStart w:id="19" w:name="keywordset"/>
+      <w:bookmarkStart w:id="20" w:name="_Toc12549381"/>
+      <w:r>
+        <w:rPr>
+          <w:rStyle w:val="VerbatimChar"/>
+        </w:rPr>
+        <w:t>keywordSet</w:t>
+      </w:r>
+      <w:bookmarkEnd w:id="19"/>
+      <w:bookmarkEnd w:id="20"/>
+    </w:p>
+    <w:p>
+      <w:pPr>
+        <w:pStyle w:val="FirstParagraph"/>
+      </w:pPr>
+      <w:r>
+        <w:t xml:space="preserve">Multiple </w:t>
+      </w:r>
+      <w:r>
+        <w:rPr>
+          <w:rStyle w:val="VerbatimChar"/>
+        </w:rPr>
+        <w:t>keywordSet</w:t>
+      </w:r>
+      <w:r>
+        <w:t xml:space="preserve"> elements can be defined. Optionally they may be l</w:t>
+      </w:r>
+      <w:r>
+        <w:t xml:space="preserve">abeled with the specific vocabulary they are identified from using the </w:t>
+      </w:r>
+      <w:r>
+        <w:rPr>
+          <w:rStyle w:val="VerbatimChar"/>
+        </w:rPr>
+        <w:t>keywordThesaurus</w:t>
+      </w:r>
+      <w:r>
+        <w:t xml:space="preserve"> tag. The Jornada Basin LTER uses these keyword thesauri:</w:t>
+      </w:r>
+    </w:p>
+    <w:p>
+      <w:pPr>
+        <w:pStyle w:val="Compact"/>
+        <w:numPr>
+          <w:ilvl w:val="0"/>
+          <w:numId w:val="4"/>
+        </w:numPr>
+      </w:pPr>
       <w:hyperlink r:id="rId8">
         <w:r>
           <w:rPr>
             <w:rStyle w:val="Hyperlink"/>
           </w:rPr>
-          <w:t>D</w:t>
+          <w:t>LTER Controlled Vocabulary</w:t>
         </w:r>
+      </w:hyperlink>
+      <w:r>
+        <w:t xml:space="preserve"> - required to desc</w:t>
+      </w:r>
+      <w:r>
+        <w:t>ribe the subject matter of each data package</w:t>
+      </w:r>
+    </w:p>
+    <w:p>
+      <w:pPr>
+        <w:pStyle w:val="Compact"/>
+        <w:numPr>
+          <w:ilvl w:val="0"/>
+          <w:numId w:val="4"/>
+        </w:numPr>
+      </w:pPr>
+      <w:hyperlink r:id="rId9">
         <w:r>
           <w:rPr>
             <w:rStyle w:val="Hyperlink"/>
           </w:rPr>
-          <w:t>ata Access policy</w:t>
+          <w:t>Jornada specific thesauri</w:t>
         </w:r>
       </w:hyperlink>
       <w:r>
-        <w:t xml:space="preserve"> that forms the basis for how Information Managment (IM) systems should function at sites in the LTER network. LTER maintains an </w:t>
-      </w:r>
-      <w:hyperlink r:id="rId9">
+        <w:t xml:space="preserve"> - still in development</w:t>
+      </w:r>
+    </w:p>
+    <w:p>
+      <w:pPr>
+        <w:pStyle w:val="Compact"/>
+        <w:numPr>
+          <w:ilvl w:val="0"/>
+          <w:numId w:val="4"/>
+        </w:numPr>
+      </w:pPr>
+      <w:r>
+        <w:t xml:space="preserve">EML creators can also define keywords independent of these vocabularies (no </w:t>
+      </w:r>
+      <w:r>
+        <w:rPr>
+          <w:rStyle w:val="VerbatimChar"/>
+        </w:rPr>
+        <w:t>keywordThesaur</w:t>
+      </w:r>
+      <w:r>
+        <w:rPr>
+          <w:rStyle w:val="VerbatimChar"/>
+        </w:rPr>
+        <w:t>us</w:t>
+      </w:r>
+      <w:r>
+        <w:t xml:space="preserve"> tag.</w:t>
+      </w:r>
+    </w:p>
+    <w:p>
+      <w:pPr>
+        <w:pStyle w:val="Heading2"/>
+      </w:pPr>
+      <w:bookmarkStart w:id="21" w:name="intellectualrights"/>
+      <w:bookmarkStart w:id="22" w:name="_Toc12549382"/>
+      <w:r>
+        <w:rPr>
+          <w:rStyle w:val="VerbatimChar"/>
+        </w:rPr>
+        <w:lastRenderedPageBreak/>
+        <w:t>intellectualRights</w:t>
+      </w:r>
+      <w:bookmarkEnd w:id="21"/>
+      <w:bookmarkEnd w:id="22"/>
+    </w:p>
+    <w:p>
+      <w:pPr>
+        <w:pStyle w:val="FirstParagraph"/>
+      </w:pPr>
+      <w:r>
+        <w:t xml:space="preserve">The Jornada Basin LTER uses the CC-BY attribution license, appended with the LTER network’s </w:t>
+      </w:r>
+      <w:hyperlink r:id="rId10">
+        <w:r>
+          <w:rPr>
+            <w:rStyle w:val="Hyperlink"/>
+          </w:rPr>
+          <w:t>suggested data access policy text</w:t>
+        </w:r>
+      </w:hyperlink>
+      <w:r>
+        <w:t xml:space="preserve">. There is a template in EMLassemblyline for </w:t>
+      </w:r>
+      <w:r>
+        <w:t>this.</w:t>
+      </w:r>
+    </w:p>
+    <w:p>
+      <w:pPr>
+        <w:pStyle w:val="Heading2"/>
+      </w:pPr>
+      <w:bookmarkStart w:id="23" w:name="coverage"/>
+      <w:bookmarkStart w:id="24" w:name="_Toc12549383"/>
+      <w:r>
+        <w:rPr>
+          <w:rStyle w:val="VerbatimChar"/>
+        </w:rPr>
+        <w:t>coverage</w:t>
+      </w:r>
+      <w:bookmarkEnd w:id="23"/>
+      <w:bookmarkEnd w:id="24"/>
+    </w:p>
+    <w:p>
+      <w:pPr>
+        <w:pStyle w:val="FirstParagraph"/>
+      </w:pPr>
+      <w:r>
+        <w:t xml:space="preserve">A </w:t>
+      </w:r>
+      <w:r>
+        <w:rPr>
+          <w:rStyle w:val="VerbatimChar"/>
+        </w:rPr>
+        <w:t>coverage</w:t>
+      </w:r>
+      <w:r>
+        <w:t xml:space="preserve"> element can be defined at multiple levels in the EML document: the dataset level (</w:t>
+      </w:r>
+      <w:r>
+        <w:rPr>
+          <w:rStyle w:val="VerbatimChar"/>
+        </w:rPr>
+        <w:t>/eml:eml/dataset/coverage</w:t>
+      </w:r>
+      <w:r>
+        <w:t>), data entity level (</w:t>
+      </w:r>
+      <w:r>
+        <w:rPr>
+          <w:rStyle w:val="VerbatimChar"/>
+        </w:rPr>
+        <w:t>eml:eml/dataset/[entity]/coverage</w:t>
+      </w:r>
+      <w:r>
+        <w:t>), within the methods (</w:t>
+      </w:r>
+      <w:r>
+        <w:rPr>
+          <w:rStyle w:val="VerbatimChar"/>
+        </w:rPr>
+        <w:t>eml:eml/dataset/methods/sampling/studyExtent/</w:t>
+      </w:r>
+      <w:r>
+        <w:rPr>
+          <w:rStyle w:val="VerbatimChar"/>
+        </w:rPr>
+        <w:t>coverage)</w:t>
+      </w:r>
+      <w:r>
+        <w:t xml:space="preserve">, etc. Within each </w:t>
+      </w:r>
+      <w:r>
+        <w:rPr>
+          <w:rStyle w:val="VerbatimChar"/>
+        </w:rPr>
+        <w:t>coverage</w:t>
+      </w:r>
+      <w:r>
+        <w:t xml:space="preserve"> element, three types of coverage are possible - </w:t>
+      </w:r>
+      <w:r>
+        <w:rPr>
+          <w:rStyle w:val="VerbatimChar"/>
+        </w:rPr>
+        <w:t>geographicCoverage</w:t>
+      </w:r>
+      <w:r>
+        <w:t xml:space="preserve">, </w:t>
+      </w:r>
+      <w:r>
+        <w:rPr>
+          <w:rStyle w:val="VerbatimChar"/>
+        </w:rPr>
+        <w:t>taxonomicCoverage</w:t>
+      </w:r>
+      <w:r>
+        <w:t xml:space="preserve">, and </w:t>
+      </w:r>
+      <w:r>
+        <w:rPr>
+          <w:rStyle w:val="VerbatimChar"/>
+        </w:rPr>
+        <w:t>temporalCoverage</w:t>
+      </w:r>
+      <w:r>
+        <w:t>.</w:t>
+      </w:r>
+    </w:p>
+    <w:p>
+      <w:pPr>
+        <w:pStyle w:val="BodyText"/>
+      </w:pPr>
+      <w:r>
+        <w:t xml:space="preserve">For now, at JRN LTER, we are focusing on providing adequate </w:t>
+      </w:r>
+      <w:r>
+        <w:rPr>
+          <w:rStyle w:val="VerbatimChar"/>
+        </w:rPr>
+        <w:t>coverage</w:t>
+      </w:r>
+      <w:r>
+        <w:t xml:space="preserve"> metadata for the full dataset, not really</w:t>
+      </w:r>
+      <w:r>
+        <w:t xml:space="preserve"> at finer details. That is what is described below</w:t>
+      </w:r>
+    </w:p>
+    <w:p>
+      <w:pPr>
+        <w:pStyle w:val="Heading3"/>
+      </w:pPr>
+      <w:bookmarkStart w:id="25" w:name="geographiccoverage"/>
+      <w:bookmarkStart w:id="26" w:name="_Toc12549384"/>
+      <w:r>
+        <w:rPr>
+          <w:rStyle w:val="VerbatimChar"/>
+        </w:rPr>
+        <w:t>geographicCoverage</w:t>
+      </w:r>
+      <w:bookmarkEnd w:id="25"/>
+      <w:bookmarkEnd w:id="26"/>
+    </w:p>
+    <w:p>
+      <w:pPr>
+        <w:pStyle w:val="FirstParagraph"/>
+      </w:pPr>
+      <w:r>
+        <w:t>Coordinates for Jornada data packages are obfuscated (deliberately, due to security concerns) in most cases.</w:t>
+      </w:r>
+    </w:p>
+    <w:p>
+      <w:pPr>
+        <w:pStyle w:val="BodyText"/>
+      </w:pPr>
+      <w:r>
+        <w:t xml:space="preserve">At the </w:t>
+      </w:r>
+      <w:r>
+        <w:rPr>
+          <w:rStyle w:val="VerbatimChar"/>
+        </w:rPr>
+        <w:t>dataset</w:t>
+      </w:r>
+      <w:r>
+        <w:t xml:space="preserve"> level define at least one bounding box that includes all resea</w:t>
+      </w:r>
+      <w:r>
+        <w:t>rch locations for all data entities in the package. When possible, multiple bounding boxes may be provided to describe multiple study or sampling areas (these may be associated with locational variables in a data entity if you are clever about it).</w:t>
+      </w:r>
+    </w:p>
+    <w:p>
+      <w:pPr>
+        <w:pStyle w:val="BodyText"/>
+      </w:pPr>
+      <w:r>
+        <w:t xml:space="preserve">The </w:t>
+      </w:r>
+      <w:r>
+        <w:rPr>
+          <w:rStyle w:val="VerbatimChar"/>
+        </w:rPr>
+        <w:t>geographicDescription</w:t>
+      </w:r>
+      <w:r>
+        <w:t xml:space="preserve"> attached to this bounding box should describe the location defined by the bounding boxes and include the text “Higher resolution spatial data for this data package can be obtained by contacting the Data Manager”.</w:t>
+      </w:r>
+    </w:p>
+    <w:p>
+      <w:pPr>
+        <w:pStyle w:val="Heading3"/>
+      </w:pPr>
+      <w:bookmarkStart w:id="27" w:name="taxonomiccoverage"/>
+      <w:bookmarkStart w:id="28" w:name="_Toc12549385"/>
+      <w:r>
+        <w:rPr>
+          <w:rStyle w:val="VerbatimChar"/>
+        </w:rPr>
+        <w:t>taxonomicCoverage</w:t>
+      </w:r>
+      <w:bookmarkEnd w:id="27"/>
+      <w:bookmarkEnd w:id="28"/>
+    </w:p>
+    <w:p>
+      <w:pPr>
+        <w:pStyle w:val="FirstParagraph"/>
+      </w:pPr>
+      <w:r>
+        <w:t>No JRN policy yet.</w:t>
+      </w:r>
+    </w:p>
+    <w:p>
+      <w:pPr>
+        <w:pStyle w:val="Heading3"/>
+      </w:pPr>
+      <w:bookmarkStart w:id="29" w:name="temporalcoverage"/>
+      <w:bookmarkStart w:id="30" w:name="_Toc12549386"/>
+      <w:r>
+        <w:rPr>
+          <w:rStyle w:val="VerbatimChar"/>
+        </w:rPr>
+        <w:t>temporalCoverage</w:t>
+      </w:r>
+      <w:bookmarkEnd w:id="29"/>
+      <w:bookmarkEnd w:id="30"/>
+    </w:p>
+    <w:p>
+      <w:pPr>
+        <w:pStyle w:val="FirstParagraph"/>
+      </w:pPr>
+      <w:r>
+        <w:t xml:space="preserve">Provide the start and end date of the period over which the data were collected. At the </w:t>
+      </w:r>
+      <w:r>
+        <w:rPr>
+          <w:rStyle w:val="VerbatimChar"/>
+        </w:rPr>
+        <w:t>dataset</w:t>
+      </w:r>
+      <w:r>
+        <w:t xml:space="preserve"> level this should include the data in all data entities (all .csv or other data files) that the EML document defines.</w:t>
+      </w:r>
+    </w:p>
+    <w:p>
+      <w:pPr>
+        <w:pStyle w:val="Heading2"/>
+      </w:pPr>
+      <w:bookmarkStart w:id="31" w:name="maintenance"/>
+      <w:bookmarkStart w:id="32" w:name="_Toc12549387"/>
+      <w:r>
+        <w:rPr>
+          <w:rStyle w:val="VerbatimChar"/>
+        </w:rPr>
+        <w:t>mainte</w:t>
+      </w:r>
+      <w:r>
+        <w:rPr>
+          <w:rStyle w:val="VerbatimChar"/>
+        </w:rPr>
+        <w:t>nance</w:t>
+      </w:r>
+      <w:bookmarkEnd w:id="31"/>
+      <w:bookmarkEnd w:id="32"/>
+    </w:p>
+    <w:p>
+      <w:pPr>
+        <w:pStyle w:val="Compact"/>
+        <w:numPr>
+          <w:ilvl w:val="0"/>
+          <w:numId w:val="5"/>
+        </w:numPr>
+      </w:pPr>
+      <w:r>
+        <w:t>Describe the data package as “completed” if data collection has ended.</w:t>
+      </w:r>
+    </w:p>
+    <w:p>
+      <w:pPr>
+        <w:pStyle w:val="Compact"/>
+        <w:numPr>
+          <w:ilvl w:val="0"/>
+          <w:numId w:val="5"/>
+        </w:numPr>
+      </w:pPr>
+      <w:r>
+        <w:t>Describe the data package as “ongoing” if data collection continues.</w:t>
+      </w:r>
+    </w:p>
+    <w:p>
+      <w:pPr>
+        <w:pStyle w:val="Compact"/>
+        <w:numPr>
+          <w:ilvl w:val="0"/>
+          <w:numId w:val="5"/>
+        </w:numPr>
+      </w:pPr>
+      <w:r>
+        <w:t>If “ongoing”, add the frequency of data collection for the package (hourly, daily, bimonthly, etc.)</w:t>
+      </w:r>
+    </w:p>
+    <w:p>
+      <w:pPr>
+        <w:pStyle w:val="Heading2"/>
+      </w:pPr>
+      <w:bookmarkStart w:id="33" w:name="methods"/>
+      <w:bookmarkStart w:id="34" w:name="_Toc12549388"/>
+      <w:r>
+        <w:rPr>
+          <w:rStyle w:val="VerbatimChar"/>
+        </w:rPr>
+        <w:lastRenderedPageBreak/>
+        <w:t>methods</w:t>
+      </w:r>
+      <w:bookmarkEnd w:id="33"/>
+      <w:bookmarkEnd w:id="34"/>
+    </w:p>
+    <w:p>
+      <w:pPr>
+        <w:pStyle w:val="FirstParagraph"/>
+      </w:pPr>
+      <w:r>
+        <w:t>Th</w:t>
+      </w:r>
+      <w:r>
+        <w:t>is is a required element that should include a detailed description of how the data were collected or otherwise derived (field procedures, laboratory analysis, data synthesis and analysis). It should be concise but sufficient to reproduce the resulting dat</w:t>
+      </w:r>
+      <w:r>
+        <w:t>a entity in the package.</w:t>
+      </w:r>
+    </w:p>
+    <w:p>
+      <w:pPr>
+        <w:pStyle w:val="BodyText"/>
+      </w:pPr>
+      <w:r>
+        <w:t xml:space="preserve">Many Jornada packages have </w:t>
+      </w:r>
+      <w:r>
+        <w:rPr>
+          <w:rStyle w:val="VerbatimChar"/>
+        </w:rPr>
+        <w:t>methods</w:t>
+      </w:r>
+      <w:r>
+        <w:t xml:space="preserve"> elements that refer to ancillary procedures documents, QA/QC specifications, data reduction scripts, etc. Whenever possible these should be preserved and archived as additional entities in the dat</w:t>
+      </w:r>
+      <w:r>
+        <w:t>a package (or at least a link to another repository should be provided).</w:t>
+      </w:r>
+    </w:p>
+    <w:p>
+      <w:pPr>
+        <w:pStyle w:val="BodyText"/>
+      </w:pPr>
+      <w:r>
+        <w:t xml:space="preserve">If needed </w:t>
+      </w:r>
+      <w:r>
+        <w:rPr>
+          <w:rStyle w:val="VerbatimChar"/>
+        </w:rPr>
+        <w:t>methods</w:t>
+      </w:r>
+      <w:r>
+        <w:t xml:space="preserve"> elements can be defined for individual data entities (/eml:eml/dataset/[entity]/methods). A heirarchy of additional elements, such as </w:t>
+      </w:r>
+      <w:r>
+        <w:rPr>
+          <w:rStyle w:val="VerbatimChar"/>
+        </w:rPr>
+        <w:t>instrument</w:t>
+      </w:r>
+      <w:r>
+        <w:t xml:space="preserve">, </w:t>
+      </w:r>
+      <w:r>
+        <w:rPr>
+          <w:rStyle w:val="VerbatimChar"/>
+        </w:rPr>
+        <w:t>sampling</w:t>
+      </w:r>
+      <w:r>
+        <w:t xml:space="preserve">, </w:t>
+      </w:r>
+      <w:r>
+        <w:rPr>
+          <w:rStyle w:val="VerbatimChar"/>
+        </w:rPr>
+        <w:t>methodSte</w:t>
+      </w:r>
+      <w:r>
+        <w:rPr>
+          <w:rStyle w:val="VerbatimChar"/>
+        </w:rPr>
+        <w:t>p</w:t>
+      </w:r>
+      <w:r>
+        <w:t xml:space="preserve">, </w:t>
+      </w:r>
+      <w:r>
+        <w:rPr>
+          <w:rStyle w:val="VerbatimChar"/>
+        </w:rPr>
+        <w:t>qualityControl</w:t>
+      </w:r>
+      <w:r>
+        <w:t xml:space="preserve">, can be also defined within each </w:t>
+      </w:r>
+      <w:r>
+        <w:rPr>
+          <w:rStyle w:val="VerbatimChar"/>
+        </w:rPr>
+        <w:t>methods</w:t>
+      </w:r>
+      <w:r>
+        <w:t xml:space="preserve"> element. The GCE Toolbox+ does some of this for us with Jornada met data. In general though, descriptive text with optional pointers to other methods documentation is usually adequate.</w:t>
+      </w:r>
+    </w:p>
+    <w:p>
+      <w:pPr>
+        <w:pStyle w:val="Heading2"/>
+      </w:pPr>
+      <w:bookmarkStart w:id="35" w:name="project"/>
+      <w:bookmarkStart w:id="36" w:name="_Toc12549389"/>
+      <w:r>
+        <w:rPr>
+          <w:rStyle w:val="VerbatimChar"/>
+        </w:rPr>
+        <w:t>project</w:t>
+      </w:r>
+      <w:bookmarkEnd w:id="35"/>
+      <w:bookmarkEnd w:id="36"/>
+    </w:p>
+    <w:p>
+      <w:pPr>
+        <w:pStyle w:val="FirstParagraph"/>
+      </w:pPr>
+      <w:r>
+        <w:t>Some</w:t>
+      </w:r>
+      <w:r>
+        <w:t xml:space="preserve"> Jornada data packages have this element, but it is not required and there are no standards for it (that I am aware of).</w:t>
+      </w:r>
+    </w:p>
+    <w:p>
+      <w:pPr>
+        <w:pStyle w:val="Heading2"/>
+      </w:pPr>
+      <w:bookmarkStart w:id="37" w:name="data-entities"/>
+      <w:bookmarkStart w:id="38" w:name="_Toc12549390"/>
+      <w:r>
+        <w:t>Data entities</w:t>
+      </w:r>
+      <w:bookmarkEnd w:id="37"/>
+      <w:bookmarkEnd w:id="38"/>
+    </w:p>
+    <w:p>
+      <w:pPr>
+        <w:pStyle w:val="FirstParagraph"/>
+      </w:pPr>
+      <w:r>
+        <w:t>These define the actual data files in the package (.csv files, rasters, etc). There can be more than one in a package.</w:t>
+      </w:r>
+    </w:p>
+    <w:p>
+      <w:pPr>
+        <w:pStyle w:val="BodyText"/>
+      </w:pPr>
+      <w:r>
+        <w:t>Se</w:t>
+      </w:r>
+      <w:r>
+        <w:t xml:space="preserve">veral possible elements are used to define individual data entities in a </w:t>
+      </w:r>
+      <w:r>
+        <w:rPr>
+          <w:rStyle w:val="VerbatimChar"/>
+        </w:rPr>
+        <w:t>dataset</w:t>
+      </w:r>
+      <w:r>
+        <w:t xml:space="preserve">. These include </w:t>
+      </w:r>
+      <w:r>
+        <w:rPr>
+          <w:rStyle w:val="VerbatimChar"/>
+        </w:rPr>
+        <w:t>dataTable</w:t>
+      </w:r>
+      <w:r>
+        <w:t xml:space="preserve">, </w:t>
+      </w:r>
+      <w:r>
+        <w:rPr>
+          <w:rStyle w:val="VerbatimChar"/>
+        </w:rPr>
+        <w:t>spatialRaster</w:t>
+      </w:r>
+      <w:r>
+        <w:t xml:space="preserve">, </w:t>
+      </w:r>
+      <w:r>
+        <w:rPr>
+          <w:rStyle w:val="VerbatimChar"/>
+        </w:rPr>
+        <w:t>spatialVector</w:t>
+      </w:r>
+      <w:r>
+        <w:t xml:space="preserve">, </w:t>
+      </w:r>
+      <w:r>
+        <w:rPr>
+          <w:rStyle w:val="VerbatimChar"/>
+        </w:rPr>
+        <w:t>storedProcedure</w:t>
+      </w:r>
+      <w:r>
+        <w:t xml:space="preserve">, </w:t>
+      </w:r>
+      <w:r>
+        <w:rPr>
+          <w:rStyle w:val="VerbatimChar"/>
+        </w:rPr>
+        <w:t>view</w:t>
+      </w:r>
+      <w:r>
+        <w:t xml:space="preserve">, and </w:t>
+      </w:r>
+      <w:r>
+        <w:rPr>
+          <w:rStyle w:val="VerbatimChar"/>
+        </w:rPr>
+        <w:t>otherEntitymay</w:t>
+      </w:r>
+      <w:r>
+        <w:t>. They must contain other elements that describe the data they contain (the En</w:t>
+      </w:r>
+      <w:r>
+        <w:t xml:space="preserve">tityGroup tree). The most important of these, for us, is the </w:t>
+      </w:r>
+      <w:r>
+        <w:rPr>
+          <w:rStyle w:val="VerbatimChar"/>
+        </w:rPr>
+        <w:t>attributeList</w:t>
+      </w:r>
+      <w:r>
+        <w:t xml:space="preserve"> that defines the variables in a </w:t>
+      </w:r>
+      <w:r>
+        <w:rPr>
+          <w:rStyle w:val="VerbatimChar"/>
+        </w:rPr>
+        <w:t>dataTable</w:t>
+      </w:r>
+      <w:r>
+        <w:t xml:space="preserve"> entity, since most Jornada data is tabular.</w:t>
+      </w:r>
+    </w:p>
+    <w:p>
+      <w:pPr>
+        <w:pStyle w:val="BodyText"/>
+      </w:pPr>
+      <w:r>
+        <w:t>I’m not aware of any Jornada-specific metadata standards for data entities. Use EML best practi</w:t>
+      </w:r>
+      <w:r>
+        <w:t>ces.</w:t>
+      </w:r>
+    </w:p>
+    <w:p>
+      <w:pPr>
+        <w:pStyle w:val="Heading1"/>
+      </w:pPr>
+      <w:bookmarkStart w:id="39" w:name="X57552936979b5b1cc1cffde98ece4d7379a1bc9"/>
+      <w:bookmarkStart w:id="40" w:name="_Toc12549391"/>
+      <w:r>
+        <w:t>Information management, metadata, and EML resources</w:t>
+      </w:r>
+      <w:bookmarkEnd w:id="39"/>
+      <w:bookmarkEnd w:id="40"/>
+    </w:p>
+    <w:p>
+      <w:pPr>
+        <w:pStyle w:val="FirstParagraph"/>
+      </w:pPr>
+      <w:r>
+        <w:t xml:space="preserve">The LTER network (funded by NSF) maintains a </w:t>
+      </w:r>
+      <w:hyperlink r:id="rId11">
+        <w:r>
+          <w:rPr>
+            <w:rStyle w:val="Hyperlink"/>
+          </w:rPr>
+          <w:t>Data Access policy</w:t>
+        </w:r>
+      </w:hyperlink>
+      <w:r>
+        <w:t xml:space="preserve"> that forms the basis for how Information Managment (IM) systems should funct</w:t>
+      </w:r>
+      <w:r>
+        <w:t xml:space="preserve">ion at sites in the LTER network. LTER maintains an </w:t>
+      </w:r>
+      <w:hyperlink r:id="rId12">
         <w:r>
           <w:rPr>
             <w:rStyle w:val="Hyperlink"/>
@@ -758,12 +2761,9 @@
         </w:r>
       </w:hyperlink>
       <w:r>
-        <w:t xml:space="preserve"> with some resources on IM practices, guidelines, and t</w:t>
-      </w:r>
-      <w:r>
-        <w:t xml:space="preserve">raining materials. The </w:t>
-      </w:r>
-      <w:hyperlink r:id="rId10">
+        <w:t xml:space="preserve"> with some resources on IM practices, guidelines, and training materials. The </w:t>
+      </w:r>
+      <w:hyperlink r:id="rId13">
         <w:r>
           <w:rPr>
             <w:rStyle w:val="Hyperlink"/>
@@ -780,12 +2780,9 @@
         <w:pStyle w:val="BodyText"/>
       </w:pPr>
       <w:r>
-        <w:t xml:space="preserve">Recently, many of the resources on </w:t>
-      </w:r>
-      <w:r>
-        <w:t xml:space="preserve">curating and publishing data and metadata packages has been pushed to </w:t>
-      </w:r>
-      <w:hyperlink r:id="rId11">
+        <w:t xml:space="preserve">Recently, many of the resources on curating and publishing data and metadata packages has been pushed to </w:t>
+      </w:r>
+      <w:hyperlink r:id="rId14">
         <w:r>
           <w:rPr>
             <w:rStyle w:val="Hyperlink"/>
@@ -794,9 +2791,13 @@
         </w:r>
       </w:hyperlink>
       <w:r>
-        <w:t xml:space="preserve">. EDI’s “5 Phases of data publishing” is a large collection of resources, but in particular, </w:t>
-      </w:r>
-      <w:hyperlink r:id="rId12">
+        <w:t xml:space="preserve">. EDI’s “5 Phases of data publishing” is a large collection of </w:t>
+      </w:r>
+      <w:r>
+        <w:lastRenderedPageBreak/>
+        <w:t xml:space="preserve">resources, but in particular, </w:t>
+      </w:r>
+      <w:hyperlink r:id="rId15">
         <w:r>
           <w:rPr>
             <w:rStyle w:val="Hyperlink"/>
@@ -807,7 +2808,7 @@
       <w:r>
         <w:t xml:space="preserve"> provides useful information on EML metadata best practices like the </w:t>
       </w:r>
-      <w:hyperlink r:id="rId13">
+      <w:hyperlink r:id="rId16">
         <w:r>
           <w:rPr>
             <w:rStyle w:val="Hyperlink"/>
@@ -824,9 +2825,12 @@
         <w:pStyle w:val="BodyText"/>
       </w:pPr>
       <w:r>
-        <w:t xml:space="preserve">The EML specification is defined and maintained by the </w:t>
-      </w:r>
-      <w:hyperlink r:id="rId14">
+        <w:t>The EML specification is defined an</w:t>
+      </w:r>
+      <w:r>
+        <w:t xml:space="preserve">d maintained by the </w:t>
+      </w:r>
+      <w:hyperlink r:id="rId17">
         <w:r>
           <w:rPr>
             <w:rStyle w:val="Hyperlink"/>
@@ -835,17 +2839,14 @@
         </w:r>
       </w:hyperlink>
       <w:r>
-        <w:t>. They provide the EML Schema and additional (huma</w:t>
-      </w:r>
-      <w:r>
-        <w:t>n readable) information here:</w:t>
+        <w:t>. They provide the EML Schema and additional (human readable) information here:</w:t>
       </w:r>
     </w:p>
     <w:p>
       <w:pPr>
         <w:pStyle w:val="BodyText"/>
       </w:pPr>
-      <w:hyperlink r:id="rId15">
+      <w:hyperlink r:id="rId18">
         <w:r>
           <w:rPr>
             <w:rStyle w:val="Hyperlink"/>
@@ -910,9 +2911,113 @@
 <file path=word/numbering.xml><?xml version="1.0" encoding="utf-8"?>
 <w:numbering xmlns:wpc="http://schemas.microsoft.com/office/word/2010/wordprocessingCanvas" xmlns:cx="http://schemas.microsoft.com/office/drawing/2014/chartex" xmlns:cx1="http://schemas.microsoft.com/office/drawing/2015/9/8/chartex" xmlns:cx2="http://schemas.microsoft.com/office/drawing/2015/10/21/chartex" xmlns:cx3="http://schemas.microsoft.com/office/drawing/2016/5/9/chartex" xmlns:cx4="http://schemas.microsoft.com/office/drawing/2016/5/10/chartex" xmlns:cx5="http://schemas.microsoft.com/office/drawing/2016/5/11/chartex" xmlns:cx6="http://schemas.microsoft.com/office/drawing/2016/5/12/chartex" xmlns:cx7="http://schemas.microsoft.com/office/drawing/2016/5/13/chartex" xmlns:cx8="http://schemas.microsoft.com/office/drawing/2016/5/14/chartex" xmlns:mc="http://schemas.openxmlformats.org/markup-compatibility/2006" xmlns:aink="http://schemas.microsoft.com/office/drawing/2016/ink" xmlns:am3d="http://schemas.microsoft.com/office/drawing/2017/model3d" xmlns:o="urn:schemas-microsoft-com:office:office" xmlns:r="http://schemas.openxmlformats.org/officeDocument/2006/relationships" xmlns:m="http://schemas.openxmlformats.org/officeDocument/2006/math" xmlns:v="urn:schemas-microsoft-com:vml" xmlns:wp14="http://schemas.microsoft.com/office/word/2010/wordprocessingDrawing" xmlns:wp="http://schemas.openxmlformats.org/drawingml/2006/wordprocessingDrawing" xmlns:w10="urn:schemas-microsoft-com:office:word" xmlns:w="http://schemas.openxmlformats.org/wordprocessingml/2006/main" xmlns:w14="http://schemas.microsoft.com/office/word/2010/wordml" xmlns:w15="http://schemas.microsoft.com/office/word/2012/wordml" xmlns:w16cid="http://schemas.microsoft.com/office/word/2016/wordml/cid" xmlns:w16se="http://schemas.microsoft.com/office/word/2015/wordml/symex" xmlns:wpg="http://schemas.microsoft.com/office/word/2010/wordprocessingGroup" xmlns:wpi="http://schemas.microsoft.com/office/word/2010/wordprocessingInk" xmlns:wne="http://schemas.microsoft.com/office/word/2006/wordml" xmlns:wps="http://schemas.microsoft.com/office/word/2010/wordprocessingShape" mc:Ignorable="w14 w15 w16se w16cid wp14">
   <w:abstractNum w:abstractNumId="0" w15:restartNumberingAfterBreak="0">
+    <w:nsid w:val="EA454B4C"/>
+    <w:multiLevelType w:val="multilevel"/>
+    <w:tmpl w:val="3C5CF34E"/>
+    <w:lvl w:ilvl="0">
+      <w:numFmt w:val="bullet"/>
+      <w:lvlText w:val="•"/>
+      <w:lvlJc w:val="left"/>
+      <w:pPr>
+        <w:tabs>
+          <w:tab w:val="num" w:pos="0"/>
+        </w:tabs>
+        <w:ind w:left="480" w:hanging="480"/>
+      </w:pPr>
+    </w:lvl>
+    <w:lvl w:ilvl="1">
+      <w:numFmt w:val="bullet"/>
+      <w:lvlText w:val="–"/>
+      <w:lvlJc w:val="left"/>
+      <w:pPr>
+        <w:tabs>
+          <w:tab w:val="num" w:pos="720"/>
+        </w:tabs>
+        <w:ind w:left="1200" w:hanging="480"/>
+      </w:pPr>
+    </w:lvl>
+    <w:lvl w:ilvl="2">
+      <w:numFmt w:val="bullet"/>
+      <w:lvlText w:val="•"/>
+      <w:lvlJc w:val="left"/>
+      <w:pPr>
+        <w:tabs>
+          <w:tab w:val="num" w:pos="1440"/>
+        </w:tabs>
+        <w:ind w:left="1920" w:hanging="480"/>
+      </w:pPr>
+    </w:lvl>
+    <w:lvl w:ilvl="3">
+      <w:numFmt w:val="bullet"/>
+      <w:lvlText w:val="–"/>
+      <w:lvlJc w:val="left"/>
+      <w:pPr>
+        <w:tabs>
+          <w:tab w:val="num" w:pos="2160"/>
+        </w:tabs>
+        <w:ind w:left="2640" w:hanging="480"/>
+      </w:pPr>
+    </w:lvl>
+    <w:lvl w:ilvl="4">
+      <w:numFmt w:val="bullet"/>
+      <w:lvlText w:val="•"/>
+      <w:lvlJc w:val="left"/>
+      <w:pPr>
+        <w:tabs>
+          <w:tab w:val="num" w:pos="2880"/>
+        </w:tabs>
+        <w:ind w:left="3360" w:hanging="480"/>
+      </w:pPr>
+    </w:lvl>
+    <w:lvl w:ilvl="5">
+      <w:numFmt w:val="bullet"/>
+      <w:lvlText w:val="–"/>
+      <w:lvlJc w:val="left"/>
+      <w:pPr>
+        <w:tabs>
+          <w:tab w:val="num" w:pos="3600"/>
+        </w:tabs>
+        <w:ind w:left="4080" w:hanging="480"/>
+      </w:pPr>
+    </w:lvl>
+    <w:lvl w:ilvl="6">
+      <w:numFmt w:val="bullet"/>
+      <w:lvlText w:val="•"/>
+      <w:lvlJc w:val="left"/>
+      <w:pPr>
+        <w:tabs>
+          <w:tab w:val="num" w:pos="4320"/>
+        </w:tabs>
+        <w:ind w:left="4800" w:hanging="480"/>
+      </w:pPr>
+    </w:lvl>
+    <w:lvl w:ilvl="7">
+      <w:numFmt w:val="bullet"/>
+      <w:lvlText w:val="–"/>
+      <w:lvlJc w:val="left"/>
+      <w:pPr>
+        <w:tabs>
+          <w:tab w:val="num" w:pos="5040"/>
+        </w:tabs>
+        <w:ind w:left="5520" w:hanging="480"/>
+      </w:pPr>
+    </w:lvl>
+    <w:lvl w:ilvl="8">
+      <w:numFmt w:val="bullet"/>
+      <w:lvlText w:val="•"/>
+      <w:lvlJc w:val="left"/>
+      <w:pPr>
+        <w:tabs>
+          <w:tab w:val="num" w:pos="5760"/>
+        </w:tabs>
+        <w:ind w:left="6240" w:hanging="480"/>
+      </w:pPr>
+    </w:lvl>
+  </w:abstractNum>
+  <w:abstractNum w:abstractNumId="1" w15:restartNumberingAfterBreak="0">
     <w:nsid w:val="2C1AE401"/>
     <w:multiLevelType w:val="multilevel"/>
-    <w:tmpl w:val="07F45740"/>
+    <w:tmpl w:val="773EF7A0"/>
     <w:lvl w:ilvl="0">
       <w:numFmt w:val="bullet"/>
       <w:lvlText w:val=" "/>
@@ -1013,8 +3118,160 @@
       </w:pPr>
     </w:lvl>
   </w:abstractNum>
+  <w:abstractNum w:abstractNumId="2" w15:restartNumberingAfterBreak="0">
+    <w:nsid w:val="71315DCA"/>
+    <w:multiLevelType w:val="multilevel"/>
+    <w:tmpl w:val="B436F012"/>
+    <w:lvl w:ilvl="0">
+      <w:start w:val="1"/>
+      <w:numFmt w:val="decimal"/>
+      <w:lvlText w:val="%1."/>
+      <w:lvlJc w:val="left"/>
+      <w:pPr>
+        <w:tabs>
+          <w:tab w:val="num" w:pos="0"/>
+        </w:tabs>
+        <w:ind w:left="480" w:hanging="480"/>
+      </w:pPr>
+    </w:lvl>
+    <w:lvl w:ilvl="1">
+      <w:start w:val="1"/>
+      <w:numFmt w:val="decimal"/>
+      <w:lvlText w:val="%2."/>
+      <w:lvlJc w:val="left"/>
+      <w:pPr>
+        <w:tabs>
+          <w:tab w:val="num" w:pos="720"/>
+        </w:tabs>
+        <w:ind w:left="1200" w:hanging="480"/>
+      </w:pPr>
+    </w:lvl>
+    <w:lvl w:ilvl="2">
+      <w:start w:val="1"/>
+      <w:numFmt w:val="decimal"/>
+      <w:lvlText w:val="%3."/>
+      <w:lvlJc w:val="left"/>
+      <w:pPr>
+        <w:tabs>
+          <w:tab w:val="num" w:pos="1440"/>
+        </w:tabs>
+        <w:ind w:left="1920" w:hanging="480"/>
+      </w:pPr>
+    </w:lvl>
+    <w:lvl w:ilvl="3">
+      <w:start w:val="1"/>
+      <w:numFmt w:val="decimal"/>
+      <w:lvlText w:val="%4."/>
+      <w:lvlJc w:val="left"/>
+      <w:pPr>
+        <w:tabs>
+          <w:tab w:val="num" w:pos="2160"/>
+        </w:tabs>
+        <w:ind w:left="2640" w:hanging="480"/>
+      </w:pPr>
+    </w:lvl>
+    <w:lvl w:ilvl="4">
+      <w:start w:val="1"/>
+      <w:numFmt w:val="decimal"/>
+      <w:lvlText w:val="%5."/>
+      <w:lvlJc w:val="left"/>
+      <w:pPr>
+        <w:tabs>
+          <w:tab w:val="num" w:pos="2880"/>
+        </w:tabs>
+        <w:ind w:left="3360" w:hanging="480"/>
+      </w:pPr>
+    </w:lvl>
+    <w:lvl w:ilvl="5">
+      <w:start w:val="1"/>
+      <w:numFmt w:val="decimal"/>
+      <w:lvlText w:val="%6."/>
+      <w:lvlJc w:val="left"/>
+      <w:pPr>
+        <w:tabs>
+          <w:tab w:val="num" w:pos="3600"/>
+        </w:tabs>
+        <w:ind w:left="4080" w:hanging="480"/>
+      </w:pPr>
+    </w:lvl>
+    <w:lvl w:ilvl="6">
+      <w:start w:val="1"/>
+      <w:numFmt w:val="decimal"/>
+      <w:lvlText w:val="%7."/>
+      <w:lvlJc w:val="left"/>
+      <w:pPr>
+        <w:tabs>
+          <w:tab w:val="num" w:pos="4320"/>
+        </w:tabs>
+        <w:ind w:left="4800" w:hanging="480"/>
+      </w:pPr>
+    </w:lvl>
+    <w:lvl w:ilvl="7">
+      <w:start w:val="1"/>
+      <w:numFmt w:val="decimal"/>
+      <w:lvlText w:val="%8."/>
+      <w:lvlJc w:val="left"/>
+      <w:pPr>
+        <w:tabs>
+          <w:tab w:val="num" w:pos="5040"/>
+        </w:tabs>
+        <w:ind w:left="5520" w:hanging="480"/>
+      </w:pPr>
+    </w:lvl>
+    <w:lvl w:ilvl="8">
+      <w:start w:val="1"/>
+      <w:numFmt w:val="decimal"/>
+      <w:lvlText w:val="%9."/>
+      <w:lvlJc w:val="left"/>
+      <w:pPr>
+        <w:tabs>
+          <w:tab w:val="num" w:pos="5760"/>
+        </w:tabs>
+        <w:ind w:left="6240" w:hanging="480"/>
+      </w:pPr>
+    </w:lvl>
+  </w:abstractNum>
   <w:num w:numId="1">
+    <w:abstractNumId w:val="1"/>
+  </w:num>
+  <w:num w:numId="2">
     <w:abstractNumId w:val="0"/>
+  </w:num>
+  <w:num w:numId="3">
+    <w:abstractNumId w:val="0"/>
+  </w:num>
+  <w:num w:numId="4">
+    <w:abstractNumId w:val="0"/>
+  </w:num>
+  <w:num w:numId="5">
+    <w:abstractNumId w:val="2"/>
+    <w:lvlOverride w:ilvl="0">
+      <w:startOverride w:val="1"/>
+    </w:lvlOverride>
+    <w:lvlOverride w:ilvl="1">
+      <w:startOverride w:val="1"/>
+    </w:lvlOverride>
+    <w:lvlOverride w:ilvl="2">
+      <w:startOverride w:val="1"/>
+    </w:lvlOverride>
+    <w:lvlOverride w:ilvl="3">
+      <w:startOverride w:val="1"/>
+    </w:lvlOverride>
+    <w:lvlOverride w:ilvl="4">
+      <w:startOverride w:val="1"/>
+    </w:lvlOverride>
+    <w:lvlOverride w:ilvl="5">
+      <w:startOverride w:val="1"/>
+    </w:lvlOverride>
+    <w:lvlOverride w:ilvl="6">
+      <w:startOverride w:val="1"/>
+    </w:lvlOverride>
+    <w:lvlOverride w:ilvl="7">
+      <w:startOverride w:val="1"/>
+    </w:lvlOverride>
+    <w:lvlOverride w:ilvl="8">
+      <w:startOverride w:val="1"/>
+    </w:lvlOverride>
   </w:num>
 </w:numbering>
 </file>
@@ -2108,7 +4365,7 @@
     <w:autoRedefine/>
     <w:uiPriority w:val="39"/>
     <w:unhideWhenUsed/>
-    <w:rsid w:val="005D152D"/>
+    <w:rsid w:val="00F2442E"/>
     <w:pPr>
       <w:spacing w:after="100"/>
     </w:pPr>
@@ -2120,7 +4377,7 @@
     <w:autoRedefine/>
     <w:uiPriority w:val="39"/>
     <w:unhideWhenUsed/>
-    <w:rsid w:val="005D152D"/>
+    <w:rsid w:val="00F2442E"/>
     <w:pPr>
       <w:spacing w:after="100"/>
       <w:ind w:left="240"/>
@@ -2133,7 +4390,7 @@
     <w:autoRedefine/>
     <w:uiPriority w:val="39"/>
     <w:unhideWhenUsed/>
-    <w:rsid w:val="005D152D"/>
+    <w:rsid w:val="00F2442E"/>
     <w:pPr>
       <w:spacing w:after="100"/>
       <w:ind w:left="480"/>

</xml_diff>

<commit_message>
document formatting and content updates
</commit_message>
<xml_diff>
--- a/JRN_metadata_standards.docx
+++ b/JRN_metadata_standards.docx
@@ -25,7 +25,7 @@
         <w:pStyle w:val="Date"/>
       </w:pPr>
       <w:r>
-        <w:t>27 June 2019</w:t>
+        <w:t>28 June 2019</w:t>
       </w:r>
     </w:p>
     <w:sdt>
@@ -36,7 +36,7 @@
           <w:sz w:val="24"/>
           <w:szCs w:val="24"/>
         </w:rPr>
-        <w:id w:val="226578013"/>
+        <w:id w:val="-426420981"/>
         <w:docPartObj>
           <w:docPartGallery w:val="Table of Contents"/>
           <w:docPartUnique/>
@@ -71,7 +71,7 @@
           <w:r>
             <w:fldChar w:fldCharType="separate"/>
           </w:r>
-          <w:hyperlink w:anchor="_Toc12549372" w:history="1">
+          <w:hyperlink w:anchor="_Toc12615752" w:history="1">
             <w:r>
               <w:rPr>
                 <w:rStyle w:val="Hyperlink"/>
@@ -98,7 +98,75 @@
                 <w:noProof/>
                 <w:webHidden/>
               </w:rPr>
-              <w:instrText xml:space="preserve"> PAGEREF _Toc12549372 \h </w:instrText>
+              <w:instrText xml:space="preserve"> PAGEREF _Toc12615752 \h </w:instrText>
+            </w:r>
+            <w:r>
+              <w:rPr>
+                <w:noProof/>
+                <w:webHidden/>
+              </w:rPr>
+            </w:r>
+            <w:r>
+              <w:rPr>
+                <w:noProof/>
+                <w:webHidden/>
+              </w:rPr>
+              <w:fldChar w:fldCharType="separate"/>
+            </w:r>
+            <w:r>
+              <w:rPr>
+                <w:noProof/>
+                <w:webHidden/>
+              </w:rPr>
+              <w:t>2</w:t>
+            </w:r>
+            <w:r>
+              <w:rPr>
+                <w:noProof/>
+                <w:webHidden/>
+              </w:rPr>
+              <w:fldChar w:fldCharType="end"/>
+            </w:r>
+          </w:hyperlink>
+        </w:p>
+        <w:p>
+          <w:pPr>
+            <w:pStyle w:val="TOC2"/>
+            <w:tabs>
+              <w:tab w:val="right" w:leader="dot" w:pos="9350"/>
+            </w:tabs>
+            <w:rPr>
+              <w:noProof/>
+            </w:rPr>
+          </w:pPr>
+          <w:hyperlink w:anchor="_Toc12615753" w:history="1">
+            <w:r>
+              <w:rPr>
+                <w:rStyle w:val="Hyperlink"/>
+                <w:noProof/>
+              </w:rPr>
+              <w:t>Using this document</w:t>
+            </w:r>
+            <w:r>
+              <w:rPr>
+                <w:noProof/>
+                <w:webHidden/>
+              </w:rPr>
+              <w:tab/>
+            </w:r>
+            <w:r>
+              <w:rPr>
+                <w:noProof/>
+                <w:webHidden/>
+              </w:rPr>
+              <w:fldChar w:fldCharType="begin"/>
+            </w:r>
+            <w:r>
+              <w:rPr>
+                <w:noProof/>
+                <w:webHidden/>
+              </w:rPr>
+              <w:instrText xml:space="preserve"> PAGEREF _Toc12615753 \h </w:instrText>
             </w:r>
             <w:r>
               <w:rPr>
@@ -139,13 +207,13 @@
               <w:noProof/>
             </w:rPr>
           </w:pPr>
-          <w:hyperlink w:anchor="_Toc12549373" w:history="1">
+          <w:hyperlink w:anchor="_Toc12615754" w:history="1">
             <w:r>
               <w:rPr>
                 <w:rStyle w:val="Hyperlink"/>
                 <w:noProof/>
               </w:rPr>
-              <w:t>Metadata standards by EML  element</w:t>
+              <w:t>Metadata standards for EML &lt;dataset&gt; elements</w:t>
             </w:r>
             <w:r>
               <w:rPr>
@@ -166,7 +234,7 @@
                 <w:noProof/>
                 <w:webHidden/>
               </w:rPr>
-              <w:instrText xml:space="preserve"> PAGEREF _Toc12549373 \h </w:instrText>
+              <w:instrText xml:space="preserve"> PAGEREF _Toc12615754 \h </w:instrText>
             </w:r>
             <w:r>
               <w:rPr>
@@ -207,14 +275,13 @@
               <w:noProof/>
             </w:rPr>
           </w:pPr>
-          <w:hyperlink w:anchor="_Toc12549374" w:history="1">
+          <w:hyperlink w:anchor="_Toc12615755" w:history="1">
             <w:r>
               <w:rPr>
                 <w:rStyle w:val="Hyperlink"/>
-                <w:rFonts w:ascii="Consolas" w:hAnsi="Consolas"/>
-                <w:noProof/>
-              </w:rPr>
-              <w:t>title</w:t>
+                <w:noProof/>
+              </w:rPr>
+              <w:t>&lt;title&gt;</w:t>
             </w:r>
             <w:r>
               <w:rPr>
@@ -235,7 +302,7 @@
                 <w:noProof/>
                 <w:webHidden/>
               </w:rPr>
-              <w:instrText xml:space="preserve"> PAGEREF _Toc12549374 \h </w:instrText>
+              <w:instrText xml:space="preserve"> PAGEREF _Toc12615755 \h </w:instrText>
             </w:r>
             <w:r>
               <w:rPr>
@@ -276,43 +343,13 @@
               <w:noProof/>
             </w:rPr>
           </w:pPr>
-          <w:hyperlink w:anchor="_Toc12549375" w:history="1">
+          <w:hyperlink w:anchor="_Toc12615756" w:history="1">
             <w:r>
               <w:rPr>
                 <w:rStyle w:val="Hyperlink"/>
                 <w:noProof/>
               </w:rPr>
-              <w:t>Personnel and organization elements (</w:t>
-            </w:r>
-            <w:r>
-              <w:rPr>
-                <w:rStyle w:val="Hyperlink"/>
-                <w:rFonts w:ascii="Consolas" w:hAnsi="Consolas"/>
-                <w:noProof/>
-              </w:rPr>
-              <w:t>creator</w:t>
-            </w:r>
-            <w:r>
-              <w:rPr>
-                <w:rStyle w:val="Hyperlink"/>
-                <w:noProof/>
-              </w:rPr>
-              <w:t xml:space="preserve">, </w:t>
-            </w:r>
-            <w:r>
-              <w:rPr>
-                <w:rStyle w:val="Hyperlink"/>
-                <w:rFonts w:ascii="Consolas" w:hAnsi="Consolas"/>
-                <w:noProof/>
-              </w:rPr>
-              <w:t>contact</w:t>
-            </w:r>
-            <w:r>
-              <w:rPr>
-                <w:rStyle w:val="Hyperlink"/>
-                <w:noProof/>
-              </w:rPr>
-              <w:t>, etc.)</w:t>
+              <w:t>Personnel and organization elements (&lt;creator&gt;, &lt;contact&gt;, etc.)</w:t>
             </w:r>
             <w:r>
               <w:rPr>
@@ -333,7 +370,7 @@
                 <w:noProof/>
                 <w:webHidden/>
               </w:rPr>
-              <w:instrText xml:space="preserve"> PAGEREF _Toc12549375 \h </w:instrText>
+              <w:instrText xml:space="preserve"> PAGEREF _Toc12615756 \h </w:instrText>
             </w:r>
             <w:r>
               <w:rPr>
@@ -353,7 +390,7 @@
                 <w:noProof/>
                 <w:webHidden/>
               </w:rPr>
-              <w:t>2</w:t>
+              <w:t>3</w:t>
             </w:r>
             <w:r>
               <w:rPr>
@@ -374,14 +411,13 @@
               <w:noProof/>
             </w:rPr>
           </w:pPr>
-          <w:hyperlink w:anchor="_Toc12549376" w:history="1">
+          <w:hyperlink w:anchor="_Toc12615757" w:history="1">
             <w:r>
               <w:rPr>
                 <w:rStyle w:val="Hyperlink"/>
-                <w:rFonts w:ascii="Consolas" w:hAnsi="Consolas"/>
-                <w:noProof/>
-              </w:rPr>
-              <w:t>contact</w:t>
+                <w:noProof/>
+              </w:rPr>
+              <w:t>&lt;contact&gt;</w:t>
             </w:r>
             <w:r>
               <w:rPr>
@@ -402,7 +438,7 @@
                 <w:noProof/>
                 <w:webHidden/>
               </w:rPr>
-              <w:instrText xml:space="preserve"> PAGEREF _Toc12549376 \h </w:instrText>
+              <w:instrText xml:space="preserve"> PAGEREF _Toc12615757 \h </w:instrText>
             </w:r>
             <w:r>
               <w:rPr>
@@ -422,7 +458,7 @@
                 <w:noProof/>
                 <w:webHidden/>
               </w:rPr>
-              <w:t>2</w:t>
+              <w:t>3</w:t>
             </w:r>
             <w:r>
               <w:rPr>
@@ -443,14 +479,13 @@
               <w:noProof/>
             </w:rPr>
           </w:pPr>
-          <w:hyperlink w:anchor="_Toc12549377" w:history="1">
+          <w:hyperlink w:anchor="_Toc12615758" w:history="1">
             <w:r>
               <w:rPr>
                 <w:rStyle w:val="Hyperlink"/>
-                <w:rFonts w:ascii="Consolas" w:hAnsi="Consolas"/>
-                <w:noProof/>
-              </w:rPr>
-              <w:t>creator</w:t>
+                <w:noProof/>
+              </w:rPr>
+              <w:t>&lt;creator&gt;</w:t>
             </w:r>
             <w:r>
               <w:rPr>
@@ -471,7 +506,7 @@
                 <w:noProof/>
                 <w:webHidden/>
               </w:rPr>
-              <w:instrText xml:space="preserve"> PAGEREF _Toc12549377 \h </w:instrText>
+              <w:instrText xml:space="preserve"> PAGEREF _Toc12615758 \h </w:instrText>
             </w:r>
             <w:r>
               <w:rPr>
@@ -512,7 +547,7 @@
               <w:noProof/>
             </w:rPr>
           </w:pPr>
-          <w:hyperlink w:anchor="_Toc12549378" w:history="1">
+          <w:hyperlink w:anchor="_Toc12615759" w:history="1">
             <w:r>
               <w:rPr>
                 <w:rStyle w:val="Hyperlink"/>
@@ -539,7 +574,7 @@
                 <w:noProof/>
                 <w:webHidden/>
               </w:rPr>
-              <w:instrText xml:space="preserve"> PAGEREF _Toc12549378 \h </w:instrText>
+              <w:instrText xml:space="preserve"> PAGEREF _Toc12615759 \h </w:instrText>
             </w:r>
             <w:r>
               <w:rPr>
@@ -580,14 +615,13 @@
               <w:noProof/>
             </w:rPr>
           </w:pPr>
-          <w:hyperlink w:anchor="_Toc12549379" w:history="1">
+          <w:hyperlink w:anchor="_Toc12615760" w:history="1">
             <w:r>
               <w:rPr>
                 <w:rStyle w:val="Hyperlink"/>
-                <w:rFonts w:ascii="Consolas" w:hAnsi="Consolas"/>
-                <w:noProof/>
-              </w:rPr>
-              <w:t>pubDate</w:t>
+                <w:noProof/>
+              </w:rPr>
+              <w:t>&lt;pubDate&gt;</w:t>
             </w:r>
             <w:r>
               <w:rPr>
@@ -608,7 +642,7 @@
                 <w:noProof/>
                 <w:webHidden/>
               </w:rPr>
-              <w:instrText xml:space="preserve"> PAGEREF _Toc12549379 \h </w:instrText>
+              <w:instrText xml:space="preserve"> PAGEREF _Toc12615760 \h </w:instrText>
             </w:r>
             <w:r>
               <w:rPr>
@@ -649,14 +683,13 @@
               <w:noProof/>
             </w:rPr>
           </w:pPr>
-          <w:hyperlink w:anchor="_Toc12549380" w:history="1">
+          <w:hyperlink w:anchor="_Toc12615761" w:history="1">
             <w:r>
               <w:rPr>
                 <w:rStyle w:val="Hyperlink"/>
-                <w:rFonts w:ascii="Consolas" w:hAnsi="Consolas"/>
-                <w:noProof/>
-              </w:rPr>
-              <w:t>abstract</w:t>
+                <w:noProof/>
+              </w:rPr>
+              <w:t>&lt;abstract&gt;</w:t>
             </w:r>
             <w:r>
               <w:rPr>
@@ -677,7 +710,7 @@
                 <w:noProof/>
                 <w:webHidden/>
               </w:rPr>
-              <w:instrText xml:space="preserve"> PAGEREF _Toc12549380 \h </w:instrText>
+              <w:instrText xml:space="preserve"> PAGEREF _Toc12615761 \h </w:instrText>
             </w:r>
             <w:r>
               <w:rPr>
@@ -697,7 +730,7 @@
                 <w:noProof/>
                 <w:webHidden/>
               </w:rPr>
-              <w:t>3</w:t>
+              <w:t>4</w:t>
             </w:r>
             <w:r>
               <w:rPr>
@@ -718,14 +751,13 @@
               <w:noProof/>
             </w:rPr>
           </w:pPr>
-          <w:hyperlink w:anchor="_Toc12549381" w:history="1">
+          <w:hyperlink w:anchor="_Toc12615762" w:history="1">
             <w:r>
               <w:rPr>
                 <w:rStyle w:val="Hyperlink"/>
-                <w:rFonts w:ascii="Consolas" w:hAnsi="Consolas"/>
-                <w:noProof/>
-              </w:rPr>
-              <w:t>keywordSet</w:t>
+                <w:noProof/>
+              </w:rPr>
+              <w:t>&lt;keywordSet&gt;</w:t>
             </w:r>
             <w:r>
               <w:rPr>
@@ -746,7 +778,7 @@
                 <w:noProof/>
                 <w:webHidden/>
               </w:rPr>
-              <w:instrText xml:space="preserve"> PAGEREF _Toc12549381 \h </w:instrText>
+              <w:instrText xml:space="preserve"> PAGEREF _Toc12615762 \h </w:instrText>
             </w:r>
             <w:r>
               <w:rPr>
@@ -766,7 +798,7 @@
                 <w:noProof/>
                 <w:webHidden/>
               </w:rPr>
-              <w:t>3</w:t>
+              <w:t>4</w:t>
             </w:r>
             <w:r>
               <w:rPr>
@@ -787,14 +819,13 @@
               <w:noProof/>
             </w:rPr>
           </w:pPr>
-          <w:hyperlink w:anchor="_Toc12549382" w:history="1">
+          <w:hyperlink w:anchor="_Toc12615763" w:history="1">
             <w:r>
               <w:rPr>
                 <w:rStyle w:val="Hyperlink"/>
-                <w:rFonts w:ascii="Consolas" w:hAnsi="Consolas"/>
-                <w:noProof/>
-              </w:rPr>
-              <w:t>intellectualRights</w:t>
+                <w:noProof/>
+              </w:rPr>
+              <w:t>&lt;intellectualRights&gt;</w:t>
             </w:r>
             <w:r>
               <w:rPr>
@@ -815,7 +846,7 @@
                 <w:noProof/>
                 <w:webHidden/>
               </w:rPr>
-              <w:instrText xml:space="preserve"> PAGEREF _Toc12549382 \h </w:instrText>
+              <w:instrText xml:space="preserve"> PAGEREF _Toc12615763 \h </w:instrText>
             </w:r>
             <w:r>
               <w:rPr>
@@ -856,14 +887,13 @@
               <w:noProof/>
             </w:rPr>
           </w:pPr>
-          <w:hyperlink w:anchor="_Toc12549383" w:history="1">
+          <w:hyperlink w:anchor="_Toc12615764" w:history="1">
             <w:r>
               <w:rPr>
                 <w:rStyle w:val="Hyperlink"/>
-                <w:rFonts w:ascii="Consolas" w:hAnsi="Consolas"/>
-                <w:noProof/>
-              </w:rPr>
-              <w:t>coverage</w:t>
+                <w:noProof/>
+              </w:rPr>
+              <w:t>&lt;coverage&gt;</w:t>
             </w:r>
             <w:r>
               <w:rPr>
@@ -884,7 +914,7 @@
                 <w:noProof/>
                 <w:webHidden/>
               </w:rPr>
-              <w:instrText xml:space="preserve"> PAGEREF _Toc12549383 \h </w:instrText>
+              <w:instrText xml:space="preserve"> PAGEREF _Toc12615764 \h </w:instrText>
             </w:r>
             <w:r>
               <w:rPr>
@@ -925,14 +955,13 @@
               <w:noProof/>
             </w:rPr>
           </w:pPr>
-          <w:hyperlink w:anchor="_Toc12549384" w:history="1">
+          <w:hyperlink w:anchor="_Toc12615765" w:history="1">
             <w:r>
               <w:rPr>
                 <w:rStyle w:val="Hyperlink"/>
-                <w:rFonts w:ascii="Consolas" w:hAnsi="Consolas"/>
-                <w:noProof/>
-              </w:rPr>
-              <w:t>geographicCoverage</w:t>
+                <w:noProof/>
+              </w:rPr>
+              <w:t>&lt;geographicCoverage&gt;</w:t>
             </w:r>
             <w:r>
               <w:rPr>
@@ -953,7 +982,7 @@
                 <w:noProof/>
                 <w:webHidden/>
               </w:rPr>
-              <w:instrText xml:space="preserve"> PAGEREF _Toc12549384 \h </w:instrText>
+              <w:instrText xml:space="preserve"> PAGEREF _Toc12615765 \h </w:instrText>
             </w:r>
             <w:r>
               <w:rPr>
@@ -994,14 +1023,13 @@
               <w:noProof/>
             </w:rPr>
           </w:pPr>
-          <w:hyperlink w:anchor="_Toc12549385" w:history="1">
+          <w:hyperlink w:anchor="_Toc12615766" w:history="1">
             <w:r>
               <w:rPr>
                 <w:rStyle w:val="Hyperlink"/>
-                <w:rFonts w:ascii="Consolas" w:hAnsi="Consolas"/>
-                <w:noProof/>
-              </w:rPr>
-              <w:t>taxonomicCoverage</w:t>
+                <w:noProof/>
+              </w:rPr>
+              <w:t>&lt;taxonomicCoverage&gt;</w:t>
             </w:r>
             <w:r>
               <w:rPr>
@@ -1022,7 +1050,7 @@
                 <w:noProof/>
                 <w:webHidden/>
               </w:rPr>
-              <w:instrText xml:space="preserve"> PAGEREF _Toc12549385 \h </w:instrText>
+              <w:instrText xml:space="preserve"> PAGEREF _Toc12615766 \h </w:instrText>
             </w:r>
             <w:r>
               <w:rPr>
@@ -1042,7 +1070,7 @@
                 <w:noProof/>
                 <w:webHidden/>
               </w:rPr>
-              <w:t>4</w:t>
+              <w:t>5</w:t>
             </w:r>
             <w:r>
               <w:rPr>
@@ -1063,14 +1091,13 @@
               <w:noProof/>
             </w:rPr>
           </w:pPr>
-          <w:hyperlink w:anchor="_Toc12549386" w:history="1">
+          <w:hyperlink w:anchor="_Toc12615767" w:history="1">
             <w:r>
               <w:rPr>
                 <w:rStyle w:val="Hyperlink"/>
-                <w:rFonts w:ascii="Consolas" w:hAnsi="Consolas"/>
-                <w:noProof/>
-              </w:rPr>
-              <w:t>temporalCoverage</w:t>
+                <w:noProof/>
+              </w:rPr>
+              <w:t>&lt;temporalCoverage&gt;</w:t>
             </w:r>
             <w:r>
               <w:rPr>
@@ -1091,7 +1118,7 @@
                 <w:noProof/>
                 <w:webHidden/>
               </w:rPr>
-              <w:instrText xml:space="preserve"> PAGEREF _Toc12549386 \h </w:instrText>
+              <w:instrText xml:space="preserve"> PAGEREF _Toc12615767 \h </w:instrText>
             </w:r>
             <w:r>
               <w:rPr>
@@ -1111,7 +1138,7 @@
                 <w:noProof/>
                 <w:webHidden/>
               </w:rPr>
-              <w:t>4</w:t>
+              <w:t>5</w:t>
             </w:r>
             <w:r>
               <w:rPr>
@@ -1132,14 +1159,13 @@
               <w:noProof/>
             </w:rPr>
           </w:pPr>
-          <w:hyperlink w:anchor="_Toc12549387" w:history="1">
+          <w:hyperlink w:anchor="_Toc12615768" w:history="1">
             <w:r>
               <w:rPr>
                 <w:rStyle w:val="Hyperlink"/>
-                <w:rFonts w:ascii="Consolas" w:hAnsi="Consolas"/>
-                <w:noProof/>
-              </w:rPr>
-              <w:t>maintenance</w:t>
+                <w:noProof/>
+              </w:rPr>
+              <w:t>&lt;maintenance&gt;</w:t>
             </w:r>
             <w:r>
               <w:rPr>
@@ -1160,7 +1186,7 @@
                 <w:noProof/>
                 <w:webHidden/>
               </w:rPr>
-              <w:instrText xml:space="preserve"> PAGEREF _Toc12549387 \h </w:instrText>
+              <w:instrText xml:space="preserve"> PAGEREF _Toc12615768 \h </w:instrText>
             </w:r>
             <w:r>
               <w:rPr>
@@ -1180,7 +1206,7 @@
                 <w:noProof/>
                 <w:webHidden/>
               </w:rPr>
-              <w:t>4</w:t>
+              <w:t>5</w:t>
             </w:r>
             <w:r>
               <w:rPr>
@@ -1201,14 +1227,13 @@
               <w:noProof/>
             </w:rPr>
           </w:pPr>
-          <w:hyperlink w:anchor="_Toc12549388" w:history="1">
+          <w:hyperlink w:anchor="_Toc12615769" w:history="1">
             <w:r>
               <w:rPr>
                 <w:rStyle w:val="Hyperlink"/>
-                <w:rFonts w:ascii="Consolas" w:hAnsi="Consolas"/>
-                <w:noProof/>
-              </w:rPr>
-              <w:t>methods</w:t>
+                <w:noProof/>
+              </w:rPr>
+              <w:t>&lt;methods&gt;</w:t>
             </w:r>
             <w:r>
               <w:rPr>
@@ -1229,7 +1254,7 @@
                 <w:noProof/>
                 <w:webHidden/>
               </w:rPr>
-              <w:instrText xml:space="preserve"> PAGEREF _Toc12549388 \h </w:instrText>
+              <w:instrText xml:space="preserve"> PAGEREF _Toc12615769 \h </w:instrText>
             </w:r>
             <w:r>
               <w:rPr>
@@ -1270,14 +1295,13 @@
               <w:noProof/>
             </w:rPr>
           </w:pPr>
-          <w:hyperlink w:anchor="_Toc12549389" w:history="1">
+          <w:hyperlink w:anchor="_Toc12615770" w:history="1">
             <w:r>
               <w:rPr>
                 <w:rStyle w:val="Hyperlink"/>
-                <w:rFonts w:ascii="Consolas" w:hAnsi="Consolas"/>
-                <w:noProof/>
-              </w:rPr>
-              <w:t>project</w:t>
+                <w:noProof/>
+              </w:rPr>
+              <w:t>&lt;project&gt;</w:t>
             </w:r>
             <w:r>
               <w:rPr>
@@ -1298,7 +1322,7 @@
                 <w:noProof/>
                 <w:webHidden/>
               </w:rPr>
-              <w:instrText xml:space="preserve"> PAGEREF _Toc12549389 \h </w:instrText>
+              <w:instrText xml:space="preserve"> PAGEREF _Toc12615770 \h </w:instrText>
             </w:r>
             <w:r>
               <w:rPr>
@@ -1318,7 +1342,7 @@
                 <w:noProof/>
                 <w:webHidden/>
               </w:rPr>
-              <w:t>5</w:t>
+              <w:t>6</w:t>
             </w:r>
             <w:r>
               <w:rPr>
@@ -1339,7 +1363,7 @@
               <w:noProof/>
             </w:rPr>
           </w:pPr>
-          <w:hyperlink w:anchor="_Toc12549390" w:history="1">
+          <w:hyperlink w:anchor="_Toc12615771" w:history="1">
             <w:r>
               <w:rPr>
                 <w:rStyle w:val="Hyperlink"/>
@@ -1366,7 +1390,7 @@
                 <w:noProof/>
                 <w:webHidden/>
               </w:rPr>
-              <w:instrText xml:space="preserve"> PAGEREF _Toc12549390 \h </w:instrText>
+              <w:instrText xml:space="preserve"> PAGEREF _Toc12615771 \h </w:instrText>
             </w:r>
             <w:r>
               <w:rPr>
@@ -1386,7 +1410,7 @@
                 <w:noProof/>
                 <w:webHidden/>
               </w:rPr>
-              <w:t>5</w:t>
+              <w:t>6</w:t>
             </w:r>
             <w:r>
               <w:rPr>
@@ -1407,7 +1431,7 @@
               <w:noProof/>
             </w:rPr>
           </w:pPr>
-          <w:hyperlink w:anchor="_Toc12549391" w:history="1">
+          <w:hyperlink w:anchor="_Toc12615772" w:history="1">
             <w:r>
               <w:rPr>
                 <w:rStyle w:val="Hyperlink"/>
@@ -1434,7 +1458,7 @@
                 <w:noProof/>
                 <w:webHidden/>
               </w:rPr>
-              <w:instrText xml:space="preserve"> PAGEREF _Toc12549391 \h </w:instrText>
+              <w:instrText xml:space="preserve"> PAGEREF _Toc12615772 \h </w:instrText>
             </w:r>
             <w:r>
               <w:rPr>
@@ -1454,7 +1478,7 @@
                 <w:noProof/>
                 <w:webHidden/>
               </w:rPr>
-              <w:t>5</w:t>
+              <w:t>6</w:t>
             </w:r>
             <w:r>
               <w:rPr>
@@ -1485,10 +1509,21 @@
     </w:p>
     <w:p>
       <w:pPr>
+        <w:pStyle w:val="BodyText"/>
+      </w:pPr>
+      <w:r>
+        <w:rPr>
+          <w:b/>
+        </w:rPr>
+        <w:t>Notes about things that need to be expanded or verified are marked with “???”</w:t>
+      </w:r>
+    </w:p>
+    <w:p>
+      <w:pPr>
         <w:pStyle w:val="Heading1"/>
       </w:pPr>
       <w:bookmarkStart w:id="1" w:name="introduction"/>
-      <w:bookmarkStart w:id="2" w:name="_Toc12549372"/>
+      <w:bookmarkStart w:id="2" w:name="_Toc12615752"/>
       <w:r>
         <w:lastRenderedPageBreak/>
         <w:t>Introduction</w:t>
@@ -1501,10 +1536,10 @@
         <w:pStyle w:val="FirstParagraph"/>
       </w:pPr>
       <w:r>
-        <w:t>This document defines metadata standards to use when creating EML files for Jornada Basin LTER research data packages. These standards ar</w:t>
-      </w:r>
-      <w:r>
-        <w:t>e under active development as we revamp our data catalog, but they are essentially derived from this reference document:</w:t>
+        <w:t>This document defines metadata standards to use when creati</w:t>
+      </w:r>
+      <w:r>
+        <w:t>ng or revising EML files for Jornada Basin LTER research data packages. These standards are under active development as we revamp our data catalog, but they are essentially derived from this reference document:</w:t>
       </w:r>
     </w:p>
     <w:p>
@@ -1516,13 +1551,7 @@
           <w:rPr>
             <w:rStyle w:val="Hyperlink"/>
           </w:rPr>
-          <w:t>https://environmentaldataini</w:t>
-        </w:r>
-        <w:r>
-          <w:rPr>
-            <w:rStyle w:val="Hyperlink"/>
-          </w:rPr>
-          <w:t>tiative.files.wordpress.com/2017/11/emlbestpractices-v3.pdf</w:t>
+          <w:t>https://environmentaldatainitiative.files.wordpress.com/2017/11/emlbestpractices-v3.pdf</w:t>
         </w:r>
       </w:hyperlink>
     </w:p>
@@ -1539,10 +1568,45 @@
         <w:pStyle w:val="BodyText"/>
       </w:pPr>
       <w:r>
-        <w:t>When revising earlier EML documents, do your best not to lose the metadata they contain. Make sure a copy is archived somewhe</w:t>
-      </w:r>
-      <w:r>
-        <w:t>re (like EDI, if possible) so that metadata are not lost.</w:t>
+        <w:t>When revising earlier EML documents</w:t>
+      </w:r>
+      <w:r>
+        <w:t>, do your best not to lose the metadata they contain. Make sure a copy is archived somewhere (like EDI, if possible) so that metadata are not lost.</w:t>
+      </w:r>
+    </w:p>
+    <w:p>
+      <w:pPr>
+        <w:pStyle w:val="Heading2"/>
+      </w:pPr>
+      <w:bookmarkStart w:id="3" w:name="using-this-document"/>
+      <w:bookmarkStart w:id="4" w:name="_Toc12615753"/>
+      <w:r>
+        <w:t>Using this document</w:t>
+      </w:r>
+      <w:bookmarkEnd w:id="3"/>
+      <w:bookmarkEnd w:id="4"/>
+    </w:p>
+    <w:p>
+      <w:pPr>
+        <w:pStyle w:val="FirstParagraph"/>
+      </w:pPr>
+      <w:r>
+        <w:t>The metadata standards in this document are structured and formatted similarly to an EML</w:t>
+      </w:r>
+      <w:r>
+        <w:t xml:space="preserve"> document. Named EML elements are surrounded by angle brackets, and there are headings for most important elements. At the Jornada Basin LTER, a variety of tools are being used to create EML documents during the data packaging process (EMLassemblyline, GCE</w:t>
+      </w:r>
+      <w:r>
+        <w:t xml:space="preserve"> Toolbox +, etc.). Notes about using these tools to create each EML element are present in the relevant section of this document (???</w:t>
+      </w:r>
+      <w:r>
+        <w:rPr>
+          <w:b/>
+        </w:rPr>
+        <w:t>Add these in as you edit</w:t>
+      </w:r>
+      <w:r>
+        <w:t>).</w:t>
       </w:r>
     </w:p>
     <w:p>
@@ -1550,152 +1614,140 @@
         <w:pStyle w:val="BodyText"/>
       </w:pPr>
       <w:r>
-        <w:t xml:space="preserve">Note that EML documents are heirarchical. The top level element is </w:t>
+        <w:t xml:space="preserve">Note that EML documents are hierarchical. The root element is &lt;eml:eml&gt; (denoted by the path </w:t>
       </w:r>
       <w:r>
         <w:rPr>
           <w:rStyle w:val="VerbatimChar"/>
         </w:rPr>
-        <w:t>eml:eml</w:t>
-      </w:r>
-      <w:r>
-        <w:t xml:space="preserve">, and within that are contained 3 elements: </w:t>
+        <w:t>/em</w:t>
       </w:r>
       <w:r>
         <w:rPr>
           <w:rStyle w:val="VerbatimChar"/>
         </w:rPr>
-        <w:t>access</w:t>
-      </w:r>
-      <w:r>
-        <w:t xml:space="preserve">, </w:t>
+        <w:t>l:eml</w:t>
+      </w:r>
+      <w:r>
+        <w:t xml:space="preserve">). Below the EML root element are 3 elements, &lt;access&gt;, &lt;dataset&gt;, and &lt;additional_metadata&gt; (paths </w:t>
       </w:r>
       <w:r>
         <w:rPr>
           <w:rStyle w:val="VerbatimChar"/>
         </w:rPr>
-        <w:t>dataset</w:t>
-      </w:r>
-      <w:r>
-        <w:t xml:space="preserve">, and </w:t>
+        <w:t>/eml:eml/access</w:t>
+      </w:r>
+      <w:r>
+        <w:t xml:space="preserve">, </w:t>
       </w:r>
       <w:r>
         <w:rPr>
           <w:rStyle w:val="VerbatimChar"/>
         </w:rPr>
-        <w:t>additional_metadata</w:t>
-      </w:r>
-      <w:r>
-        <w:t>. The metadata standards in this documen</w:t>
-      </w:r>
-      <w:r>
-        <w:t xml:space="preserve">t refer to the </w:t>
+        <w:t>/eml:eml/dataset</w:t>
+      </w:r>
+      <w:r>
+        <w:t xml:space="preserve">, and </w:t>
       </w:r>
       <w:r>
         <w:rPr>
           <w:rStyle w:val="VerbatimChar"/>
         </w:rPr>
-        <w:t>dataset</w:t>
-      </w:r>
-      <w:r>
-        <w:t xml:space="preserve"> element of your EML file only. Maybe we’ll add standards on </w:t>
+        <w:t>/eml:eml/additional_metadata</w:t>
+      </w:r>
+      <w:r>
+        <w:t>). This document contains metadata standards for elements under the &lt;dataset&gt; elemen</w:t>
+      </w:r>
+      <w:r>
+        <w:t>t of Jornada EML files only. We may add standards for EML &lt;access&gt; and &lt;additional_metadata&gt; elements at a later time.</w:t>
+      </w:r>
+    </w:p>
+    <w:p>
+      <w:pPr>
+        <w:pStyle w:val="Heading1"/>
+      </w:pPr>
+      <w:bookmarkStart w:id="5" w:name="X1f2e3c6588987ef6da3c5fa4a14b2792fb3a78e"/>
+      <w:bookmarkStart w:id="6" w:name="_Toc12615754"/>
+      <w:r>
+        <w:t>Metadata standards for EML &lt;dataset&gt; elements</w:t>
+      </w:r>
+      <w:bookmarkEnd w:id="5"/>
+      <w:bookmarkEnd w:id="6"/>
+    </w:p>
+    <w:p>
+      <w:pPr>
+        <w:pStyle w:val="FirstParagraph"/>
+      </w:pPr>
+      <w:r>
+        <w:t>The sections below correspond to elements under the &lt;dataset&gt; element of a Jornada Basin LT</w:t>
+      </w:r>
+      <w:r>
+        <w:t>ER EML document. They appear in roughly the order they should in a real EML document.</w:t>
+      </w:r>
+    </w:p>
+    <w:p>
+      <w:pPr>
+        <w:pStyle w:val="Heading2"/>
+      </w:pPr>
+      <w:bookmarkStart w:id="7" w:name="title"/>
+      <w:bookmarkStart w:id="8" w:name="_Toc12615755"/>
+      <w:r>
+        <w:t>&lt;title&gt;</w:t>
+      </w:r>
+      <w:bookmarkEnd w:id="7"/>
+      <w:bookmarkEnd w:id="8"/>
+    </w:p>
+    <w:p>
+      <w:pPr>
+        <w:pStyle w:val="FirstParagraph"/>
+      </w:pPr>
+      <w:r>
+        <w:t xml:space="preserve">The &lt;title&gt; element should contain a descriptive title that includes type of data collected, geographic location, and time range of the data (what, where, when). </w:t>
+      </w:r>
+      <w:r>
+        <w:t>In general we use “Jornada” in some form as part of the geographic description. It may also be useful to include a project name or abbreviation if the package is part of a collection from a large project (NEAT, SMES, etc).</w:t>
+      </w:r>
+    </w:p>
+    <w:p>
+      <w:pPr>
+        <w:pStyle w:val="Heading2"/>
+      </w:pPr>
+      <w:bookmarkStart w:id="9" w:name="X592d939206105d13468764b28d817a854c66751"/>
+      <w:bookmarkStart w:id="10" w:name="_Toc12615756"/>
+      <w:r>
+        <w:lastRenderedPageBreak/>
+        <w:t>Personnel and organization elemen</w:t>
+      </w:r>
+      <w:r>
+        <w:t>ts (&lt;creator&gt;, &lt;contact&gt;, etc.)</w:t>
+      </w:r>
+      <w:bookmarkEnd w:id="9"/>
+      <w:bookmarkEnd w:id="10"/>
+    </w:p>
+    <w:p>
+      <w:pPr>
+        <w:pStyle w:val="FirstParagraph"/>
+      </w:pPr>
+      <w:r>
+        <w:t>There are a number of elements in this category grouped together here. They normally appear within the dataset element (</w:t>
       </w:r>
       <w:r>
         <w:rPr>
           <w:rStyle w:val="VerbatimChar"/>
         </w:rPr>
-        <w:t>access</w:t>
-      </w:r>
-      <w:r>
-        <w:t xml:space="preserve"> and </w:t>
+        <w:t>/eml:eml/dataset/creator</w:t>
+      </w:r>
+      <w:r>
+        <w:t xml:space="preserve">, </w:t>
       </w:r>
       <w:r>
         <w:rPr>
           <w:rStyle w:val="VerbatimChar"/>
         </w:rPr>
-        <w:t>additional_metadata</w:t>
-      </w:r>
-      <w:r>
-        <w:t xml:space="preserve"> at a later time.</w:t>
-      </w:r>
-    </w:p>
-    <w:p>
-      <w:pPr>
-        <w:pStyle w:val="Heading1"/>
-      </w:pPr>
-      <w:bookmarkStart w:id="3" w:name="metadata-standards-by-eml-element"/>
-      <w:bookmarkStart w:id="4" w:name="_Toc12549373"/>
-      <w:r>
-        <w:t>Metadata standards by EML  element</w:t>
-      </w:r>
-      <w:bookmarkEnd w:id="3"/>
-      <w:bookmarkEnd w:id="4"/>
-    </w:p>
-    <w:p>
-      <w:pPr>
-        <w:pStyle w:val="Heading2"/>
-      </w:pPr>
-      <w:bookmarkStart w:id="5" w:name="title"/>
-      <w:bookmarkStart w:id="6" w:name="_Toc12549374"/>
-      <w:r>
-        <w:rPr>
-          <w:rStyle w:val="VerbatimChar"/>
-        </w:rPr>
-        <w:t>title</w:t>
-      </w:r>
-      <w:bookmarkEnd w:id="5"/>
-      <w:bookmarkEnd w:id="6"/>
-    </w:p>
-    <w:p>
-      <w:pPr>
-        <w:pStyle w:val="FirstParagraph"/>
-      </w:pPr>
-      <w:r>
-        <w:t>Descriptive title that includes type of data collected, geographic location, and tim</w:t>
-      </w:r>
-      <w:r>
-        <w:t>e range of the data (what, where, when). In general we use “Jornada” in some form as part of the geographic description. It may also be useful to include a project name or abbreviation if the package is part of a collection from a large project (NEAT, SMES</w:t>
-      </w:r>
-      <w:r>
-        <w:t>, etc).</w:t>
-      </w:r>
-    </w:p>
-    <w:p>
-      <w:pPr>
-        <w:pStyle w:val="Heading2"/>
-      </w:pPr>
-      <w:bookmarkStart w:id="7" w:name="X592d939206105d13468764b28d817a854c66751"/>
-      <w:bookmarkStart w:id="8" w:name="_Toc12549375"/>
-      <w:r>
-        <w:t>Personnel and organization elements (</w:t>
-      </w:r>
-      <w:r>
-        <w:rPr>
-          <w:rStyle w:val="VerbatimChar"/>
-        </w:rPr>
-        <w:t>creator</w:t>
-      </w:r>
-      <w:r>
-        <w:t xml:space="preserve">, </w:t>
-      </w:r>
-      <w:r>
-        <w:rPr>
-          <w:rStyle w:val="VerbatimChar"/>
-        </w:rPr>
-        <w:t>contact</w:t>
-      </w:r>
-      <w:r>
-        <w:t>, etc.)</w:t>
-      </w:r>
-      <w:bookmarkEnd w:id="7"/>
-      <w:bookmarkEnd w:id="8"/>
-    </w:p>
-    <w:p>
-      <w:pPr>
-        <w:pStyle w:val="FirstParagraph"/>
-      </w:pPr>
-      <w:r>
-        <w:t>There are a number of elements in this category grouped together here. They normally appear within the dataset element (/eml:eml/dataset/creator, /eml:eml/dataset/contact, etc)</w:t>
+        <w:t>/eml:eml/dataset/contact</w:t>
+      </w:r>
+      <w:r>
+        <w:t>, etc)</w:t>
       </w:r>
     </w:p>
     <w:p>
@@ -1703,44 +1755,23 @@
         <w:pStyle w:val="BodyText"/>
       </w:pPr>
       <w:r>
-        <w:t>At least o</w:t>
-      </w:r>
-      <w:r>
-        <w:t xml:space="preserve">ne </w:t>
-      </w:r>
-      <w:r>
-        <w:rPr>
-          <w:rStyle w:val="VerbatimChar"/>
-        </w:rPr>
-        <w:t>contact</w:t>
-      </w:r>
-      <w:r>
-        <w:t xml:space="preserve"> entity must be supplied in every EML document. All EML documents should usually have at least one </w:t>
-      </w:r>
-      <w:r>
-        <w:rPr>
-          <w:rStyle w:val="VerbatimChar"/>
-        </w:rPr>
-        <w:t>creator</w:t>
-      </w:r>
-      <w:r>
-        <w:t xml:space="preserve"> entity, but exceptions can be made if this information has been lost in very old Jornada datasets.</w:t>
+        <w:t>At least one &lt;contact&gt; element must be supplied</w:t>
+      </w:r>
+      <w:r>
+        <w:t xml:space="preserve"> in every EML document. All EML documents should usually have at least one &lt;creator&gt; element, but exceptions can be made if this information has been lost in very old Jornada datasets.</w:t>
       </w:r>
     </w:p>
     <w:p>
       <w:pPr>
         <w:pStyle w:val="Heading3"/>
       </w:pPr>
-      <w:bookmarkStart w:id="9" w:name="contact"/>
-      <w:bookmarkStart w:id="10" w:name="_Toc12549376"/>
-      <w:r>
-        <w:rPr>
-          <w:rStyle w:val="VerbatimChar"/>
-        </w:rPr>
-        <w:t>contact</w:t>
-      </w:r>
-      <w:bookmarkEnd w:id="9"/>
-      <w:bookmarkEnd w:id="10"/>
+      <w:bookmarkStart w:id="11" w:name="contact"/>
+      <w:bookmarkStart w:id="12" w:name="_Toc12615757"/>
+      <w:r>
+        <w:t>&lt;contact&gt;</w:t>
+      </w:r>
+      <w:bookmarkEnd w:id="11"/>
+      <w:bookmarkEnd w:id="12"/>
     </w:p>
     <w:p>
       <w:pPr>
@@ -1758,10 +1789,10 @@
         <w:pStyle w:val="BodyText"/>
       </w:pPr>
       <w:r>
-        <w:t>Cont</w:t>
-      </w:r>
-      <w:r>
-        <w:t>acts are people (or positions, like Data Manager) that should be contacted for access to, or information about, the data package. For Jornada data packages this should include:</w:t>
+        <w:t>Contacts are people (or positions</w:t>
+      </w:r>
+      <w:r>
+        <w:t>, like Data Manager) that should be contacted for access to, or information about, the data package. For Jornada data packages this should include:</w:t>
       </w:r>
     </w:p>
     <w:p>
@@ -1785,10 +1816,7 @@
         </w:numPr>
       </w:pPr>
       <w:r>
-        <w:t xml:space="preserve">The JRN LTER Information </w:t>
-      </w:r>
-      <w:r>
-        <w:t>Manager (datamanager.jrn.lter@gmail.com)</w:t>
+        <w:t>The JRN LTER Information Manager (datamanager.jrn.lter@gmail.com)</w:t>
       </w:r>
     </w:p>
     <w:p>
@@ -1796,20 +1824,10 @@
         <w:pStyle w:val="FirstParagraph"/>
       </w:pPr>
       <w:r>
-        <w:lastRenderedPageBreak/>
-        <w:t xml:space="preserve">JRN LTER defines the “Current responsible investigator” as the LTER principal investigator who curates a study and its associated data package(s). For data packages without a “current responsible PI”, John Anderson </w:t>
-      </w:r>
-      <w:r>
-        <w:t xml:space="preserve">has historically been listed as a </w:t>
-      </w:r>
-      <w:r>
-        <w:rPr>
-          <w:rStyle w:val="VerbatimChar"/>
-        </w:rPr>
-        <w:t>contact</w:t>
-      </w:r>
-      <w:r>
-        <w:t xml:space="preserve"> with this role. When updating one of these packages, ask John if he would like to remain in this position. If not he may be removedand it is acceptable to list only the Data Manager.</w:t>
+        <w:t>JRN LTER defines the “Current responsible investigator” as the LTER principal investigator who curates a study and its associated data package(s). For data packages without a “current respon</w:t>
+      </w:r>
+      <w:r>
+        <w:t>sible PI”, John Anderson has historically been listed with this role under &lt;contact&gt;. When updating one of these packages, ask John if he would like to remain in this position. If not, he may be removed and it is acceptable to list only the Data Manager.</w:t>
       </w:r>
     </w:p>
     <w:p>
@@ -1817,30 +1835,33 @@
         <w:pStyle w:val="BodyText"/>
       </w:pPr>
       <w:r>
-        <w:t>No other contacts are defined.</w:t>
+        <w:t>N</w:t>
+      </w:r>
+      <w:r>
+        <w:t>o other contacts are defined.</w:t>
       </w:r>
     </w:p>
     <w:p>
       <w:pPr>
         <w:pStyle w:val="Heading3"/>
       </w:pPr>
-      <w:bookmarkStart w:id="11" w:name="creator"/>
-      <w:bookmarkStart w:id="12" w:name="_Toc12549377"/>
-      <w:r>
-        <w:rPr>
-          <w:rStyle w:val="VerbatimChar"/>
-        </w:rPr>
-        <w:t>creator</w:t>
-      </w:r>
-      <w:bookmarkEnd w:id="11"/>
-      <w:bookmarkEnd w:id="12"/>
+      <w:bookmarkStart w:id="13" w:name="creator"/>
+      <w:bookmarkStart w:id="14" w:name="_Toc12615758"/>
+      <w:r>
+        <w:t>&lt;creator&gt;</w:t>
+      </w:r>
+      <w:bookmarkEnd w:id="13"/>
+      <w:bookmarkEnd w:id="14"/>
     </w:p>
     <w:p>
       <w:pPr>
         <w:pStyle w:val="FirstParagraph"/>
       </w:pPr>
       <w:r>
-        <w:t>Creators are people with direct intellectual contributions to the data package and so could include PIs, postdocs, students, and other researchers. There can be multiple  elements in a Jornda EML document. These should include:</w:t>
+        <w:t>Creators are people with direct intellectual contributions to the data package and so could include PIs, postdocs, students, and other researchers. There can be multiple  elements in a Jornada EML document. These sho</w:t>
+      </w:r>
+      <w:r>
+        <w:t>uld include:</w:t>
       </w:r>
     </w:p>
     <w:p>
@@ -1864,10 +1885,7 @@
         </w:numPr>
       </w:pPr>
       <w:r>
-        <w:t>Former responsi</w:t>
-      </w:r>
-      <w:r>
-        <w:t>ble PIs</w:t>
+        <w:t>Former responsible PIs</w:t>
       </w:r>
     </w:p>
     <w:p>
@@ -1898,63 +1916,10 @@
       <w:pPr>
         <w:pStyle w:val="Heading3"/>
       </w:pPr>
-      <w:bookmarkStart w:id="13" w:name="X299fef428cc7b52fa148db3fe3c81084307e0eb"/>
-      <w:bookmarkStart w:id="14" w:name="_Toc12549378"/>
+      <w:bookmarkStart w:id="15" w:name="X299fef428cc7b52fa148db3fe3c81084307e0eb"/>
+      <w:bookmarkStart w:id="16" w:name="_Toc12615759"/>
       <w:r>
         <w:t>Other personnel and organization elements</w:t>
-      </w:r>
-      <w:bookmarkEnd w:id="13"/>
-      <w:bookmarkEnd w:id="14"/>
-    </w:p>
-    <w:p>
-      <w:pPr>
-        <w:pStyle w:val="FirstParagraph"/>
-      </w:pPr>
-      <w:r>
-        <w:t xml:space="preserve">Other personnel and organization elements, such as </w:t>
-      </w:r>
-      <w:r>
-        <w:rPr>
-          <w:rStyle w:val="VerbatimChar"/>
-        </w:rPr>
-        <w:t>metadataProvider</w:t>
-      </w:r>
-      <w:r>
-        <w:t xml:space="preserve">, </w:t>
-      </w:r>
-      <w:r>
-        <w:rPr>
-          <w:rStyle w:val="VerbatimChar"/>
-        </w:rPr>
-        <w:t>associatedParty</w:t>
-      </w:r>
-      <w:r>
-        <w:t xml:space="preserve">, or </w:t>
-      </w:r>
-      <w:r>
-        <w:rPr>
-          <w:rStyle w:val="VerbatimChar"/>
-        </w:rPr>
-        <w:t>publisher</w:t>
-      </w:r>
-      <w:r>
-        <w:t>, can be de</w:t>
-      </w:r>
-      <w:r>
-        <w:t>fined in eml and have been included in Jornada Basin LTER EML documents. There is no standardized policy for these yet, so when updating such packages, preserve these elements if possible.</w:t>
-      </w:r>
-    </w:p>
-    <w:p>
-      <w:pPr>
-        <w:pStyle w:val="Heading2"/>
-      </w:pPr>
-      <w:bookmarkStart w:id="15" w:name="pubdate"/>
-      <w:bookmarkStart w:id="16" w:name="_Toc12549379"/>
-      <w:r>
-        <w:rPr>
-          <w:rStyle w:val="VerbatimChar"/>
-        </w:rPr>
-        <w:t>pubDate</w:t>
       </w:r>
       <w:bookmarkEnd w:id="15"/>
       <w:bookmarkEnd w:id="16"/>
@@ -1964,20 +1929,20 @@
         <w:pStyle w:val="FirstParagraph"/>
       </w:pPr>
       <w:r>
-        <w:t>No JRN policy yet.</w:t>
+        <w:t>Other personnel and organization elements, such as &lt;metadataProvider&gt;, &lt;associatedParty&gt;, or &lt;publisher&gt;, can be defined in EML and have been included in Jornada Basin LTER data packages. There is no standardized policy for these yet, so when updating such</w:t>
+      </w:r>
+      <w:r>
+        <w:t xml:space="preserve"> packages, preserve these elements if possible.</w:t>
       </w:r>
     </w:p>
     <w:p>
       <w:pPr>
         <w:pStyle w:val="Heading2"/>
       </w:pPr>
-      <w:bookmarkStart w:id="17" w:name="abstract"/>
-      <w:bookmarkStart w:id="18" w:name="_Toc12549380"/>
-      <w:r>
-        <w:rPr>
-          <w:rStyle w:val="VerbatimChar"/>
-        </w:rPr>
-        <w:t>abstract</w:t>
+      <w:bookmarkStart w:id="17" w:name="pubdate"/>
+      <w:bookmarkStart w:id="18" w:name="_Toc12615760"/>
+      <w:r>
+        <w:t>&lt;pubDate&gt;</w:t>
       </w:r>
       <w:bookmarkEnd w:id="17"/>
       <w:bookmarkEnd w:id="18"/>
@@ -1987,10 +1952,28 @@
         <w:pStyle w:val="FirstParagraph"/>
       </w:pPr>
       <w:r>
-        <w:t>A descriptive abstract of the d</w:t>
-      </w:r>
-      <w:r>
-        <w:t>ata package, with enough context for a user to decide whether it is useful to them, should be included here.</w:t>
+        <w:t>No JRN policy yet.</w:t>
+      </w:r>
+    </w:p>
+    <w:p>
+      <w:pPr>
+        <w:pStyle w:val="Heading2"/>
+      </w:pPr>
+      <w:bookmarkStart w:id="19" w:name="abstract"/>
+      <w:bookmarkStart w:id="20" w:name="_Toc12615761"/>
+      <w:r>
+        <w:lastRenderedPageBreak/>
+        <w:t>&lt;abstract&gt;</w:t>
+      </w:r>
+      <w:bookmarkEnd w:id="19"/>
+      <w:bookmarkEnd w:id="20"/>
+    </w:p>
+    <w:p>
+      <w:pPr>
+        <w:pStyle w:val="FirstParagraph"/>
+      </w:pPr>
+      <w:r>
+        <w:t>A descriptive abstract of the data package, with enough context for a user to decide whether it is useful to them, should be included here.</w:t>
       </w:r>
     </w:p>
     <w:p>
@@ -2001,51 +1984,36 @@
         <w:rPr>
           <w:b/>
         </w:rPr>
-        <w:t>Keep in mind that package abstracts are used in full-text searches</w:t>
+        <w:t>Keep in mind that package ab</w:t>
+      </w:r>
+      <w:r>
+        <w:rPr>
+          <w:b/>
+        </w:rPr>
+        <w:t>stracts are used in full-text searches</w:t>
       </w:r>
     </w:p>
     <w:p>
       <w:pPr>
         <w:pStyle w:val="Heading2"/>
       </w:pPr>
-      <w:bookmarkStart w:id="19" w:name="keywordset"/>
-      <w:bookmarkStart w:id="20" w:name="_Toc12549381"/>
-      <w:r>
-        <w:rPr>
-          <w:rStyle w:val="VerbatimChar"/>
-        </w:rPr>
-        <w:t>keywordSet</w:t>
-      </w:r>
-      <w:bookmarkEnd w:id="19"/>
-      <w:bookmarkEnd w:id="20"/>
+      <w:bookmarkStart w:id="21" w:name="keywordset"/>
+      <w:bookmarkStart w:id="22" w:name="_Toc12615762"/>
+      <w:r>
+        <w:t>&lt;keywordSet&gt;</w:t>
+      </w:r>
+      <w:bookmarkEnd w:id="21"/>
+      <w:bookmarkEnd w:id="22"/>
     </w:p>
     <w:p>
       <w:pPr>
         <w:pStyle w:val="FirstParagraph"/>
       </w:pPr>
       <w:r>
-        <w:t xml:space="preserve">Multiple </w:t>
-      </w:r>
-      <w:r>
-        <w:rPr>
-          <w:rStyle w:val="VerbatimChar"/>
-        </w:rPr>
-        <w:t>keywordSet</w:t>
-      </w:r>
-      <w:r>
-        <w:t xml:space="preserve"> elements can be defined. Optionally they may be l</w:t>
-      </w:r>
-      <w:r>
-        <w:t xml:space="preserve">abeled with the specific vocabulary they are identified from using the </w:t>
-      </w:r>
-      <w:r>
-        <w:rPr>
-          <w:rStyle w:val="VerbatimChar"/>
-        </w:rPr>
-        <w:t>keywordThesaurus</w:t>
-      </w:r>
-      <w:r>
-        <w:t xml:space="preserve"> tag. The Jornada Basin LTER uses these keyword thesauri:</w:t>
+        <w:t>Multiple &lt;keywordSet&gt; elements can be defined. Optionally they may be labeled with a specific vocabulary they are taken from using the &lt;keywordThesaurus&gt; tag. The Jornada Basin LTER uses these keyword the</w:t>
+      </w:r>
+      <w:r>
+        <w:t>sauri:</w:t>
       </w:r>
     </w:p>
     <w:p>
@@ -2065,10 +2033,7 @@
         </w:r>
       </w:hyperlink>
       <w:r>
-        <w:t xml:space="preserve"> - required to desc</w:t>
-      </w:r>
-      <w:r>
-        <w:t>ribe the subject matter of each data package</w:t>
+        <w:t xml:space="preserve"> - required to describe the subject matter of each data package</w:t>
       </w:r>
     </w:p>
     <w:p>
@@ -2084,7 +2049,13 @@
           <w:rPr>
             <w:rStyle w:val="Hyperlink"/>
           </w:rPr>
-          <w:t>Jornada specific thesauri</w:t>
+          <w:t>Jornada specific thes</w:t>
+        </w:r>
+        <w:r>
+          <w:rPr>
+            <w:rStyle w:val="Hyperlink"/>
+          </w:rPr>
+          <w:t>auri</w:t>
         </w:r>
       </w:hyperlink>
       <w:r>
@@ -2100,39 +2071,20 @@
         </w:numPr>
       </w:pPr>
       <w:r>
-        <w:t xml:space="preserve">EML creators can also define keywords independent of these vocabularies (no </w:t>
-      </w:r>
-      <w:r>
-        <w:rPr>
-          <w:rStyle w:val="VerbatimChar"/>
-        </w:rPr>
-        <w:t>keywordThesaur</w:t>
-      </w:r>
-      <w:r>
-        <w:rPr>
-          <w:rStyle w:val="VerbatimChar"/>
-        </w:rPr>
-        <w:t>us</w:t>
-      </w:r>
-      <w:r>
-        <w:t xml:space="preserve"> tag.</w:t>
+        <w:t>EML creators can also define keywords independent of these vocabularies (no &lt;keywordThesaurus&gt; tag).</w:t>
       </w:r>
     </w:p>
     <w:p>
       <w:pPr>
         <w:pStyle w:val="Heading2"/>
       </w:pPr>
-      <w:bookmarkStart w:id="21" w:name="intellectualrights"/>
-      <w:bookmarkStart w:id="22" w:name="_Toc12549382"/>
-      <w:r>
-        <w:rPr>
-          <w:rStyle w:val="VerbatimChar"/>
-        </w:rPr>
-        <w:lastRenderedPageBreak/>
-        <w:t>intellectualRights</w:t>
-      </w:r>
-      <w:bookmarkEnd w:id="21"/>
-      <w:bookmarkEnd w:id="22"/>
+      <w:bookmarkStart w:id="23" w:name="intellectualrights"/>
+      <w:bookmarkStart w:id="24" w:name="_Toc12615763"/>
+      <w:r>
+        <w:t>&lt;intellectualRights&gt;</w:t>
+      </w:r>
+      <w:bookmarkEnd w:id="23"/>
+      <w:bookmarkEnd w:id="24"/>
     </w:p>
     <w:p>
       <w:pPr>
@@ -2150,51 +2102,42 @@
         </w:r>
       </w:hyperlink>
       <w:r>
-        <w:t xml:space="preserve">. There is a template in EMLassemblyline for </w:t>
-      </w:r>
-      <w:r>
-        <w:t>this.</w:t>
+        <w:t>. There is a template in EMLassemblyline for this.</w:t>
       </w:r>
     </w:p>
     <w:p>
       <w:pPr>
         <w:pStyle w:val="Heading2"/>
       </w:pPr>
-      <w:bookmarkStart w:id="23" w:name="coverage"/>
-      <w:bookmarkStart w:id="24" w:name="_Toc12549383"/>
+      <w:bookmarkStart w:id="25" w:name="coverage"/>
+      <w:bookmarkStart w:id="26" w:name="_Toc12615764"/>
+      <w:r>
+        <w:t>&lt;coverage&gt;</w:t>
+      </w:r>
+      <w:bookmarkEnd w:id="25"/>
+      <w:bookmarkEnd w:id="26"/>
+    </w:p>
+    <w:p>
+      <w:pPr>
+        <w:pStyle w:val="FirstParagraph"/>
+      </w:pPr>
+      <w:r>
+        <w:t>A &lt;coverage&gt; element can be defined at multiple levels in the EML document: for a &lt;dataset&gt; element (</w:t>
+      </w:r>
       <w:r>
         <w:rPr>
           <w:rStyle w:val="VerbatimChar"/>
         </w:rPr>
-        <w:t>coverage</w:t>
-      </w:r>
-      <w:bookmarkEnd w:id="23"/>
-      <w:bookmarkEnd w:id="24"/>
-    </w:p>
-    <w:p>
-      <w:pPr>
-        <w:pStyle w:val="FirstParagraph"/>
-      </w:pPr>
-      <w:r>
-        <w:t xml:space="preserve">A </w:t>
+        <w:t>/eml:eml/datase</w:t>
       </w:r>
       <w:r>
         <w:rPr>
           <w:rStyle w:val="VerbatimChar"/>
         </w:rPr>
-        <w:t>coverage</w:t>
-      </w:r>
-      <w:r>
-        <w:t xml:space="preserve"> element can be defined at multiple levels in the EML document: the dataset level (</w:t>
-      </w:r>
-      <w:r>
-        <w:rPr>
-          <w:rStyle w:val="VerbatimChar"/>
-        </w:rPr>
-        <w:t>/eml:eml/dataset/coverage</w:t>
-      </w:r>
-      <w:r>
-        <w:t>), data entity level (</w:t>
+        <w:t>t/coverage</w:t>
+      </w:r>
+      <w:r>
+        <w:t>), for a data entity (</w:t>
       </w:r>
       <w:r>
         <w:rPr>
@@ -2203,58 +2146,19 @@
         <w:t>eml:eml/dataset/[entity]/coverage</w:t>
       </w:r>
       <w:r>
-        <w:t>), within the methods (</w:t>
+        <w:t>), within a &lt;methods&gt; element (</w:t>
       </w:r>
       <w:r>
         <w:rPr>
           <w:rStyle w:val="VerbatimChar"/>
         </w:rPr>
-        <w:t>eml:eml/dataset/methods/sampling/studyExtent/</w:t>
-      </w:r>
-      <w:r>
-        <w:rPr>
-          <w:rStyle w:val="VerbatimChar"/>
-        </w:rPr>
-        <w:t>coverage)</w:t>
-      </w:r>
-      <w:r>
-        <w:t xml:space="preserve">, etc. Within each </w:t>
-      </w:r>
-      <w:r>
-        <w:rPr>
-          <w:rStyle w:val="VerbatimChar"/>
-        </w:rPr>
-        <w:t>coverage</w:t>
-      </w:r>
-      <w:r>
-        <w:t xml:space="preserve"> element, three types of coverage are possible - </w:t>
-      </w:r>
-      <w:r>
-        <w:rPr>
-          <w:rStyle w:val="VerbatimChar"/>
-        </w:rPr>
-        <w:t>geographicCoverage</w:t>
-      </w:r>
-      <w:r>
-        <w:t xml:space="preserve">, </w:t>
-      </w:r>
-      <w:r>
-        <w:rPr>
-          <w:rStyle w:val="VerbatimChar"/>
-        </w:rPr>
-        <w:t>taxonomicCoverage</w:t>
-      </w:r>
-      <w:r>
-        <w:t xml:space="preserve">, and </w:t>
-      </w:r>
-      <w:r>
-        <w:rPr>
-          <w:rStyle w:val="VerbatimChar"/>
-        </w:rPr>
-        <w:t>temporalCoverage</w:t>
-      </w:r>
-      <w:r>
-        <w:t>.</w:t>
+        <w:t>eml:eml/dataset/methods/sampling/studyExtent/coverage</w:t>
+      </w:r>
+      <w:r>
+        <w:t>), etc. Within each &lt;coverage&gt; element, three types of coverage elements can be defined - &lt;geographicCovera</w:t>
+      </w:r>
+      <w:r>
+        <w:t>ge&gt;, &lt;taxonomicCoverage&gt;, and &lt;temporalCoverage&gt;.</w:t>
       </w:r>
     </w:p>
     <w:p>
@@ -2262,92 +2166,20 @@
         <w:pStyle w:val="BodyText"/>
       </w:pPr>
       <w:r>
-        <w:t xml:space="preserve">For now, at JRN LTER, we are focusing on providing adequate </w:t>
-      </w:r>
-      <w:r>
-        <w:rPr>
-          <w:rStyle w:val="VerbatimChar"/>
-        </w:rPr>
-        <w:t>coverage</w:t>
-      </w:r>
-      <w:r>
-        <w:t xml:space="preserve"> metadata for the full dataset, not really</w:t>
-      </w:r>
-      <w:r>
-        <w:t xml:space="preserve"> at finer details. That is what is described below</w:t>
+        <w:t>For now, at JRN LTER, we are focusing on providing adequate &lt;coverage&gt; metadata at the &lt;dataset&gt; element level, and there aren’t known standards for elements below this level (???). This is described in the</w:t>
+      </w:r>
+      <w:r>
+        <w:t xml:space="preserve"> sections below.</w:t>
       </w:r>
     </w:p>
     <w:p>
       <w:pPr>
         <w:pStyle w:val="Heading3"/>
       </w:pPr>
-      <w:bookmarkStart w:id="25" w:name="geographiccoverage"/>
-      <w:bookmarkStart w:id="26" w:name="_Toc12549384"/>
-      <w:r>
-        <w:rPr>
-          <w:rStyle w:val="VerbatimChar"/>
-        </w:rPr>
-        <w:t>geographicCoverage</w:t>
-      </w:r>
-      <w:bookmarkEnd w:id="25"/>
-      <w:bookmarkEnd w:id="26"/>
-    </w:p>
-    <w:p>
-      <w:pPr>
-        <w:pStyle w:val="FirstParagraph"/>
-      </w:pPr>
-      <w:r>
-        <w:t>Coordinates for Jornada data packages are obfuscated (deliberately, due to security concerns) in most cases.</w:t>
-      </w:r>
-    </w:p>
-    <w:p>
-      <w:pPr>
-        <w:pStyle w:val="BodyText"/>
-      </w:pPr>
-      <w:r>
-        <w:t xml:space="preserve">At the </w:t>
-      </w:r>
-      <w:r>
-        <w:rPr>
-          <w:rStyle w:val="VerbatimChar"/>
-        </w:rPr>
-        <w:t>dataset</w:t>
-      </w:r>
-      <w:r>
-        <w:t xml:space="preserve"> level define at least one bounding box that includes all resea</w:t>
-      </w:r>
-      <w:r>
-        <w:t>rch locations for all data entities in the package. When possible, multiple bounding boxes may be provided to describe multiple study or sampling areas (these may be associated with locational variables in a data entity if you are clever about it).</w:t>
-      </w:r>
-    </w:p>
-    <w:p>
-      <w:pPr>
-        <w:pStyle w:val="BodyText"/>
-      </w:pPr>
-      <w:r>
-        <w:t xml:space="preserve">The </w:t>
-      </w:r>
-      <w:r>
-        <w:rPr>
-          <w:rStyle w:val="VerbatimChar"/>
-        </w:rPr>
-        <w:t>geographicDescription</w:t>
-      </w:r>
-      <w:r>
-        <w:t xml:space="preserve"> attached to this bounding box should describe the location defined by the bounding boxes and include the text “Higher resolution spatial data for this data package can be obtained by contacting the Data Manager”.</w:t>
-      </w:r>
-    </w:p>
-    <w:p>
-      <w:pPr>
-        <w:pStyle w:val="Heading3"/>
-      </w:pPr>
-      <w:bookmarkStart w:id="27" w:name="taxonomiccoverage"/>
-      <w:bookmarkStart w:id="28" w:name="_Toc12549385"/>
-      <w:r>
-        <w:rPr>
-          <w:rStyle w:val="VerbatimChar"/>
-        </w:rPr>
-        <w:t>taxonomicCoverage</w:t>
+      <w:bookmarkStart w:id="27" w:name="geographiccoverage"/>
+      <w:bookmarkStart w:id="28" w:name="_Toc12615765"/>
+      <w:r>
+        <w:t>&lt;geographicCoverage&gt;</w:t>
       </w:r>
       <w:bookmarkEnd w:id="27"/>
       <w:bookmarkEnd w:id="28"/>
@@ -2357,20 +2189,55 @@
         <w:pStyle w:val="FirstParagraph"/>
       </w:pPr>
       <w:r>
-        <w:t>No JRN policy yet.</w:t>
+        <w:t>Coordinates for Jornada data packages are obfuscated (deliberately, due to security concerns) in most cases. How, and how much, to provide spatial data is a matter of debate at JRN LTER. The general practice is to provide one or more bounding boxes surroun</w:t>
+      </w:r>
+      <w:r>
+        <w:t>ding the research sites in a data package, but these bounding boxes should not be detailed enough to allow casual visitors to EDI to identify sensitive research sites or instrumentation. Some packages, however, already have finer details in the &lt;geographic</w:t>
+      </w:r>
+      <w:r>
+        <w:t xml:space="preserve">Coverage&gt; elements. In these cases the person packaging the data should </w:t>
+      </w:r>
+      <w:r>
+        <w:lastRenderedPageBreak/>
+        <w:t>probably preserve this metadata, and has some discretion on how to proceed after consulting with PIs. The general guideline for this element is outlined below.</w:t>
+      </w:r>
+    </w:p>
+    <w:p>
+      <w:pPr>
+        <w:pStyle w:val="BodyText"/>
+      </w:pPr>
+      <w:r>
+        <w:t xml:space="preserve">For &lt;dataset&gt; elements, </w:t>
+      </w:r>
+      <w:r>
+        <w:t>define at least one &lt;geographicCoverage&gt; element. This &lt;geographicCoverage&gt; element should contain at least one bounding box that encloses all research locations for all data entities in the package. When possible, multiple bounding boxes may be provided a</w:t>
+      </w:r>
+      <w:r>
+        <w:t>s additional &lt;geographicCoverage&gt; elements that describe other study or sampling areas (these may be associated with locational variables in a data entity if you are clever about it). The bounding boxes should be large enough to prevent casual users from i</w:t>
+      </w:r>
+      <w:r>
+        <w:t>dentifying the sites (on the EDI map interface, for example).</w:t>
+      </w:r>
+    </w:p>
+    <w:p>
+      <w:pPr>
+        <w:pStyle w:val="BodyText"/>
+      </w:pPr>
+      <w:r>
+        <w:t>Each &lt;geographicCoverage&gt; element should have a &lt;geographicDescription&gt; element associated that describes the location defined by the bounding boxes (or points, as the case may be) and include t</w:t>
+      </w:r>
+      <w:r>
+        <w:t>he text “Higher resolution spatial data for this data package can be obtained by contacting the Data Manager”.</w:t>
       </w:r>
     </w:p>
     <w:p>
       <w:pPr>
         <w:pStyle w:val="Heading3"/>
       </w:pPr>
-      <w:bookmarkStart w:id="29" w:name="temporalcoverage"/>
-      <w:bookmarkStart w:id="30" w:name="_Toc12549386"/>
-      <w:r>
-        <w:rPr>
-          <w:rStyle w:val="VerbatimChar"/>
-        </w:rPr>
-        <w:t>temporalCoverage</w:t>
+      <w:bookmarkStart w:id="29" w:name="taxonomiccoverage"/>
+      <w:bookmarkStart w:id="30" w:name="_Toc12615766"/>
+      <w:r>
+        <w:t>&lt;taxonomicCoverage&gt;</w:t>
       </w:r>
       <w:bookmarkEnd w:id="29"/>
       <w:bookmarkEnd w:id="30"/>
@@ -2380,38 +2247,43 @@
         <w:pStyle w:val="FirstParagraph"/>
       </w:pPr>
       <w:r>
-        <w:t xml:space="preserve">Provide the start and end date of the period over which the data were collected. At the </w:t>
-      </w:r>
-      <w:r>
-        <w:rPr>
-          <w:rStyle w:val="VerbatimChar"/>
-        </w:rPr>
-        <w:t>dataset</w:t>
-      </w:r>
-      <w:r>
-        <w:t xml:space="preserve"> level this should include the data in all data entities (all .csv or other data files) that the EML document defines.</w:t>
-      </w:r>
-    </w:p>
-    <w:p>
-      <w:pPr>
-        <w:pStyle w:val="Heading2"/>
-      </w:pPr>
-      <w:bookmarkStart w:id="31" w:name="maintenance"/>
-      <w:bookmarkStart w:id="32" w:name="_Toc12549387"/>
-      <w:r>
-        <w:rPr>
-          <w:rStyle w:val="VerbatimChar"/>
-        </w:rPr>
-        <w:t>mainte</w:t>
-      </w:r>
-      <w:r>
-        <w:rPr>
-          <w:rStyle w:val="VerbatimChar"/>
-        </w:rPr>
-        <w:t>nance</w:t>
+        <w:t>No JRN policy yet.</w:t>
+      </w:r>
+    </w:p>
+    <w:p>
+      <w:pPr>
+        <w:pStyle w:val="Heading3"/>
+      </w:pPr>
+      <w:bookmarkStart w:id="31" w:name="temporalcoverage"/>
+      <w:bookmarkStart w:id="32" w:name="_Toc12615767"/>
+      <w:r>
+        <w:t>&lt;temporalCoverage&gt;</w:t>
       </w:r>
       <w:bookmarkEnd w:id="31"/>
       <w:bookmarkEnd w:id="32"/>
+    </w:p>
+    <w:p>
+      <w:pPr>
+        <w:pStyle w:val="FirstParagraph"/>
+      </w:pPr>
+      <w:r>
+        <w:t>Provide the start and end date of the period over which the data were collected. For &lt;d</w:t>
+      </w:r>
+      <w:r>
+        <w:t>ataset&gt; elements this should include the data in all data entities (all .csv or other data files) that the EML document defines.</w:t>
+      </w:r>
+    </w:p>
+    <w:p>
+      <w:pPr>
+        <w:pStyle w:val="Heading2"/>
+      </w:pPr>
+      <w:bookmarkStart w:id="33" w:name="maintenance"/>
+      <w:bookmarkStart w:id="34" w:name="_Toc12615768"/>
+      <w:r>
+        <w:t>&lt;maintenance&gt;</w:t>
+      </w:r>
+      <w:bookmarkEnd w:id="33"/>
+      <w:bookmarkEnd w:id="34"/>
     </w:p>
     <w:p>
       <w:pPr>
@@ -2434,7 +2306,10 @@
         </w:numPr>
       </w:pPr>
       <w:r>
-        <w:t>Describe the data package as “ongoing” if data collection continues.</w:t>
+        <w:t xml:space="preserve">Describe the data package as “ongoing” if </w:t>
+      </w:r>
+      <w:r>
+        <w:t>data collection continues.</w:t>
       </w:r>
     </w:p>
     <w:p>
@@ -2453,154 +2328,71 @@
       <w:pPr>
         <w:pStyle w:val="Heading2"/>
       </w:pPr>
-      <w:bookmarkStart w:id="33" w:name="methods"/>
-      <w:bookmarkStart w:id="34" w:name="_Toc12549388"/>
+      <w:bookmarkStart w:id="35" w:name="methods"/>
+      <w:bookmarkStart w:id="36" w:name="_Toc12615769"/>
+      <w:r>
+        <w:t>&lt;methods&gt;</w:t>
+      </w:r>
+      <w:bookmarkEnd w:id="35"/>
+      <w:bookmarkEnd w:id="36"/>
+    </w:p>
+    <w:p>
+      <w:pPr>
+        <w:pStyle w:val="FirstParagraph"/>
+      </w:pPr>
+      <w:r>
+        <w:t>This is a required element that should include a detailed description of how the data were collected or otherwise deriv</w:t>
+      </w:r>
+      <w:r>
+        <w:t>ed (field procedures, laboratory analysis, data synthesis and analysis). It should be concise but sufficient to reproduce the resulting data entity in the package.</w:t>
+      </w:r>
+    </w:p>
+    <w:p>
+      <w:pPr>
+        <w:pStyle w:val="BodyText"/>
+      </w:pPr>
+      <w:r>
+        <w:t xml:space="preserve">Many Jornada packages have &lt;methods&gt; elements that refer to ancillary procedures documents, </w:t>
+      </w:r>
+      <w:r>
+        <w:t>QA/QC specifications, data reduction scripts, etc. Whenever possible these should be preserved and archived as additional data entities in the data package (or at least a link to another repository should be provided).</w:t>
+      </w:r>
+    </w:p>
+    <w:p>
+      <w:pPr>
+        <w:pStyle w:val="BodyText"/>
+      </w:pPr>
+      <w:r>
+        <w:t>If needed &lt;methods&gt; elements can be d</w:t>
+      </w:r>
+      <w:r>
+        <w:t>efined for individual data entities (</w:t>
+      </w:r>
       <w:r>
         <w:rPr>
           <w:rStyle w:val="VerbatimChar"/>
         </w:rPr>
+        <w:t>/eml:eml/dataset/[entity]/methods</w:t>
+      </w:r>
+      <w:r>
+        <w:t xml:space="preserve">). A hierarchy of additional elements, such as &lt;instrument&gt;, &lt;sampling&gt;, &lt;methodStep&gt;, &lt;qualityControl&gt;, can be also defined within each &lt;methods&gt; element. The GCE Toolbox+ does some of </w:t>
+      </w:r>
+      <w:r>
+        <w:t xml:space="preserve">this for us with Jornada met </w:t>
+      </w:r>
+      <w:r>
         <w:lastRenderedPageBreak/>
-        <w:t>methods</w:t>
-      </w:r>
-      <w:bookmarkEnd w:id="33"/>
-      <w:bookmarkEnd w:id="34"/>
-    </w:p>
-    <w:p>
-      <w:pPr>
-        <w:pStyle w:val="FirstParagraph"/>
-      </w:pPr>
-      <w:r>
-        <w:t>Th</w:t>
-      </w:r>
-      <w:r>
-        <w:t>is is a required element that should include a detailed description of how the data were collected or otherwise derived (field procedures, laboratory analysis, data synthesis and analysis). It should be concise but sufficient to reproduce the resulting dat</w:t>
-      </w:r>
-      <w:r>
-        <w:t>a entity in the package.</w:t>
-      </w:r>
-    </w:p>
-    <w:p>
-      <w:pPr>
-        <w:pStyle w:val="BodyText"/>
-      </w:pPr>
-      <w:r>
-        <w:t xml:space="preserve">Many Jornada packages have </w:t>
-      </w:r>
-      <w:r>
-        <w:rPr>
-          <w:rStyle w:val="VerbatimChar"/>
-        </w:rPr>
-        <w:t>methods</w:t>
-      </w:r>
-      <w:r>
-        <w:t xml:space="preserve"> elements that refer to ancillary procedures documents, QA/QC specifications, data reduction scripts, etc. Whenever possible these should be preserved and archived as additional entities in the dat</w:t>
-      </w:r>
-      <w:r>
-        <w:t>a package (or at least a link to another repository should be provided).</w:t>
-      </w:r>
-    </w:p>
-    <w:p>
-      <w:pPr>
-        <w:pStyle w:val="BodyText"/>
-      </w:pPr>
-      <w:r>
-        <w:t xml:space="preserve">If needed </w:t>
-      </w:r>
-      <w:r>
-        <w:rPr>
-          <w:rStyle w:val="VerbatimChar"/>
-        </w:rPr>
-        <w:t>methods</w:t>
-      </w:r>
-      <w:r>
-        <w:t xml:space="preserve"> elements can be defined for individual data entities (/eml:eml/dataset/[entity]/methods). A heirarchy of additional elements, such as </w:t>
-      </w:r>
-      <w:r>
-        <w:rPr>
-          <w:rStyle w:val="VerbatimChar"/>
-        </w:rPr>
-        <w:t>instrument</w:t>
-      </w:r>
-      <w:r>
-        <w:t xml:space="preserve">, </w:t>
-      </w:r>
-      <w:r>
-        <w:rPr>
-          <w:rStyle w:val="VerbatimChar"/>
-        </w:rPr>
-        <w:t>sampling</w:t>
-      </w:r>
-      <w:r>
-        <w:t xml:space="preserve">, </w:t>
-      </w:r>
-      <w:r>
-        <w:rPr>
-          <w:rStyle w:val="VerbatimChar"/>
-        </w:rPr>
-        <w:t>methodSte</w:t>
-      </w:r>
-      <w:r>
-        <w:rPr>
-          <w:rStyle w:val="VerbatimChar"/>
-        </w:rPr>
-        <w:t>p</w:t>
-      </w:r>
-      <w:r>
-        <w:t xml:space="preserve">, </w:t>
-      </w:r>
-      <w:r>
-        <w:rPr>
-          <w:rStyle w:val="VerbatimChar"/>
-        </w:rPr>
-        <w:t>qualityControl</w:t>
-      </w:r>
-      <w:r>
-        <w:t xml:space="preserve">, can be also defined within each </w:t>
-      </w:r>
-      <w:r>
-        <w:rPr>
-          <w:rStyle w:val="VerbatimChar"/>
-        </w:rPr>
-        <w:t>methods</w:t>
-      </w:r>
-      <w:r>
-        <w:t xml:space="preserve"> element. The GCE Toolbox+ does some of this for us with Jornada met data. In general though, descriptive text with optional pointers to other methods documentation is usually adequate.</w:t>
+        <w:t>data. In general though, descriptive text with optional pointers to other methods documentation is usually adequate.</w:t>
       </w:r>
     </w:p>
     <w:p>
       <w:pPr>
         <w:pStyle w:val="Heading2"/>
       </w:pPr>
-      <w:bookmarkStart w:id="35" w:name="project"/>
-      <w:bookmarkStart w:id="36" w:name="_Toc12549389"/>
-      <w:r>
-        <w:rPr>
-          <w:rStyle w:val="VerbatimChar"/>
-        </w:rPr>
-        <w:t>project</w:t>
-      </w:r>
-      <w:bookmarkEnd w:id="35"/>
-      <w:bookmarkEnd w:id="36"/>
-    </w:p>
-    <w:p>
-      <w:pPr>
-        <w:pStyle w:val="FirstParagraph"/>
-      </w:pPr>
-      <w:r>
-        <w:t>Some</w:t>
-      </w:r>
-      <w:r>
-        <w:t xml:space="preserve"> Jornada data packages have this element, but it is not required and there are no standards for it (that I am aware of).</w:t>
-      </w:r>
-    </w:p>
-    <w:p>
-      <w:pPr>
-        <w:pStyle w:val="Heading2"/>
-      </w:pPr>
-      <w:bookmarkStart w:id="37" w:name="data-entities"/>
-      <w:bookmarkStart w:id="38" w:name="_Toc12549390"/>
-      <w:r>
-        <w:t>Data entities</w:t>
+      <w:bookmarkStart w:id="37" w:name="project"/>
+      <w:bookmarkStart w:id="38" w:name="_Toc12615770"/>
+      <w:r>
+        <w:t>&lt;project&gt;</w:t>
       </w:r>
       <w:bookmarkEnd w:id="37"/>
       <w:bookmarkEnd w:id="38"/>
@@ -2610,126 +2402,65 @@
         <w:pStyle w:val="FirstParagraph"/>
       </w:pPr>
       <w:r>
-        <w:t>These define the actual data files in the package (.csv files, rasters, etc). There can be more than one in a package.</w:t>
-      </w:r>
-    </w:p>
-    <w:p>
-      <w:pPr>
-        <w:pStyle w:val="BodyText"/>
-      </w:pPr>
-      <w:r>
-        <w:t>Se</w:t>
-      </w:r>
-      <w:r>
-        <w:t xml:space="preserve">veral possible elements are used to define individual data entities in a </w:t>
-      </w:r>
-      <w:r>
-        <w:rPr>
-          <w:rStyle w:val="VerbatimChar"/>
-        </w:rPr>
-        <w:t>dataset</w:t>
-      </w:r>
-      <w:r>
-        <w:t xml:space="preserve">. These include </w:t>
-      </w:r>
-      <w:r>
-        <w:rPr>
-          <w:rStyle w:val="VerbatimChar"/>
-        </w:rPr>
-        <w:t>dataTable</w:t>
-      </w:r>
-      <w:r>
-        <w:t xml:space="preserve">, </w:t>
-      </w:r>
-      <w:r>
-        <w:rPr>
-          <w:rStyle w:val="VerbatimChar"/>
-        </w:rPr>
-        <w:t>spatialRaster</w:t>
-      </w:r>
-      <w:r>
-        <w:t xml:space="preserve">, </w:t>
-      </w:r>
-      <w:r>
-        <w:rPr>
-          <w:rStyle w:val="VerbatimChar"/>
-        </w:rPr>
-        <w:t>spatialVector</w:t>
-      </w:r>
-      <w:r>
-        <w:t xml:space="preserve">, </w:t>
-      </w:r>
-      <w:r>
-        <w:rPr>
-          <w:rStyle w:val="VerbatimChar"/>
-        </w:rPr>
-        <w:t>storedProcedure</w:t>
-      </w:r>
-      <w:r>
-        <w:t xml:space="preserve">, </w:t>
-      </w:r>
-      <w:r>
-        <w:rPr>
-          <w:rStyle w:val="VerbatimChar"/>
-        </w:rPr>
-        <w:t>view</w:t>
-      </w:r>
-      <w:r>
-        <w:t xml:space="preserve">, and </w:t>
-      </w:r>
-      <w:r>
-        <w:rPr>
-          <w:rStyle w:val="VerbatimChar"/>
-        </w:rPr>
-        <w:t>otherEntitymay</w:t>
-      </w:r>
-      <w:r>
-        <w:t>. They must contain other elements that describe the data they contain (the En</w:t>
-      </w:r>
-      <w:r>
-        <w:t xml:space="preserve">tityGroup tree). The most important of these, for us, is the </w:t>
-      </w:r>
-      <w:r>
-        <w:rPr>
-          <w:rStyle w:val="VerbatimChar"/>
-        </w:rPr>
-        <w:t>attributeList</w:t>
-      </w:r>
-      <w:r>
-        <w:t xml:space="preserve"> that defines the variables in a </w:t>
-      </w:r>
-      <w:r>
-        <w:rPr>
-          <w:rStyle w:val="VerbatimChar"/>
-        </w:rPr>
-        <w:t>dataTable</w:t>
-      </w:r>
-      <w:r>
-        <w:t xml:space="preserve"> entity, since most Jornada data is tabular.</w:t>
-      </w:r>
-    </w:p>
-    <w:p>
-      <w:pPr>
-        <w:pStyle w:val="BodyText"/>
-      </w:pPr>
-      <w:r>
-        <w:t>I’m not aware of any Jornada-specific metadata standards for data entities. Use EML best practi</w:t>
-      </w:r>
-      <w:r>
-        <w:t>ces.</w:t>
-      </w:r>
-    </w:p>
-    <w:p>
-      <w:pPr>
-        <w:pStyle w:val="Heading1"/>
-      </w:pPr>
-      <w:bookmarkStart w:id="39" w:name="X57552936979b5b1cc1cffde98ece4d7379a1bc9"/>
-      <w:bookmarkStart w:id="40" w:name="_Toc12549391"/>
-      <w:r>
-        <w:t>Information management, metadata, and EML resources</w:t>
+        <w:t>Some Jornada data packages have this element, but it is not required and there are no standards for it (???that I am aware of).</w:t>
+      </w:r>
+    </w:p>
+    <w:p>
+      <w:pPr>
+        <w:pStyle w:val="Heading2"/>
+      </w:pPr>
+      <w:bookmarkStart w:id="39" w:name="data-entities"/>
+      <w:bookmarkStart w:id="40" w:name="_Toc12615771"/>
+      <w:r>
+        <w:t>Data entities</w:t>
       </w:r>
       <w:bookmarkEnd w:id="39"/>
       <w:bookmarkEnd w:id="40"/>
+    </w:p>
+    <w:p>
+      <w:pPr>
+        <w:pStyle w:val="FirstParagraph"/>
+      </w:pPr>
+      <w:r>
+        <w:t>These define the actual data files in the package (.csv files, rasters, etc). There can be more than one in a pack</w:t>
+      </w:r>
+      <w:r>
+        <w:t>age.</w:t>
+      </w:r>
+    </w:p>
+    <w:p>
+      <w:pPr>
+        <w:pStyle w:val="BodyText"/>
+      </w:pPr>
+      <w:r>
+        <w:t>Several possible elements are used to define individual data entities within a &lt;dataset&gt;. These include &lt;dataTable&gt;, &lt;spatialRaster&gt;, &lt;spatialVector&gt;, &lt;storedProcedure&gt;, &lt;view&gt;, and &lt;otherEntity&gt;. Each of these must contain other elements that describ</w:t>
+      </w:r>
+      <w:r>
+        <w:t>e the data they contain (the EntityGroup tree). The most important of these, for us, is the &lt;attributeList&gt; that defines the variables in a &lt;dataTable&gt; entity, since most Jornada data is tabular.</w:t>
+      </w:r>
+    </w:p>
+    <w:p>
+      <w:pPr>
+        <w:pStyle w:val="BodyText"/>
+      </w:pPr>
+      <w:r>
+        <w:t>There are not any Jornada-specific metadata standards for da</w:t>
+      </w:r>
+      <w:r>
+        <w:t>ta entities (???) or the elements they contain (&lt;attributeList&gt;). Use EML best practices.</w:t>
+      </w:r>
+    </w:p>
+    <w:p>
+      <w:pPr>
+        <w:pStyle w:val="Heading1"/>
+      </w:pPr>
+      <w:bookmarkStart w:id="41" w:name="X57552936979b5b1cc1cffde98ece4d7379a1bc9"/>
+      <w:bookmarkStart w:id="42" w:name="_Toc12615772"/>
+      <w:r>
+        <w:t>Information management, metadata, and EML resources</w:t>
+      </w:r>
+      <w:bookmarkEnd w:id="41"/>
+      <w:bookmarkEnd w:id="42"/>
     </w:p>
     <w:p>
       <w:pPr>
@@ -2743,14 +2474,17 @@
           <w:rPr>
             <w:rStyle w:val="Hyperlink"/>
           </w:rPr>
-          <w:t>Data Access policy</w:t>
+          <w:t>Data Acces</w:t>
+        </w:r>
+        <w:r>
+          <w:rPr>
+            <w:rStyle w:val="Hyperlink"/>
+          </w:rPr>
+          <w:t>s policy</w:t>
         </w:r>
       </w:hyperlink>
       <w:r>
-        <w:t xml:space="preserve"> that forms the basis for how Information Managment (IM) systems should funct</w:t>
-      </w:r>
-      <w:r>
-        <w:t xml:space="preserve">ion at sites in the LTER network. LTER maintains an </w:t>
+        <w:t xml:space="preserve"> that forms the basis for how Information Managment (IM) systems should function at sites in the LTER network. LTER maintains an </w:t>
       </w:r>
       <w:hyperlink r:id="rId12">
         <w:r>
@@ -2761,7 +2495,10 @@
         </w:r>
       </w:hyperlink>
       <w:r>
-        <w:t xml:space="preserve"> with some resources on IM practices, guidelines, and training materials. The </w:t>
+        <w:t xml:space="preserve"> with some resources on IM practices, guidelines, and training m</w:t>
+      </w:r>
+      <w:r>
+        <w:t xml:space="preserve">aterials. The </w:t>
       </w:r>
       <w:hyperlink r:id="rId13">
         <w:r>
@@ -2780,7 +2517,10 @@
         <w:pStyle w:val="BodyText"/>
       </w:pPr>
       <w:r>
-        <w:t xml:space="preserve">Recently, many of the resources on curating and publishing data and metadata packages has been pushed to </w:t>
+        <w:t xml:space="preserve">Recently, many of the resources on curating </w:t>
+      </w:r>
+      <w:r>
+        <w:t xml:space="preserve">and publishing data and metadata packages has been pushed to </w:t>
       </w:r>
       <w:hyperlink r:id="rId14">
         <w:r>
@@ -2791,11 +2531,7 @@
         </w:r>
       </w:hyperlink>
       <w:r>
-        <w:t xml:space="preserve">. EDI’s “5 Phases of data publishing” is a large collection of </w:t>
-      </w:r>
-      <w:r>
-        <w:lastRenderedPageBreak/>
-        <w:t xml:space="preserve">resources, but in particular, </w:t>
+        <w:t xml:space="preserve">. EDI’s “5 Phases of data publishing” is a large collection of resources, but in particular, </w:t>
       </w:r>
       <w:hyperlink r:id="rId15">
         <w:r>
@@ -2813,7 +2549,13 @@
           <w:rPr>
             <w:rStyle w:val="Hyperlink"/>
           </w:rPr>
-          <w:t>EML Best Practices V3 document</w:t>
+          <w:t xml:space="preserve">EML </w:t>
+        </w:r>
+        <w:r>
+          <w:rPr>
+            <w:rStyle w:val="Hyperlink"/>
+          </w:rPr>
+          <w:t>Best Practices V3 document</w:t>
         </w:r>
       </w:hyperlink>
       <w:r>
@@ -2825,10 +2567,7 @@
         <w:pStyle w:val="BodyText"/>
       </w:pPr>
       <w:r>
-        <w:t>The EML specification is defined an</w:t>
-      </w:r>
-      <w:r>
-        <w:t xml:space="preserve">d maintained by the </w:t>
+        <w:t xml:space="preserve">The EML specification is defined and maintained by the </w:t>
       </w:r>
       <w:hyperlink r:id="rId17">
         <w:r>
@@ -2913,7 +2652,7 @@
   <w:abstractNum w:abstractNumId="0" w15:restartNumberingAfterBreak="0">
     <w:nsid w:val="EA454B4C"/>
     <w:multiLevelType w:val="multilevel"/>
-    <w:tmpl w:val="3C5CF34E"/>
+    <w:tmpl w:val="444683B0"/>
     <w:lvl w:ilvl="0">
       <w:numFmt w:val="bullet"/>
       <w:lvlText w:val="•"/>
@@ -3017,7 +2756,7 @@
   <w:abstractNum w:abstractNumId="1" w15:restartNumberingAfterBreak="0">
     <w:nsid w:val="2C1AE401"/>
     <w:multiLevelType w:val="multilevel"/>
-    <w:tmpl w:val="773EF7A0"/>
+    <w:tmpl w:val="F392EA3A"/>
     <w:lvl w:ilvl="0">
       <w:numFmt w:val="bullet"/>
       <w:lvlText w:val=" "/>
@@ -3121,7 +2860,7 @@
   <w:abstractNum w:abstractNumId="2" w15:restartNumberingAfterBreak="0">
     <w:nsid w:val="71315DCA"/>
     <w:multiLevelType w:val="multilevel"/>
-    <w:tmpl w:val="B436F012"/>
+    <w:tmpl w:val="5EC65546"/>
     <w:lvl w:ilvl="0">
       <w:start w:val="1"/>
       <w:numFmt w:val="decimal"/>
@@ -4365,7 +4104,7 @@
     <w:autoRedefine/>
     <w:uiPriority w:val="39"/>
     <w:unhideWhenUsed/>
-    <w:rsid w:val="00F2442E"/>
+    <w:rsid w:val="00F94BA6"/>
     <w:pPr>
       <w:spacing w:after="100"/>
     </w:pPr>
@@ -4377,7 +4116,7 @@
     <w:autoRedefine/>
     <w:uiPriority w:val="39"/>
     <w:unhideWhenUsed/>
-    <w:rsid w:val="00F2442E"/>
+    <w:rsid w:val="00F94BA6"/>
     <w:pPr>
       <w:spacing w:after="100"/>
       <w:ind w:left="240"/>
@@ -4390,7 +4129,7 @@
     <w:autoRedefine/>
     <w:uiPriority w:val="39"/>
     <w:unhideWhenUsed/>
-    <w:rsid w:val="00F2442E"/>
+    <w:rsid w:val="00F94BA6"/>
     <w:pPr>
       <w:spacing w:after="100"/>
       <w:ind w:left="480"/>

</xml_diff>

<commit_message>
update keyword standards and doc
</commit_message>
<xml_diff>
--- a/JRN_metadata_standards.docx
+++ b/JRN_metadata_standards.docx
@@ -6,6 +6,8 @@
       <w:pPr>
         <w:pStyle w:val="Title"/>
       </w:pPr>
+      <w:bookmarkStart w:id="0" w:name="_GoBack"/>
+      <w:bookmarkEnd w:id="0"/>
       <w:r>
         <w:t>Jornada Metadata Standards for EML Creation</w:t>
       </w:r>
@@ -23,7 +25,7 @@
         <w:pStyle w:val="Date"/>
       </w:pPr>
       <w:r>
-        <w:t>11 July 2019</w:t>
+        <w:t>2019-09-04</w:t>
       </w:r>
     </w:p>
     <w:sdt>
@@ -34,7 +36,7 @@
           <w:sz w:val="24"/>
           <w:szCs w:val="24"/>
         </w:rPr>
-        <w:id w:val="-1585530168"/>
+        <w:id w:val="18752791"/>
         <w:docPartObj>
           <w:docPartGallery w:val="Table of Contents"/>
           <w:docPartUnique/>
@@ -69,7 +71,7 @@
           <w:r>
             <w:fldChar w:fldCharType="separate"/>
           </w:r>
-          <w:hyperlink w:anchor="_Toc13754773" w:history="1">
+          <w:hyperlink w:anchor="_Toc18507025" w:history="1">
             <w:r>
               <w:rPr>
                 <w:rStyle w:val="Hyperlink"/>
@@ -96,7 +98,7 @@
                 <w:noProof/>
                 <w:webHidden/>
               </w:rPr>
-              <w:instrText xml:space="preserve"> PAGEREF _Toc13754773 \h </w:instrText>
+              <w:instrText xml:space="preserve"> PAGEREF _Toc18507025 \h </w:instrText>
             </w:r>
             <w:r>
               <w:rPr>
@@ -137,7 +139,7 @@
               <w:noProof/>
             </w:rPr>
           </w:pPr>
-          <w:hyperlink w:anchor="_Toc13754774" w:history="1">
+          <w:hyperlink w:anchor="_Toc18507026" w:history="1">
             <w:r>
               <w:rPr>
                 <w:rStyle w:val="Hyperlink"/>
@@ -164,7 +166,7 @@
                 <w:noProof/>
                 <w:webHidden/>
               </w:rPr>
-              <w:instrText xml:space="preserve"> PAGEREF _Toc13754774 \h </w:instrText>
+              <w:instrText xml:space="preserve"> PAGEREF _Toc18507026 \h </w:instrText>
             </w:r>
             <w:r>
               <w:rPr>
@@ -205,7 +207,7 @@
               <w:noProof/>
             </w:rPr>
           </w:pPr>
-          <w:hyperlink w:anchor="_Toc13754775" w:history="1">
+          <w:hyperlink w:anchor="_Toc18507027" w:history="1">
             <w:r>
               <w:rPr>
                 <w:rStyle w:val="Hyperlink"/>
@@ -232,7 +234,7 @@
                 <w:noProof/>
                 <w:webHidden/>
               </w:rPr>
-              <w:instrText xml:space="preserve"> PAGEREF _Toc13754775 \h </w:instrText>
+              <w:instrText xml:space="preserve"> PAGEREF _Toc18507027 \h </w:instrText>
             </w:r>
             <w:r>
               <w:rPr>
@@ -273,7 +275,7 @@
               <w:noProof/>
             </w:rPr>
           </w:pPr>
-          <w:hyperlink w:anchor="_Toc13754776" w:history="1">
+          <w:hyperlink w:anchor="_Toc18507028" w:history="1">
             <w:r>
               <w:rPr>
                 <w:rStyle w:val="Hyperlink"/>
@@ -300,7 +302,7 @@
                 <w:noProof/>
                 <w:webHidden/>
               </w:rPr>
-              <w:instrText xml:space="preserve"> PAGEREF _Toc13754776 \h </w:instrText>
+              <w:instrText xml:space="preserve"> PAGEREF _Toc18507028 \h </w:instrText>
             </w:r>
             <w:r>
               <w:rPr>
@@ -341,7 +343,7 @@
               <w:noProof/>
             </w:rPr>
           </w:pPr>
-          <w:hyperlink w:anchor="_Toc13754777" w:history="1">
+          <w:hyperlink w:anchor="_Toc18507029" w:history="1">
             <w:r>
               <w:rPr>
                 <w:rStyle w:val="Hyperlink"/>
@@ -368,7 +370,7 @@
                 <w:noProof/>
                 <w:webHidden/>
               </w:rPr>
-              <w:instrText xml:space="preserve"> PAGEREF _Toc13754777 \h </w:instrText>
+              <w:instrText xml:space="preserve"> PAGEREF _Toc18507029 \h </w:instrText>
             </w:r>
             <w:r>
               <w:rPr>
@@ -409,7 +411,7 @@
               <w:noProof/>
             </w:rPr>
           </w:pPr>
-          <w:hyperlink w:anchor="_Toc13754778" w:history="1">
+          <w:hyperlink w:anchor="_Toc18507030" w:history="1">
             <w:r>
               <w:rPr>
                 <w:rStyle w:val="Hyperlink"/>
@@ -436,7 +438,7 @@
                 <w:noProof/>
                 <w:webHidden/>
               </w:rPr>
-              <w:instrText xml:space="preserve"> PAGEREF _Toc13754778 \h </w:instrText>
+              <w:instrText xml:space="preserve"> PAGEREF _Toc18507030 \h </w:instrText>
             </w:r>
             <w:r>
               <w:rPr>
@@ -477,7 +479,7 @@
               <w:noProof/>
             </w:rPr>
           </w:pPr>
-          <w:hyperlink w:anchor="_Toc13754779" w:history="1">
+          <w:hyperlink w:anchor="_Toc18507031" w:history="1">
             <w:r>
               <w:rPr>
                 <w:rStyle w:val="Hyperlink"/>
@@ -504,7 +506,7 @@
                 <w:noProof/>
                 <w:webHidden/>
               </w:rPr>
-              <w:instrText xml:space="preserve"> PAGEREF _Toc13754779 \h </w:instrText>
+              <w:instrText xml:space="preserve"> PAGEREF _Toc18507031 \h </w:instrText>
             </w:r>
             <w:r>
               <w:rPr>
@@ -545,7 +547,7 @@
               <w:noProof/>
             </w:rPr>
           </w:pPr>
-          <w:hyperlink w:anchor="_Toc13754780" w:history="1">
+          <w:hyperlink w:anchor="_Toc18507032" w:history="1">
             <w:r>
               <w:rPr>
                 <w:rStyle w:val="Hyperlink"/>
@@ -572,7 +574,7 @@
                 <w:noProof/>
                 <w:webHidden/>
               </w:rPr>
-              <w:instrText xml:space="preserve"> PAGEREF _Toc13754780 \h </w:instrText>
+              <w:instrText xml:space="preserve"> PAGEREF _Toc18507032 \h </w:instrText>
             </w:r>
             <w:r>
               <w:rPr>
@@ -613,7 +615,7 @@
               <w:noProof/>
             </w:rPr>
           </w:pPr>
-          <w:hyperlink w:anchor="_Toc13754781" w:history="1">
+          <w:hyperlink w:anchor="_Toc18507033" w:history="1">
             <w:r>
               <w:rPr>
                 <w:rStyle w:val="Hyperlink"/>
@@ -640,7 +642,7 @@
                 <w:noProof/>
                 <w:webHidden/>
               </w:rPr>
-              <w:instrText xml:space="preserve"> PAGEREF _Toc13754781 \h </w:instrText>
+              <w:instrText xml:space="preserve"> PAGEREF _Toc18507033 \h </w:instrText>
             </w:r>
             <w:r>
               <w:rPr>
@@ -681,7 +683,7 @@
               <w:noProof/>
             </w:rPr>
           </w:pPr>
-          <w:hyperlink w:anchor="_Toc13754782" w:history="1">
+          <w:hyperlink w:anchor="_Toc18507034" w:history="1">
             <w:r>
               <w:rPr>
                 <w:rStyle w:val="Hyperlink"/>
@@ -708,7 +710,7 @@
                 <w:noProof/>
                 <w:webHidden/>
               </w:rPr>
-              <w:instrText xml:space="preserve"> PAGEREF _Toc13754782 \h </w:instrText>
+              <w:instrText xml:space="preserve"> PAGEREF _Toc18507034 \h </w:instrText>
             </w:r>
             <w:r>
               <w:rPr>
@@ -749,7 +751,7 @@
               <w:noProof/>
             </w:rPr>
           </w:pPr>
-          <w:hyperlink w:anchor="_Toc13754783" w:history="1">
+          <w:hyperlink w:anchor="_Toc18507035" w:history="1">
             <w:r>
               <w:rPr>
                 <w:rStyle w:val="Hyperlink"/>
@@ -776,7 +778,7 @@
                 <w:noProof/>
                 <w:webHidden/>
               </w:rPr>
-              <w:instrText xml:space="preserve"> PAGEREF _Toc13754783 \h </w:instrText>
+              <w:instrText xml:space="preserve"> PAGEREF _Toc18507035 \h </w:instrText>
             </w:r>
             <w:r>
               <w:rPr>
@@ -817,7 +819,7 @@
               <w:noProof/>
             </w:rPr>
           </w:pPr>
-          <w:hyperlink w:anchor="_Toc13754784" w:history="1">
+          <w:hyperlink w:anchor="_Toc18507036" w:history="1">
             <w:r>
               <w:rPr>
                 <w:rStyle w:val="Hyperlink"/>
@@ -844,7 +846,7 @@
                 <w:noProof/>
                 <w:webHidden/>
               </w:rPr>
-              <w:instrText xml:space="preserve"> PAGEREF _Toc13754784 \h </w:instrText>
+              <w:instrText xml:space="preserve"> PAGEREF _Toc18507036 \h </w:instrText>
             </w:r>
             <w:r>
               <w:rPr>
@@ -885,7 +887,7 @@
               <w:noProof/>
             </w:rPr>
           </w:pPr>
-          <w:hyperlink w:anchor="_Toc13754785" w:history="1">
+          <w:hyperlink w:anchor="_Toc18507037" w:history="1">
             <w:r>
               <w:rPr>
                 <w:rStyle w:val="Hyperlink"/>
@@ -912,7 +914,7 @@
                 <w:noProof/>
                 <w:webHidden/>
               </w:rPr>
-              <w:instrText xml:space="preserve"> PAGEREF _Toc13754785 \h </w:instrText>
+              <w:instrText xml:space="preserve"> PAGEREF _Toc18507037 \h </w:instrText>
             </w:r>
             <w:r>
               <w:rPr>
@@ -953,7 +955,7 @@
               <w:noProof/>
             </w:rPr>
           </w:pPr>
-          <w:hyperlink w:anchor="_Toc13754786" w:history="1">
+          <w:hyperlink w:anchor="_Toc18507038" w:history="1">
             <w:r>
               <w:rPr>
                 <w:rStyle w:val="Hyperlink"/>
@@ -980,7 +982,7 @@
                 <w:noProof/>
                 <w:webHidden/>
               </w:rPr>
-              <w:instrText xml:space="preserve"> PAGEREF _Toc13754786 \h </w:instrText>
+              <w:instrText xml:space="preserve"> PAGEREF _Toc18507038 \h </w:instrText>
             </w:r>
             <w:r>
               <w:rPr>
@@ -1000,7 +1002,7 @@
                 <w:noProof/>
                 <w:webHidden/>
               </w:rPr>
-              <w:t>5</w:t>
+              <w:t>6</w:t>
             </w:r>
             <w:r>
               <w:rPr>
@@ -1021,27 +1023,13 @@
               <w:noProof/>
             </w:rPr>
           </w:pPr>
-          <w:hyperlink w:anchor="_Toc13754787" w:history="1">
+          <w:hyperlink w:anchor="_Toc18507039" w:history="1">
             <w:r>
               <w:rPr>
                 <w:rStyle w:val="Hyperlink"/>
                 <w:noProof/>
               </w:rPr>
-              <w:t>&lt;taxonomicCov</w:t>
-            </w:r>
-            <w:r>
-              <w:rPr>
-                <w:rStyle w:val="Hyperlink"/>
-                <w:noProof/>
-              </w:rPr>
-              <w:t>e</w:t>
-            </w:r>
-            <w:r>
-              <w:rPr>
-                <w:rStyle w:val="Hyperlink"/>
-                <w:noProof/>
-              </w:rPr>
-              <w:t>rage&gt;</w:t>
+              <w:t>&lt;taxonomicCoverage&gt;</w:t>
             </w:r>
             <w:r>
               <w:rPr>
@@ -1062,7 +1050,7 @@
                 <w:noProof/>
                 <w:webHidden/>
               </w:rPr>
-              <w:instrText xml:space="preserve"> PAGEREF _Toc13754787 \h </w:instrText>
+              <w:instrText xml:space="preserve"> PAGEREF _Toc18507039 \h </w:instrText>
             </w:r>
             <w:r>
               <w:rPr>
@@ -1103,7 +1091,7 @@
               <w:noProof/>
             </w:rPr>
           </w:pPr>
-          <w:hyperlink w:anchor="_Toc13754788" w:history="1">
+          <w:hyperlink w:anchor="_Toc18507040" w:history="1">
             <w:r>
               <w:rPr>
                 <w:rStyle w:val="Hyperlink"/>
@@ -1130,7 +1118,7 @@
                 <w:noProof/>
                 <w:webHidden/>
               </w:rPr>
-              <w:instrText xml:space="preserve"> PAGEREF _Toc13754788 \h </w:instrText>
+              <w:instrText xml:space="preserve"> PAGEREF _Toc18507040 \h </w:instrText>
             </w:r>
             <w:r>
               <w:rPr>
@@ -1150,7 +1138,7 @@
                 <w:noProof/>
                 <w:webHidden/>
               </w:rPr>
-              <w:t>6</w:t>
+              <w:t>7</w:t>
             </w:r>
             <w:r>
               <w:rPr>
@@ -1171,7 +1159,7 @@
               <w:noProof/>
             </w:rPr>
           </w:pPr>
-          <w:hyperlink w:anchor="_Toc13754789" w:history="1">
+          <w:hyperlink w:anchor="_Toc18507041" w:history="1">
             <w:r>
               <w:rPr>
                 <w:rStyle w:val="Hyperlink"/>
@@ -1198,7 +1186,7 @@
                 <w:noProof/>
                 <w:webHidden/>
               </w:rPr>
-              <w:instrText xml:space="preserve"> PAGEREF _Toc13754789 \h </w:instrText>
+              <w:instrText xml:space="preserve"> PAGEREF _Toc18507041 \h </w:instrText>
             </w:r>
             <w:r>
               <w:rPr>
@@ -1218,7 +1206,7 @@
                 <w:noProof/>
                 <w:webHidden/>
               </w:rPr>
-              <w:t>6</w:t>
+              <w:t>7</w:t>
             </w:r>
             <w:r>
               <w:rPr>
@@ -1239,7 +1227,7 @@
               <w:noProof/>
             </w:rPr>
           </w:pPr>
-          <w:hyperlink w:anchor="_Toc13754790" w:history="1">
+          <w:hyperlink w:anchor="_Toc18507042" w:history="1">
             <w:r>
               <w:rPr>
                 <w:rStyle w:val="Hyperlink"/>
@@ -1266,7 +1254,7 @@
                 <w:noProof/>
                 <w:webHidden/>
               </w:rPr>
-              <w:instrText xml:space="preserve"> PAGEREF _Toc13754790 \h </w:instrText>
+              <w:instrText xml:space="preserve"> PAGEREF _Toc18507042 \h </w:instrText>
             </w:r>
             <w:r>
               <w:rPr>
@@ -1307,7 +1295,7 @@
               <w:noProof/>
             </w:rPr>
           </w:pPr>
-          <w:hyperlink w:anchor="_Toc13754791" w:history="1">
+          <w:hyperlink w:anchor="_Toc18507043" w:history="1">
             <w:r>
               <w:rPr>
                 <w:rStyle w:val="Hyperlink"/>
@@ -1334,7 +1322,7 @@
                 <w:noProof/>
                 <w:webHidden/>
               </w:rPr>
-              <w:instrText xml:space="preserve"> PAGEREF _Toc13754791 \h </w:instrText>
+              <w:instrText xml:space="preserve"> PAGEREF _Toc18507043 \h </w:instrText>
             </w:r>
             <w:r>
               <w:rPr>
@@ -1375,7 +1363,7 @@
               <w:noProof/>
             </w:rPr>
           </w:pPr>
-          <w:hyperlink w:anchor="_Toc13754792" w:history="1">
+          <w:hyperlink w:anchor="_Toc18507044" w:history="1">
             <w:r>
               <w:rPr>
                 <w:rStyle w:val="Hyperlink"/>
@@ -1402,7 +1390,7 @@
                 <w:noProof/>
                 <w:webHidden/>
               </w:rPr>
-              <w:instrText xml:space="preserve"> PAGEREF _Toc13754792 \h </w:instrText>
+              <w:instrText xml:space="preserve"> PAGEREF _Toc18507044 \h </w:instrText>
             </w:r>
             <w:r>
               <w:rPr>
@@ -1422,7 +1410,7 @@
                 <w:noProof/>
                 <w:webHidden/>
               </w:rPr>
-              <w:t>7</w:t>
+              <w:t>8</w:t>
             </w:r>
             <w:r>
               <w:rPr>
@@ -1443,7 +1431,7 @@
               <w:noProof/>
             </w:rPr>
           </w:pPr>
-          <w:hyperlink w:anchor="_Toc13754793" w:history="1">
+          <w:hyperlink w:anchor="_Toc18507045" w:history="1">
             <w:r>
               <w:rPr>
                 <w:rStyle w:val="Hyperlink"/>
@@ -1470,7 +1458,7 @@
                 <w:noProof/>
                 <w:webHidden/>
               </w:rPr>
-              <w:instrText xml:space="preserve"> PAGEREF _Toc13754793 \h </w:instrText>
+              <w:instrText xml:space="preserve"> PAGEREF _Toc18507045 \h </w:instrText>
             </w:r>
             <w:r>
               <w:rPr>
@@ -1534,14 +1522,14 @@
       <w:pPr>
         <w:pStyle w:val="Heading1"/>
       </w:pPr>
-      <w:bookmarkStart w:id="0" w:name="introduction"/>
-      <w:bookmarkStart w:id="1" w:name="_Toc13754773"/>
+      <w:bookmarkStart w:id="1" w:name="introduction"/>
+      <w:bookmarkStart w:id="2" w:name="_Toc18507025"/>
       <w:r>
         <w:lastRenderedPageBreak/>
         <w:t>Introduction</w:t>
       </w:r>
-      <w:bookmarkEnd w:id="0"/>
       <w:bookmarkEnd w:id="1"/>
+      <w:bookmarkEnd w:id="2"/>
     </w:p>
     <w:p>
       <w:pPr>
@@ -1590,13 +1578,13 @@
       <w:pPr>
         <w:pStyle w:val="Heading2"/>
       </w:pPr>
-      <w:bookmarkStart w:id="2" w:name="using-this-document"/>
-      <w:bookmarkStart w:id="3" w:name="_Toc13754774"/>
+      <w:bookmarkStart w:id="3" w:name="using-this-document"/>
+      <w:bookmarkStart w:id="4" w:name="_Toc18507026"/>
       <w:r>
         <w:t>Using this document</w:t>
       </w:r>
-      <w:bookmarkEnd w:id="2"/>
       <w:bookmarkEnd w:id="3"/>
+      <w:bookmarkEnd w:id="4"/>
     </w:p>
     <w:p>
       <w:pPr>
@@ -1678,13 +1666,13 @@
       <w:pPr>
         <w:pStyle w:val="Heading1"/>
       </w:pPr>
-      <w:bookmarkStart w:id="4" w:name="X1f2e3c6588987ef6da3c5fa4a14b2792fb3a78e"/>
-      <w:bookmarkStart w:id="5" w:name="_Toc13754775"/>
+      <w:bookmarkStart w:id="5" w:name="metadata-standards-for-eml-dataset-eleme"/>
+      <w:bookmarkStart w:id="6" w:name="_Toc18507027"/>
       <w:r>
         <w:t>Metadata standards for EML &lt;dataset&gt; elements</w:t>
       </w:r>
-      <w:bookmarkEnd w:id="4"/>
       <w:bookmarkEnd w:id="5"/>
+      <w:bookmarkEnd w:id="6"/>
     </w:p>
     <w:p>
       <w:pPr>
@@ -1701,13 +1689,13 @@
       <w:pPr>
         <w:pStyle w:val="Heading2"/>
       </w:pPr>
-      <w:bookmarkStart w:id="6" w:name="title"/>
-      <w:bookmarkStart w:id="7" w:name="_Toc13754776"/>
+      <w:bookmarkStart w:id="7" w:name="title"/>
+      <w:bookmarkStart w:id="8" w:name="_Toc18507028"/>
       <w:r>
         <w:t>&lt;title&gt;*</w:t>
       </w:r>
-      <w:bookmarkEnd w:id="6"/>
       <w:bookmarkEnd w:id="7"/>
+      <w:bookmarkEnd w:id="8"/>
     </w:p>
     <w:p>
       <w:pPr>
@@ -1751,7 +1739,7 @@
         <w:pStyle w:val="Compact"/>
         <w:numPr>
           <w:ilvl w:val="0"/>
-          <w:numId w:val="2"/>
+          <w:numId w:val="3"/>
         </w:numPr>
       </w:pPr>
       <w:r>
@@ -1766,7 +1754,7 @@
         <w:pStyle w:val="Compact"/>
         <w:numPr>
           <w:ilvl w:val="0"/>
-          <w:numId w:val="2"/>
+          <w:numId w:val="3"/>
         </w:numPr>
       </w:pPr>
       <w:r>
@@ -1778,7 +1766,7 @@
         <w:pStyle w:val="Compact"/>
         <w:numPr>
           <w:ilvl w:val="0"/>
-          <w:numId w:val="2"/>
+          <w:numId w:val="3"/>
         </w:numPr>
       </w:pPr>
       <w:r>
@@ -1793,7 +1781,7 @@
         <w:pStyle w:val="Compact"/>
         <w:numPr>
           <w:ilvl w:val="0"/>
-          <w:numId w:val="2"/>
+          <w:numId w:val="3"/>
         </w:numPr>
       </w:pPr>
       <w:r>
@@ -1805,7 +1793,7 @@
         <w:pStyle w:val="Compact"/>
         <w:numPr>
           <w:ilvl w:val="1"/>
-          <w:numId w:val="3"/>
+          <w:numId w:val="4"/>
         </w:numPr>
       </w:pPr>
       <w:r>
@@ -1820,7 +1808,7 @@
         <w:pStyle w:val="Compact"/>
         <w:numPr>
           <w:ilvl w:val="1"/>
-          <w:numId w:val="3"/>
+          <w:numId w:val="4"/>
         </w:numPr>
       </w:pPr>
       <w:r>
@@ -1831,13 +1819,13 @@
       <w:pPr>
         <w:pStyle w:val="Heading2"/>
       </w:pPr>
-      <w:bookmarkStart w:id="8" w:name="X592d939206105d13468764b28d817a854c66751"/>
-      <w:bookmarkStart w:id="9" w:name="_Toc13754777"/>
+      <w:bookmarkStart w:id="9" w:name="personnel-and-organization-elements-crea"/>
+      <w:bookmarkStart w:id="10" w:name="_Toc18507029"/>
       <w:r>
         <w:t>Personnel and organization elements (&lt;creator&gt;, &lt;contact&gt;, etc.)</w:t>
       </w:r>
-      <w:bookmarkEnd w:id="8"/>
       <w:bookmarkEnd w:id="9"/>
+      <w:bookmarkEnd w:id="10"/>
     </w:p>
     <w:p>
       <w:pPr>
@@ -1880,13 +1868,13 @@
       <w:pPr>
         <w:pStyle w:val="Heading3"/>
       </w:pPr>
-      <w:bookmarkStart w:id="10" w:name="contact"/>
-      <w:bookmarkStart w:id="11" w:name="_Toc13754778"/>
+      <w:bookmarkStart w:id="11" w:name="contact"/>
+      <w:bookmarkStart w:id="12" w:name="_Toc18507030"/>
       <w:r>
         <w:t>&lt;contact&gt;*</w:t>
       </w:r>
-      <w:bookmarkEnd w:id="10"/>
       <w:bookmarkEnd w:id="11"/>
+      <w:bookmarkEnd w:id="12"/>
     </w:p>
     <w:p>
       <w:pPr>
@@ -1905,90 +1893,6 @@
       </w:pPr>
       <w:r>
         <w:t>Contacts are people (or positions, like Data Manager) that should be contacted for access to, or information about, the data package. For Jornada data packages this should include:</w:t>
-      </w:r>
-    </w:p>
-    <w:p>
-      <w:pPr>
-        <w:pStyle w:val="Compact"/>
-        <w:numPr>
-          <w:ilvl w:val="0"/>
-          <w:numId w:val="4"/>
-        </w:numPr>
-      </w:pPr>
-      <w:r>
-        <w:t>The “Current responsible investigator” (if av</w:t>
-      </w:r>
-      <w:r>
-        <w:t>ailable)</w:t>
-      </w:r>
-    </w:p>
-    <w:p>
-      <w:pPr>
-        <w:pStyle w:val="Compact"/>
-        <w:numPr>
-          <w:ilvl w:val="0"/>
-          <w:numId w:val="4"/>
-        </w:numPr>
-      </w:pPr>
-      <w:r>
-        <w:t>The JRN LTER Information Manager (datamanager.jrn.lter@gmail.com)</w:t>
-      </w:r>
-    </w:p>
-    <w:p>
-      <w:pPr>
-        <w:pStyle w:val="FirstParagraph"/>
-      </w:pPr>
-      <w:r>
-        <w:t>JRN LTER defines the “Current responsible investigator” as the LTER principal investigator who curates a study and its associated data package(s). For data packages without a “curre</w:t>
-      </w:r>
-      <w:r>
-        <w:t>nt responsible PI”, John Anderson has historically been listed with this role under &lt;contact&gt;. When updating one of these packages, ask John if he would like to remain in this position. If not, he may be removed and it is acceptable to list only the Data M</w:t>
-      </w:r>
-      <w:r>
-        <w:t>anager.</w:t>
-      </w:r>
-    </w:p>
-    <w:p>
-      <w:pPr>
-        <w:pStyle w:val="BodyText"/>
-      </w:pPr>
-      <w:r>
-        <w:t>No other contacts are defined.</w:t>
-      </w:r>
-    </w:p>
-    <w:p>
-      <w:pPr>
-        <w:pStyle w:val="Heading3"/>
-      </w:pPr>
-      <w:bookmarkStart w:id="12" w:name="creator"/>
-      <w:bookmarkStart w:id="13" w:name="_Toc13754779"/>
-      <w:r>
-        <w:t>&lt;creator&gt;*</w:t>
-      </w:r>
-      <w:bookmarkEnd w:id="12"/>
-      <w:bookmarkEnd w:id="13"/>
-    </w:p>
-    <w:p>
-      <w:pPr>
-        <w:pStyle w:val="FirstParagraph"/>
-      </w:pPr>
-      <w:r>
-        <w:rPr>
-          <w:b/>
-        </w:rPr>
-        <w:t>*This is a required element.</w:t>
-      </w:r>
-    </w:p>
-    <w:p>
-      <w:pPr>
-        <w:pStyle w:val="BodyText"/>
-      </w:pPr>
-      <w:r>
-        <w:lastRenderedPageBreak/>
-        <w:t>Creators are people with direct intellectual contributions to the data package and so could include PIs, postdocs, students, and other researchers. There can be multiple  elemen</w:t>
-      </w:r>
-      <w:r>
-        <w:t>ts in a Jornada EML document. These should include:</w:t>
       </w:r>
     </w:p>
     <w:p>
@@ -2000,7 +1904,10 @@
         </w:numPr>
       </w:pPr>
       <w:r>
-        <w:t>Original PIs</w:t>
+        <w:t>The “Current responsible investigator” (if av</w:t>
+      </w:r>
+      <w:r>
+        <w:t>ailable)</w:t>
       </w:r>
     </w:p>
     <w:p>
@@ -2012,31 +1919,7 @@
         </w:numPr>
       </w:pPr>
       <w:r>
-        <w:t>Former responsible PIs</w:t>
-      </w:r>
-    </w:p>
-    <w:p>
-      <w:pPr>
-        <w:pStyle w:val="Compact"/>
-        <w:numPr>
-          <w:ilvl w:val="0"/>
-          <w:numId w:val="5"/>
-        </w:numPr>
-      </w:pPr>
-      <w:r>
-        <w:t>Current responsible PIs</w:t>
-      </w:r>
-    </w:p>
-    <w:p>
-      <w:pPr>
-        <w:pStyle w:val="Compact"/>
-        <w:numPr>
-          <w:ilvl w:val="0"/>
-          <w:numId w:val="5"/>
-        </w:numPr>
-      </w:pPr>
-      <w:r>
-        <w:t>PostDocs, grad students, and other researchers (??? need to verify this)</w:t>
+        <w:t>The JRN LTER Information Manager (datamanager.jrn.lter@gmail.com)</w:t>
       </w:r>
     </w:p>
     <w:p>
@@ -2044,93 +1927,44 @@
         <w:pStyle w:val="FirstParagraph"/>
       </w:pPr>
       <w:r>
-        <w:t>If for some reason the creator, or originating PI, for the data package</w:t>
-      </w:r>
-      <w:r>
-        <w:t xml:space="preserve"> is unknown, it is acceptable to list the Jornada Basin LTER as an organization in the &lt;creator&gt; element.</w:t>
+        <w:t>JRN LTER defines the “Current responsible investigator” as the LTER principal investigator who curates a study and its associated data package(s). For data packages without a “curre</w:t>
+      </w:r>
+      <w:r>
+        <w:t>nt responsible PI”, John Anderson has historically been listed with this role under &lt;contact&gt;. When updating one of these packages, ask John if he would like to remain in this position. If not, he may be removed and it is acceptable to list only the Data M</w:t>
+      </w:r>
+      <w:r>
+        <w:t>anager.</w:t>
+      </w:r>
+    </w:p>
+    <w:p>
+      <w:pPr>
+        <w:pStyle w:val="BodyText"/>
+      </w:pPr>
+      <w:r>
+        <w:t>No other contacts are defined.</w:t>
       </w:r>
     </w:p>
     <w:p>
       <w:pPr>
         <w:pStyle w:val="Heading3"/>
       </w:pPr>
-      <w:bookmarkStart w:id="14" w:name="X299fef428cc7b52fa148db3fe3c81084307e0eb"/>
-      <w:bookmarkStart w:id="15" w:name="_Toc13754780"/>
-      <w:r>
-        <w:t>Other personnel and organization elements</w:t>
-      </w:r>
+      <w:bookmarkStart w:id="13" w:name="creator"/>
+      <w:bookmarkStart w:id="14" w:name="_Toc18507031"/>
+      <w:r>
+        <w:t>&lt;creator&gt;*</w:t>
+      </w:r>
+      <w:bookmarkEnd w:id="13"/>
       <w:bookmarkEnd w:id="14"/>
-      <w:bookmarkEnd w:id="15"/>
     </w:p>
     <w:p>
       <w:pPr>
         <w:pStyle w:val="FirstParagraph"/>
       </w:pPr>
-      <w:r>
-        <w:t>Other personnel and organization elements, such as &lt;metadataProvider&gt;, &lt;associatedParty&gt;, or &lt;publisher&gt;, ca</w:t>
-      </w:r>
-      <w:r>
-        <w:t>n be defined in EML and have been included in Jornada Basin LTER data packages. There is no standardized policy for these yet, so when updating such packages, preserve these elements if possible.</w:t>
-      </w:r>
-    </w:p>
-    <w:p>
-      <w:pPr>
-        <w:pStyle w:val="Heading2"/>
-      </w:pPr>
-      <w:bookmarkStart w:id="16" w:name="pubdate"/>
-      <w:bookmarkStart w:id="17" w:name="_Toc13754781"/>
-      <w:r>
-        <w:t>&lt;pubDate&gt;</w:t>
-      </w:r>
-      <w:bookmarkEnd w:id="16"/>
-      <w:bookmarkEnd w:id="17"/>
-    </w:p>
-    <w:p>
-      <w:pPr>
-        <w:pStyle w:val="FirstParagraph"/>
-      </w:pPr>
-      <w:r>
-        <w:t xml:space="preserve">Default for this at EDI and LTER sites appears to </w:t>
-      </w:r>
-      <w:r>
-        <w:t>be that &lt;pubDate&gt; refers to the date of the latest metadata revision for a data package posted on EDI.</w:t>
-      </w:r>
-    </w:p>
-    <w:p>
-      <w:pPr>
-        <w:pStyle w:val="BodyText"/>
-      </w:pPr>
-      <w:r>
-        <w:t>At JRN, this element has had other meanings (first date of publication), but there isn ’t currently a consistent policy.</w:t>
-      </w:r>
-    </w:p>
-    <w:p>
-      <w:pPr>
-        <w:pStyle w:val="Heading2"/>
-      </w:pPr>
-      <w:bookmarkStart w:id="18" w:name="abstract"/>
-      <w:bookmarkStart w:id="19" w:name="_Toc13754782"/>
-      <w:r>
-        <w:t>&lt;abstract&gt;</w:t>
-      </w:r>
-      <w:bookmarkEnd w:id="18"/>
-      <w:bookmarkEnd w:id="19"/>
-    </w:p>
-    <w:p>
-      <w:pPr>
-        <w:pStyle w:val="FirstParagraph"/>
-      </w:pPr>
-      <w:r>
-        <w:t>A descriptive abstrac</w:t>
-      </w:r>
-      <w:r>
-        <w:t xml:space="preserve">t of the data package, with enough context for a user to decide whether it is useful to them, should be included here. </w:t>
-      </w:r>
       <w:r>
         <w:rPr>
           <w:b/>
         </w:rPr>
-        <w:t>Keep in mind that package abstracts are used in full-text searches</w:t>
+        <w:t>*This is a required element.</w:t>
       </w:r>
     </w:p>
     <w:p>
@@ -2138,7 +1972,11 @@
         <w:pStyle w:val="BodyText"/>
       </w:pPr>
       <w:r>
-        <w:t>Best practices:</w:t>
+        <w:lastRenderedPageBreak/>
+        <w:t>Creators are people with direct intellectual contributions to the data package and so could include PIs, postdocs, students, and other researchers. There can be multiple  elemen</w:t>
+      </w:r>
+      <w:r>
+        <w:t>ts in a Jornada EML document. These should include:</w:t>
       </w:r>
     </w:p>
     <w:p>
@@ -2150,7 +1988,7 @@
         </w:numPr>
       </w:pPr>
       <w:r>
-        <w:t>Include a brief statement about whether data collection is “ongoing” or “completed”.</w:t>
+        <w:t>Original PIs</w:t>
       </w:r>
     </w:p>
     <w:p>
@@ -2162,7 +2000,7 @@
         </w:numPr>
       </w:pPr>
       <w:r>
-        <w:t>Include a brief description of data collection and data package update frequency (“updated monthly/yearly/every spring”).</w:t>
+        <w:t>Former responsible PIs</w:t>
       </w:r>
     </w:p>
     <w:p>
@@ -2174,33 +2012,121 @@
         </w:numPr>
       </w:pPr>
       <w:r>
-        <w:t>Include information on whether the data were coll</w:t>
-      </w:r>
-      <w:r>
-        <w:t>ected on the “Jornada Experimental Range”, on the “CDRCC”, or on both.</w:t>
+        <w:t>Current responsible PIs</w:t>
+      </w:r>
+    </w:p>
+    <w:p>
+      <w:pPr>
+        <w:pStyle w:val="Compact"/>
+        <w:numPr>
+          <w:ilvl w:val="0"/>
+          <w:numId w:val="6"/>
+        </w:numPr>
+      </w:pPr>
+      <w:r>
+        <w:t>PostDocs, grad students, and other researchers (??? need to verify this)</w:t>
+      </w:r>
+    </w:p>
+    <w:p>
+      <w:pPr>
+        <w:pStyle w:val="FirstParagraph"/>
+      </w:pPr>
+      <w:r>
+        <w:t>If for some reason the creator, or originating PI, for the data package</w:t>
+      </w:r>
+      <w:r>
+        <w:t xml:space="preserve"> is unknown, it is acceptable to list the Jornada Basin LTER as an organization in the &lt;creator&gt; element.</w:t>
+      </w:r>
+    </w:p>
+    <w:p>
+      <w:pPr>
+        <w:pStyle w:val="Heading3"/>
+      </w:pPr>
+      <w:bookmarkStart w:id="15" w:name="other-personnel-and-organization-element"/>
+      <w:bookmarkStart w:id="16" w:name="_Toc18507032"/>
+      <w:r>
+        <w:t>Other personnel and organization elements</w:t>
+      </w:r>
+      <w:bookmarkEnd w:id="15"/>
+      <w:bookmarkEnd w:id="16"/>
+    </w:p>
+    <w:p>
+      <w:pPr>
+        <w:pStyle w:val="FirstParagraph"/>
+      </w:pPr>
+      <w:r>
+        <w:t>Other personnel and organization elements, such as &lt;metadataProvider&gt;, &lt;associatedParty&gt;, or &lt;publisher&gt;, ca</w:t>
+      </w:r>
+      <w:r>
+        <w:t>n be defined in EML and have been included in Jornada Basin LTER data packages. There is no standardized policy for these yet, so when updating such packages, preserve these elements if possible.</w:t>
       </w:r>
     </w:p>
     <w:p>
       <w:pPr>
         <w:pStyle w:val="Heading2"/>
       </w:pPr>
-      <w:bookmarkStart w:id="20" w:name="keywordset"/>
-      <w:bookmarkStart w:id="21" w:name="_Toc13754783"/>
-      <w:r>
-        <w:t>&lt;keywordSet&gt;</w:t>
-      </w:r>
+      <w:bookmarkStart w:id="17" w:name="pubdate"/>
+      <w:bookmarkStart w:id="18" w:name="_Toc18507033"/>
+      <w:r>
+        <w:t>&lt;pubDate&gt;</w:t>
+      </w:r>
+      <w:bookmarkEnd w:id="17"/>
+      <w:bookmarkEnd w:id="18"/>
+    </w:p>
+    <w:p>
+      <w:pPr>
+        <w:pStyle w:val="FirstParagraph"/>
+      </w:pPr>
+      <w:r>
+        <w:t xml:space="preserve">Default for this at EDI and LTER sites appears to </w:t>
+      </w:r>
+      <w:r>
+        <w:t>be that &lt;pubDate&gt; refers to the date of the latest metadata revision for a data package posted on EDI.</w:t>
+      </w:r>
+    </w:p>
+    <w:p>
+      <w:pPr>
+        <w:pStyle w:val="BodyText"/>
+      </w:pPr>
+      <w:r>
+        <w:t>At JRN, this element has had other meanings (first date of publication), but there isn’t currently a consistent policy.</w:t>
+      </w:r>
+    </w:p>
+    <w:p>
+      <w:pPr>
+        <w:pStyle w:val="Heading2"/>
+      </w:pPr>
+      <w:bookmarkStart w:id="19" w:name="abstract"/>
+      <w:bookmarkStart w:id="20" w:name="_Toc18507034"/>
+      <w:r>
+        <w:t>&lt;abstract&gt;</w:t>
+      </w:r>
+      <w:bookmarkEnd w:id="19"/>
       <w:bookmarkEnd w:id="20"/>
-      <w:bookmarkEnd w:id="21"/>
     </w:p>
     <w:p>
       <w:pPr>
         <w:pStyle w:val="FirstParagraph"/>
       </w:pPr>
       <w:r>
-        <w:t>Multiple &lt;keywordSet&gt; elements can be defined. Optionally they may be labeled with a specific vocabulary they are taken from using the &lt;keywordThesaurus&gt; tag. The Jornada B</w:t>
-      </w:r>
-      <w:r>
-        <w:t>asin LTER uses these keyword thesauri:</w:t>
+        <w:t>A descriptive abstract</w:t>
+      </w:r>
+      <w:r>
+        <w:t xml:space="preserve"> of the data package, with enough context for a user to decide whether it is useful to them, should be included here. </w:t>
+      </w:r>
+      <w:r>
+        <w:rPr>
+          <w:b/>
+        </w:rPr>
+        <w:t>Keep in mind that package abstracts are used in full-text searches</w:t>
+      </w:r>
+    </w:p>
+    <w:p>
+      <w:pPr>
+        <w:pStyle w:val="BodyText"/>
+      </w:pPr>
+      <w:r>
+        <w:t>Best practices:</w:t>
       </w:r>
     </w:p>
     <w:p>
@@ -2209,6 +2135,68 @@
         <w:numPr>
           <w:ilvl w:val="0"/>
           <w:numId w:val="7"/>
+        </w:numPr>
+      </w:pPr>
+      <w:r>
+        <w:t>Include a brief statement about whether data collection is “ongoing” or “completed”.</w:t>
+      </w:r>
+    </w:p>
+    <w:p>
+      <w:pPr>
+        <w:pStyle w:val="Compact"/>
+        <w:numPr>
+          <w:ilvl w:val="0"/>
+          <w:numId w:val="7"/>
+        </w:numPr>
+      </w:pPr>
+      <w:r>
+        <w:t>Include a brief description of data collection and data package update frequency (“updated monthly/yearly/every spring”).</w:t>
+      </w:r>
+    </w:p>
+    <w:p>
+      <w:pPr>
+        <w:pStyle w:val="Compact"/>
+        <w:numPr>
+          <w:ilvl w:val="0"/>
+          <w:numId w:val="7"/>
+        </w:numPr>
+      </w:pPr>
+      <w:r>
+        <w:t>Include information on whether the data were coll</w:t>
+      </w:r>
+      <w:r>
+        <w:t>ected on the “Jornada Experimental Range”, on the “CDRCC”, or on both.</w:t>
+      </w:r>
+    </w:p>
+    <w:p>
+      <w:pPr>
+        <w:pStyle w:val="Heading2"/>
+      </w:pPr>
+      <w:bookmarkStart w:id="21" w:name="keywordset"/>
+      <w:bookmarkStart w:id="22" w:name="_Toc18507035"/>
+      <w:r>
+        <w:t>&lt;keywordSet&gt;</w:t>
+      </w:r>
+      <w:bookmarkEnd w:id="21"/>
+      <w:bookmarkEnd w:id="22"/>
+    </w:p>
+    <w:p>
+      <w:pPr>
+        <w:pStyle w:val="FirstParagraph"/>
+      </w:pPr>
+      <w:r>
+        <w:t>Multiple &lt;keywordSet&gt; elements can be defined. Optionally they may be labeled with a specific vocabulary they are taken from using the &lt;keywordThesaurus&gt; tag. The Jornada B</w:t>
+      </w:r>
+      <w:r>
+        <w:t>asin LTER uses these keyword thesauri:</w:t>
+      </w:r>
+    </w:p>
+    <w:p>
+      <w:pPr>
+        <w:pStyle w:val="Compact"/>
+        <w:numPr>
+          <w:ilvl w:val="0"/>
+          <w:numId w:val="8"/>
         </w:numPr>
       </w:pPr>
       <w:hyperlink r:id="rId8">
@@ -2228,7 +2216,7 @@
         <w:pStyle w:val="Compact"/>
         <w:numPr>
           <w:ilvl w:val="0"/>
-          <w:numId w:val="7"/>
+          <w:numId w:val="8"/>
         </w:numPr>
       </w:pPr>
       <w:hyperlink r:id="rId9">
@@ -2236,11 +2224,50 @@
           <w:rPr>
             <w:rStyle w:val="Hyperlink"/>
           </w:rPr>
-          <w:t>Jornada specific thesauri</w:t>
+          <w:t>Jornada-specific thesauri</w:t>
         </w:r>
       </w:hyperlink>
       <w:r>
-        <w:t xml:space="preserve"> - currently there are 2, which are still in development.</w:t>
+        <w:t xml:space="preserve"> - currently there are 3, which are still in development.</w:t>
+      </w:r>
+    </w:p>
+    <w:p>
+      <w:pPr>
+        <w:pStyle w:val="Compact"/>
+        <w:numPr>
+          <w:ilvl w:val="1"/>
+          <w:numId w:val="9"/>
+        </w:numPr>
+      </w:pPr>
+      <w:r>
+        <w:t>“JRN Dataset Keywords” include subject matter, funding, time span, and other JRN LTER specific terms.</w:t>
+      </w:r>
+    </w:p>
+    <w:p>
+      <w:pPr>
+        <w:pStyle w:val="Compact"/>
+        <w:numPr>
+          <w:ilvl w:val="1"/>
+          <w:numId w:val="9"/>
+        </w:numPr>
+      </w:pPr>
+      <w:r>
+        <w:t>“Jornada Project Names” include the descriptive names of abb</w:t>
+      </w:r>
+      <w:r>
+        <w:t>reviations of studies or projects taking place in Jornada Basin (affiliated with JRN LTER or not)</w:t>
+      </w:r>
+    </w:p>
+    <w:p>
+      <w:pPr>
+        <w:pStyle w:val="Compact"/>
+        <w:numPr>
+          <w:ilvl w:val="1"/>
+          <w:numId w:val="9"/>
+        </w:numPr>
+      </w:pPr>
+      <w:r>
+        <w:t>“Jornada Place Names” include the place names of important study locations or geographic features. These overlap with the “Jornada Place Names” in many cases.</w:t>
       </w:r>
     </w:p>
     <w:p>
@@ -2248,7 +2275,7 @@
         <w:pStyle w:val="Compact"/>
         <w:numPr>
           <w:ilvl w:val="0"/>
-          <w:numId w:val="7"/>
+          <w:numId w:val="8"/>
         </w:numPr>
       </w:pPr>
       <w:hyperlink r:id="rId10">
@@ -2265,14 +2292,11 @@
         <w:pStyle w:val="Compact"/>
         <w:numPr>
           <w:ilvl w:val="0"/>
-          <w:numId w:val="7"/>
+          <w:numId w:val="8"/>
         </w:numPr>
       </w:pPr>
       <w:r>
-        <w:t>EML creators can also define keywords independent of these vocabularies (no &lt;keywordTh</w:t>
-      </w:r>
-      <w:r>
-        <w:t>esaurus&gt; tag).</w:t>
+        <w:t>EML creators can also define keywords independent of these vocabularies (no &lt;keywordThesaurus&gt; tag).</w:t>
       </w:r>
     </w:p>
     <w:p>
@@ -2280,7 +2304,7 @@
         <w:pStyle w:val="FirstParagraph"/>
       </w:pPr>
       <w:r>
-        <w:t>From the Jornada thesauri, be sure to include:</w:t>
+        <w:t>From the Jornada-specific thesauri, be sure to include:</w:t>
       </w:r>
     </w:p>
     <w:p>
@@ -2288,11 +2312,14 @@
         <w:pStyle w:val="Compact"/>
         <w:numPr>
           <w:ilvl w:val="0"/>
-          <w:numId w:val="8"/>
+          <w:numId w:val="10"/>
         </w:numPr>
       </w:pPr>
       <w:r>
-        <w:t>A Jornada placename keyword</w:t>
+        <w:t>At least one subject m</w:t>
+      </w:r>
+      <w:r>
+        <w:t>atter term from the “JRN Dataset Keyword” list.</w:t>
       </w:r>
     </w:p>
     <w:p>
@@ -2300,11 +2327,11 @@
         <w:pStyle w:val="Compact"/>
         <w:numPr>
           <w:ilvl w:val="0"/>
-          <w:numId w:val="8"/>
+          <w:numId w:val="10"/>
         </w:numPr>
       </w:pPr>
       <w:r>
-        <w:t>A Jornada study name keyword</w:t>
+        <w:t>Any relevant terms from the “Jornada Project Names” list</w:t>
       </w:r>
     </w:p>
     <w:p>
@@ -2312,11 +2339,11 @@
         <w:pStyle w:val="Compact"/>
         <w:numPr>
           <w:ilvl w:val="0"/>
-          <w:numId w:val="8"/>
+          <w:numId w:val="10"/>
         </w:numPr>
       </w:pPr>
       <w:r>
-        <w:t>The Jornada study ID as “study {NNN}”, where {NNN} is the 3 digit study ID within the package ID (middle 3 digits)</w:t>
+        <w:t>Any relevant placenames from the “Jornada Place Names” list</w:t>
       </w:r>
     </w:p>
     <w:p>
@@ -2324,27 +2351,38 @@
         <w:pStyle w:val="Compact"/>
         <w:numPr>
           <w:ilvl w:val="0"/>
-          <w:numId w:val="8"/>
+          <w:numId w:val="10"/>
         </w:numPr>
       </w:pPr>
       <w:r>
-        <w:t>Either the “core” or “</w:t>
-      </w:r>
-      <w:r>
-        <w:t>non-core” keyword</w:t>
+        <w:t>The Jornada study ID as “study {NNN}”, where {NNN} is the 3 digit study ID within the packa</w:t>
+      </w:r>
+      <w:r>
+        <w:t>ge ID (middle 3 digits). List this as a “Jornada Project Name” keyword.</w:t>
+      </w:r>
+    </w:p>
+    <w:p>
+      <w:pPr>
+        <w:pStyle w:val="FirstParagraph"/>
+      </w:pPr>
+      <w:r>
+        <w:t>The keywords “core” and “signature” may be added to EML documents, but the plan at this point is to keep a separate list of packages with these designations and then cross-reference th</w:t>
+      </w:r>
+      <w:r>
+        <w:t>ose lists during searches of the JRN data catalog.</w:t>
       </w:r>
     </w:p>
     <w:p>
       <w:pPr>
         <w:pStyle w:val="Heading2"/>
       </w:pPr>
-      <w:bookmarkStart w:id="22" w:name="intellectualrights"/>
-      <w:bookmarkStart w:id="23" w:name="_Toc13754784"/>
+      <w:bookmarkStart w:id="23" w:name="intellectualrights"/>
+      <w:bookmarkStart w:id="24" w:name="_Toc18507036"/>
       <w:r>
         <w:t>&lt;intellectualRights&gt;</w:t>
       </w:r>
-      <w:bookmarkEnd w:id="22"/>
       <w:bookmarkEnd w:id="23"/>
+      <w:bookmarkEnd w:id="24"/>
     </w:p>
     <w:p>
       <w:pPr>
@@ -2362,23 +2400,20 @@
         </w:r>
       </w:hyperlink>
       <w:r>
-        <w:t>. There is a template in EMLassem</w:t>
-      </w:r>
-      <w:r>
-        <w:t>blyline for this.</w:t>
+        <w:t>. There is a template in EMLassemblyline for this.</w:t>
       </w:r>
     </w:p>
     <w:p>
       <w:pPr>
         <w:pStyle w:val="Heading2"/>
       </w:pPr>
-      <w:bookmarkStart w:id="24" w:name="coverage"/>
-      <w:bookmarkStart w:id="25" w:name="_Toc13754785"/>
+      <w:bookmarkStart w:id="25" w:name="coverage"/>
+      <w:bookmarkStart w:id="26" w:name="_Toc18507037"/>
       <w:r>
         <w:t>&lt;coverage&gt;</w:t>
       </w:r>
-      <w:bookmarkEnd w:id="24"/>
       <w:bookmarkEnd w:id="25"/>
+      <w:bookmarkEnd w:id="26"/>
     </w:p>
     <w:p>
       <w:pPr>
@@ -2391,7 +2426,13 @@
         <w:rPr>
           <w:rStyle w:val="VerbatimChar"/>
         </w:rPr>
-        <w:t>/eml:eml/dataset/coverage</w:t>
+        <w:t>/em</w:t>
+      </w:r>
+      <w:r>
+        <w:rPr>
+          <w:rStyle w:val="VerbatimChar"/>
+        </w:rPr>
+        <w:t>l:eml/dataset/coverage</w:t>
       </w:r>
       <w:r>
         <w:t>), for a data entity (</w:t>
@@ -2412,7 +2453,10 @@
         <w:t>eml:eml/dataset/methods/sampling/studyExtent/coverage</w:t>
       </w:r>
       <w:r>
-        <w:t>), etc. Within each &lt;coverage&gt; element, three types of coverage elements can be defined - &lt;geographicCoverage&gt;, &lt;taxonomicCoverage&gt;, and &lt;temporalCoverage&gt;.</w:t>
+        <w:t>), etc. Within each &lt;coverage&gt; element, three types of coverage elements can be defined - &lt;geog</w:t>
+      </w:r>
+      <w:r>
+        <w:t>raphicCoverage&gt;, &lt;taxonomicCoverage&gt;, and &lt;temporalCoverage&gt;.</w:t>
       </w:r>
     </w:p>
     <w:p>
@@ -2420,39 +2464,40 @@
         <w:pStyle w:val="BodyText"/>
       </w:pPr>
       <w:r>
-        <w:t>For now, at JRN</w:t>
-      </w:r>
-      <w:r>
-        <w:t xml:space="preserve"> LTER, we are focusing on providing adequate &lt;coverage&gt; metadata at the &lt;dataset&gt; element level, and there aren’t known standards for elements below this level (???). This is described in the sections below.</w:t>
+        <w:t>For now, at JRN LTER, we are focusing on providing adequate &lt;coverage&gt; metadata at the &lt;dataset&gt; element level, and there aren’t known standards for elements below this level (???). This is desc</w:t>
+      </w:r>
+      <w:r>
+        <w:t>ribed in the sections below.</w:t>
       </w:r>
     </w:p>
     <w:p>
       <w:pPr>
         <w:pStyle w:val="Heading3"/>
       </w:pPr>
-      <w:bookmarkStart w:id="26" w:name="geographiccoverage"/>
-      <w:bookmarkStart w:id="27" w:name="_Toc13754786"/>
-      <w:r>
+      <w:bookmarkStart w:id="27" w:name="geographiccoverage"/>
+      <w:bookmarkStart w:id="28" w:name="_Toc18507038"/>
+      <w:r>
+        <w:lastRenderedPageBreak/>
         <w:t>&lt;geographicCoverage&gt;</w:t>
       </w:r>
-      <w:bookmarkEnd w:id="26"/>
       <w:bookmarkEnd w:id="27"/>
+      <w:bookmarkEnd w:id="28"/>
     </w:p>
     <w:p>
       <w:pPr>
         <w:pStyle w:val="FirstParagraph"/>
       </w:pPr>
       <w:r>
-        <w:t>Coordinates for Jornada dat</w:t>
-      </w:r>
-      <w:r>
-        <w:t xml:space="preserve">a packages are obfuscated (deliberately, due to security concerns) in most cases. How, and how much, to provide spatial data is a matter of debate at JRN LTER. The general practice is to provide one or more bounding boxes surrounding the research sites in </w:t>
-      </w:r>
-      <w:r>
-        <w:t>a data package, but these bounding boxes should not be detailed enough to allow casual visitors to EDI to identify sensitive research sites or instrumentation. Some packages, however, already have finer details in the &lt;geographicCoverage&gt; elements. In thes</w:t>
-      </w:r>
-      <w:r>
-        <w:t>e cases the person packaging the data should probably preserve this metadata, and has some discretion on how to proceed after consulting with PIs. The general guideline for this element is outlined below.</w:t>
+        <w:t>Coordinates for Jornada data packages are obfuscated (deliberately, due to security concerns) in most cases. How, and how much, to provide spatial data is a matter of debate at JRN LTER. The general practic</w:t>
+      </w:r>
+      <w:r>
+        <w:t>e is to provide one or more bounding boxes surrounding the research sites in a data package, but these bounding boxes should not be detailed enough to allow casual visitors to EDI to identify sensitive research sites or instrumentation. Some packages, howe</w:t>
+      </w:r>
+      <w:r>
+        <w:t>ver, already have finer details in the &lt;geographicCoverage&gt; elements. In these cases the person packaging the data should probably preserve this metadata, and has some discretion on how to proceed after consulting with PIs. The general guideline for this e</w:t>
+      </w:r>
+      <w:r>
+        <w:t>lement is outlined below.</w:t>
       </w:r>
     </w:p>
     <w:p>
@@ -2460,17 +2505,13 @@
         <w:pStyle w:val="BodyText"/>
       </w:pPr>
       <w:r>
-        <w:lastRenderedPageBreak/>
-        <w:t>For &lt;dataset&gt; elements, define at least one &lt;geogra</w:t>
-      </w:r>
-      <w:r>
-        <w:t>phicCoverage&gt; element. This &lt;geographicCoverage&gt; element should contain at least one bounding box that encloses all research locations for all data entities in the package. When possible, multiple bounding boxes may be provided as additional &lt;geographicCov</w:t>
-      </w:r>
-      <w:r>
-        <w:t>erage&gt; elements that describe other study or sampling areas (these may be associated with locational variables in a data entity if you are clever about it). The bounding boxes should be large enough to prevent casual users from identifying the sites (on th</w:t>
-      </w:r>
-      <w:r>
-        <w:t>e EDI map interface, for example).</w:t>
+        <w:t>For &lt;dataset&gt; elements, define at least one &lt;geographicCoverage&gt; element. This &lt;geographicCoverage&gt; element should contain at least one bounding box that encloses all research locations for all data entities in the package. When p</w:t>
+      </w:r>
+      <w:r>
+        <w:t>ossible, multiple bounding boxes may be provided as additional &lt;geographicCoverage&gt; elements that describe other study or sampling areas (these may be associated with locational variables in a data entity if you are clever about it). The bounding boxes sho</w:t>
+      </w:r>
+      <w:r>
+        <w:t>uld be large enough to prevent casual users from identifying the sites (on the EDI map interface, for example).</w:t>
       </w:r>
     </w:p>
     <w:p>
@@ -2478,47 +2519,39 @@
         <w:pStyle w:val="BodyText"/>
       </w:pPr>
       <w:r>
-        <w:t xml:space="preserve">Each &lt;geographicCoverage&gt; element should have a &lt;geographicDescription&gt; element associated that describes the location defined by the bounding boxes (or points, as the case may be) and include the text “Higher resolution </w:t>
-      </w:r>
-      <w:r>
-        <w:t>spatial data for this data package can be obtained by contacting the Data Manager”.</w:t>
+        <w:t xml:space="preserve">Each &lt;geographicCoverage&gt; element should have a &lt;geographicDescription&gt; element associated that describes the location defined by the bounding boxes (or points, as the case may be) and include the text “Higher resolution spatial data for this data package </w:t>
+      </w:r>
+      <w:r>
+        <w:t>can be obtained by contacting the Data Manager”.</w:t>
       </w:r>
     </w:p>
     <w:p>
       <w:pPr>
         <w:pStyle w:val="Heading3"/>
       </w:pPr>
-      <w:bookmarkStart w:id="28" w:name="taxonomiccoverage"/>
-      <w:bookmarkStart w:id="29" w:name="_Toc13754787"/>
-      <w:bookmarkStart w:id="30" w:name="_GoBack"/>
+      <w:bookmarkStart w:id="29" w:name="taxonomiccoverage"/>
+      <w:bookmarkStart w:id="30" w:name="_Toc18507039"/>
+      <w:r>
+        <w:t>&lt;taxonomicCoverage&gt;</w:t>
+      </w:r>
+      <w:bookmarkEnd w:id="29"/>
       <w:bookmarkEnd w:id="30"/>
-      <w:r>
-        <w:t>&lt;taxonomicCoverage&gt;</w:t>
-      </w:r>
-      <w:bookmarkEnd w:id="28"/>
-      <w:bookmarkEnd w:id="29"/>
     </w:p>
     <w:p>
       <w:pPr>
         <w:pStyle w:val="FirstParagraph"/>
       </w:pPr>
       <w:r>
-        <w:t>There are many systems for denoting taxonomic entities or groups, including local systems that are specific to the Jornada Basin LTER or its researchers</w:t>
-      </w:r>
-      <w:r>
-        <w:t xml:space="preserve">. JRN data packages that contain taxonomic data (data attributes of species, groups of species, or other taxa) should provide ways to identify the taxonomic entities or groups in a &lt;dataset&gt; to modern, accepted taxonomic classifications at the </w:t>
+        <w:t>There are many systems for denoting taxonomic entities or groups, including local systems that are specific to the Jornada Basin LTER or its researchers. JRN data packages that contain ta</w:t>
+      </w:r>
+      <w:r>
+        <w:t xml:space="preserve">xonomic data (data attributes of species, groups of species, or other taxa) should provide ways to identify the taxonomic entities or groups in a &lt;dataset&gt; to modern, accepted taxonomic classifications at the </w:t>
       </w:r>
       <w:r>
         <w:rPr>
           <w:i/>
         </w:rPr>
-        <w:t>Genus specie</w:t>
-      </w:r>
-      <w:r>
-        <w:rPr>
-          <w:i/>
-        </w:rPr>
-        <w:t>s</w:t>
+        <w:t>Genus species</w:t>
       </w:r>
       <w:r>
         <w:t xml:space="preserve"> or finer levels.</w:t>
@@ -2529,13 +2562,16 @@
         <w:pStyle w:val="BodyText"/>
       </w:pPr>
       <w:r>
-        <w:t>These links may be provided in a variable or category in the data entity itself (a “Genus_species” variable, or example), as long as they are properly attributed to an authority like ITIS or USDA PLANTS. Local (JRN specific) taxonomic ke</w:t>
-      </w:r>
-      <w:r>
-        <w:t>ys or coding systems that appear in a data entity must be available to the data user. In these cases the keys or coding systems used should be described in the metadata and provided as either an additional data entity in the data package, or as a link to o</w:t>
-      </w:r>
-      <w:r>
-        <w:t>ther JRN EDI packages with this information.</w:t>
+        <w:t xml:space="preserve">These links may </w:t>
+      </w:r>
+      <w:r>
+        <w:t>be provided in a variable or category in the data entity itself (a “Genus_species” variable, or example), as long as they are properly attributed to an authority like ITIS or USDA PLANTS. Local (JRN specific) taxonomic keys or coding systems that appear in</w:t>
+      </w:r>
+      <w:r>
+        <w:t xml:space="preserve"> a data entity must be available to the data user. In these cases the keys or coding systems used should be described in the metadata and provided as either an additional data entity in the data package, or as a link to other JRN EDI packages with this inf</w:t>
+      </w:r>
+      <w:r>
+        <w:t>ormation.</w:t>
       </w:r>
     </w:p>
     <w:p>
@@ -2551,7 +2587,7 @@
         <w:pStyle w:val="Compact"/>
         <w:numPr>
           <w:ilvl w:val="0"/>
-          <w:numId w:val="9"/>
+          <w:numId w:val="11"/>
         </w:numPr>
       </w:pPr>
       <w:hyperlink r:id="rId12">
@@ -2571,8 +2607,9 @@
         <w:pStyle w:val="Heading3"/>
       </w:pPr>
       <w:bookmarkStart w:id="31" w:name="temporalcoverage"/>
-      <w:bookmarkStart w:id="32" w:name="_Toc13754788"/>
-      <w:r>
+      <w:bookmarkStart w:id="32" w:name="_Toc18507040"/>
+      <w:r>
+        <w:lastRenderedPageBreak/>
         <w:t>&lt;temporalCoverage&gt;</w:t>
       </w:r>
       <w:bookmarkEnd w:id="31"/>
@@ -2583,10 +2620,10 @@
         <w:pStyle w:val="FirstParagraph"/>
       </w:pPr>
       <w:r>
-        <w:t>Provide the start and end date of the period over which the data were collecte</w:t>
-      </w:r>
-      <w:r>
-        <w:t>d. For &lt;dataset&gt; elements this should include the data in all data entities (all .csv or other data files) that the EML document defines.</w:t>
+        <w:t>Provide the start and end</w:t>
+      </w:r>
+      <w:r>
+        <w:t xml:space="preserve"> date of the period over which the data were collected. For &lt;dataset&gt; elements this should include the data in all data entities (all .csv or other data files) that the EML document defines.</w:t>
       </w:r>
     </w:p>
     <w:p>
@@ -2594,7 +2631,7 @@
         <w:pStyle w:val="Heading2"/>
       </w:pPr>
       <w:bookmarkStart w:id="33" w:name="maintenance"/>
-      <w:bookmarkStart w:id="34" w:name="_Toc13754789"/>
+      <w:bookmarkStart w:id="34" w:name="_Toc18507041"/>
       <w:r>
         <w:t>&lt;maintenance&gt;</w:t>
       </w:r>
@@ -2606,10 +2643,10 @@
         <w:pStyle w:val="FirstParagraph"/>
       </w:pPr>
       <w:r>
-        <w:t>Describes whether data collection is ongoing or completed (in &lt;description&gt; element) and may include des</w:t>
-      </w:r>
-      <w:r>
-        <w:t>criptions of the frequency of data and metadata changes (in &lt;frequency&gt; element).</w:t>
+        <w:t>Describes whether data collection is ongoing or com</w:t>
+      </w:r>
+      <w:r>
+        <w:t>pleted (in &lt;description&gt; element) and may include descriptions of the frequency of data and metadata changes (in &lt;frequency&gt; element).</w:t>
       </w:r>
     </w:p>
     <w:p>
@@ -2617,7 +2654,7 @@
         <w:pStyle w:val="Compact"/>
         <w:numPr>
           <w:ilvl w:val="0"/>
-          <w:numId w:val="10"/>
+          <w:numId w:val="12"/>
         </w:numPr>
       </w:pPr>
       <w:r>
@@ -2629,11 +2666,14 @@
         <w:pStyle w:val="Compact"/>
         <w:numPr>
           <w:ilvl w:val="0"/>
-          <w:numId w:val="10"/>
+          <w:numId w:val="12"/>
         </w:numPr>
       </w:pPr>
       <w:r>
-        <w:t>Describe the data package as “ongoing” if data collection continues.</w:t>
+        <w:t>Describe the data package as “ongoing” if data col</w:t>
+      </w:r>
+      <w:r>
+        <w:t>lection continues.</w:t>
       </w:r>
     </w:p>
     <w:p>
@@ -2641,18 +2681,14 @@
         <w:pStyle w:val="Compact"/>
         <w:numPr>
           <w:ilvl w:val="0"/>
-          <w:numId w:val="10"/>
+          <w:numId w:val="12"/>
         </w:numPr>
       </w:pPr>
       <w:r>
-        <w:lastRenderedPageBreak/>
-        <w:t>For “ongoing” data packages, a des</w:t>
-      </w:r>
-      <w:r>
-        <w:t>cription of how often package revisions, including data and metadata changes, occur should be added to the &lt;frequency&gt; element under &lt;maintenance&gt;. For example, if new data are QA/QC’d, appended to a data entity, and published for a data package every mont</w:t>
-      </w:r>
-      <w:r>
-        <w:t>h, the &lt;frequency&gt; element should describe these “monthly” revisions.</w:t>
+        <w:t>For “ongoing” data packages, a description of how often package revisions, including data and metadata changes, occur should be added to the &lt;frequency&gt; element under &lt;maintenance&gt;. For example, if new data are QA/QC’d, appended to a dat</w:t>
+      </w:r>
+      <w:r>
+        <w:t>a entity, and published for a data package every month, the &lt;frequency&gt; element should describe these “monthly” revisions.</w:t>
       </w:r>
     </w:p>
     <w:p>
@@ -2660,14 +2696,14 @@
         <w:pStyle w:val="Compact"/>
         <w:numPr>
           <w:ilvl w:val="0"/>
-          <w:numId w:val="10"/>
+          <w:numId w:val="12"/>
         </w:numPr>
       </w:pPr>
       <w:r>
-        <w:t>Optionally, and in addition to #3 above, the &lt;frequency&gt; element under &lt;maintenance&gt; can describe the frequency (hourly, daily, bimonthly, etc.) of the data in any data entities in the p</w:t>
-      </w:r>
-      <w:r>
-        <w:t>ackage. This may be especially important tabular time series.</w:t>
+        <w:t>Optionally, and in addition to #3 above, the &lt;frequency&gt; element under &lt;maintenance&gt; can describe the frequency (hourly, daily, bimon</w:t>
+      </w:r>
+      <w:r>
+        <w:t>thly, etc.) of the data in any data entities in the package. This may be especially important tabular time series.</w:t>
       </w:r>
     </w:p>
     <w:p>
@@ -2675,7 +2711,7 @@
         <w:pStyle w:val="Heading2"/>
       </w:pPr>
       <w:bookmarkStart w:id="35" w:name="methods"/>
-      <w:bookmarkStart w:id="36" w:name="_Toc13754790"/>
+      <w:bookmarkStart w:id="36" w:name="_Toc18507042"/>
       <w:r>
         <w:t>&lt;methods&gt;</w:t>
       </w:r>
@@ -2687,10 +2723,10 @@
         <w:pStyle w:val="FirstParagraph"/>
       </w:pPr>
       <w:r>
-        <w:t>This element should include a detailed description of how the data were collected or otherwise derived (field procedures, laboratory analysis, data synthesis and analysis). It should b</w:t>
-      </w:r>
-      <w:r>
-        <w:t>e concise but sufficient to reproduce the resulting data entity in the package.</w:t>
+        <w:t>This element should include a detailed description of how the data were collected or otherwise derived (field procedures, laborator</w:t>
+      </w:r>
+      <w:r>
+        <w:t>y analysis, data synthesis and analysis). It should be concise but sufficient to reproduce the resulting data entity in the package.</w:t>
       </w:r>
     </w:p>
     <w:p>
@@ -2698,10 +2734,10 @@
         <w:pStyle w:val="BodyText"/>
       </w:pPr>
       <w:r>
-        <w:t>Many Jornada packages have &lt;methods&gt; elements that refer to ancillary procedures documents, QA/QC specifications, data reduction scripts, etc. Whenever possible these should be</w:t>
-      </w:r>
-      <w:r>
-        <w:t xml:space="preserve"> preserved and archived as additional data entities in the data package (or at least a link to another repository should be provided).</w:t>
+        <w:t>Many Jornada packages have &lt;methods&gt; elements that refer to ancillary procedures documents, QA/QC specifications, data redu</w:t>
+      </w:r>
+      <w:r>
+        <w:t>ction scripts, etc. Whenever possible these should be preserved and archived as additional data entities in the data package (or at least a link to another repository should be provided).</w:t>
       </w:r>
     </w:p>
     <w:p>
@@ -2709,7 +2745,10 @@
         <w:pStyle w:val="BodyText"/>
       </w:pPr>
       <w:r>
-        <w:t>If needed &lt;methods&gt; elements can be defined for individual data entities (</w:t>
+        <w:t>If needed &lt;methods&gt; elements can be defined for individual data enti</w:t>
+      </w:r>
+      <w:r>
+        <w:t>ties (</w:t>
       </w:r>
       <w:r>
         <w:rPr>
@@ -2718,13 +2757,10 @@
         <w:t>/eml:eml/dataset/[entity]/methods</w:t>
       </w:r>
       <w:r>
-        <w:t>). A hierarchy</w:t>
-      </w:r>
-      <w:r>
-        <w:t xml:space="preserve"> of additional elements, such as &lt;instrument&gt;, &lt;sampling&gt;, &lt;methodStep&gt;, &lt;qualityControl&gt;, can be also defined within each &lt;methods&gt; element. The GCE Toolbox+ does some of this for us with Jornada met data. In general though, descriptive text with optional</w:t>
-      </w:r>
-      <w:r>
-        <w:t xml:space="preserve"> pointers to other methods documentation is usually adequate.</w:t>
+        <w:t>). A hierarchy of additional elements, such as &lt;instrument&gt;, &lt;sampling&gt;, &lt;methodStep&gt;, &lt;qualityControl&gt;, can be also defined within each &lt;methods&gt; element. The GCE Toolbox+ does some of this for us with Jornada met da</w:t>
+      </w:r>
+      <w:r>
+        <w:t>ta. In general though, descriptive text with optional pointers to other methods documentation is usually adequate.</w:t>
       </w:r>
     </w:p>
     <w:p>
@@ -2732,7 +2768,7 @@
         <w:pStyle w:val="Heading2"/>
       </w:pPr>
       <w:bookmarkStart w:id="37" w:name="project"/>
-      <w:bookmarkStart w:id="38" w:name="_Toc13754791"/>
+      <w:bookmarkStart w:id="38" w:name="_Toc18507043"/>
       <w:r>
         <w:t>&lt;project&gt;</w:t>
       </w:r>
@@ -2752,10 +2788,10 @@
         <w:pStyle w:val="BodyText"/>
       </w:pPr>
       <w:r>
-        <w:t>This element is created automatically by EMLassemblyline</w:t>
-      </w:r>
-      <w:r>
-        <w:t xml:space="preserve"> if a “PI” creator is listed.</w:t>
+        <w:t>Thi</w:t>
+      </w:r>
+      <w:r>
+        <w:t>s element is created automatically by EMLassemblyline if a “PI” creator is listed.</w:t>
       </w:r>
     </w:p>
     <w:p>
@@ -2763,8 +2799,9 @@
         <w:pStyle w:val="Heading2"/>
       </w:pPr>
       <w:bookmarkStart w:id="39" w:name="data-entities"/>
-      <w:bookmarkStart w:id="40" w:name="_Toc13754792"/>
-      <w:r>
+      <w:bookmarkStart w:id="40" w:name="_Toc18507044"/>
+      <w:r>
+        <w:lastRenderedPageBreak/>
         <w:t>Data entities</w:t>
       </w:r>
       <w:bookmarkEnd w:id="39"/>
@@ -2783,13 +2820,13 @@
         <w:pStyle w:val="BodyText"/>
       </w:pPr>
       <w:r>
-        <w:t>Several possible elements are used to define individual data entities within a &lt;dataset&gt;. The</w:t>
-      </w:r>
-      <w:r>
-        <w:t>se include &lt;dataTable&gt;, &lt;spatialRaster&gt;, &lt;spatialVector&gt;, &lt;storedProcedure&gt;, &lt;view&gt;, and &lt;otherEntity&gt;. Each of these must contain other elements that describe the data they contain (the EntityGroup tree). The most important of these, for us, is the &lt;attri</w:t>
-      </w:r>
-      <w:r>
-        <w:t>buteList&gt; that defines the variables in a &lt;dataTable&gt; entity, since most Jornada data is tabular.</w:t>
+        <w:t>Several possible elements are used to de</w:t>
+      </w:r>
+      <w:r>
+        <w:t>fine individual data entities within a &lt;dataset&gt;. These include &lt;dataTable&gt;, &lt;spatialRaster&gt;, &lt;spatialVector&gt;, &lt;storedProcedure&gt;, &lt;view&gt;, and &lt;otherEntity&gt;. Each of these must contain other elements that describe the data they contain (the EntityGroup tree</w:t>
+      </w:r>
+      <w:r>
+        <w:t>). The most important of these, for us, is the &lt;attributeList&gt; that defines the variables in a &lt;dataTable&gt; entity, since most Jornada data is tabular.</w:t>
       </w:r>
     </w:p>
     <w:p>
@@ -2797,20 +2834,19 @@
         <w:pStyle w:val="BodyText"/>
       </w:pPr>
       <w:r>
-        <w:t>There are not any Jornada-specific metadata standards for data entities (???maybe there should be) or the elements they contain (&lt;attributeList&gt;). Use EML bes</w:t>
-      </w:r>
-      <w:r>
-        <w:t>t practices.</w:t>
+        <w:t>There are not any Jornada-specific metadata standards for data entities (???maybe there should be) or the</w:t>
+      </w:r>
+      <w:r>
+        <w:t xml:space="preserve"> elements they contain (&lt;attributeList&gt;). Use EML best practices.</w:t>
       </w:r>
     </w:p>
     <w:p>
       <w:pPr>
         <w:pStyle w:val="Heading1"/>
       </w:pPr>
-      <w:bookmarkStart w:id="41" w:name="X57552936979b5b1cc1cffde98ece4d7379a1bc9"/>
-      <w:bookmarkStart w:id="42" w:name="_Toc13754793"/>
-      <w:r>
-        <w:lastRenderedPageBreak/>
+      <w:bookmarkStart w:id="41" w:name="information-management-metadata-and-eml-"/>
+      <w:bookmarkStart w:id="42" w:name="_Toc18507045"/>
+      <w:r>
         <w:t>Information management, metadata, and EML resources</w:t>
       </w:r>
       <w:bookmarkEnd w:id="41"/>
@@ -2832,10 +2868,10 @@
         </w:r>
       </w:hyperlink>
       <w:r>
-        <w:t xml:space="preserve"> that forms the basis for how Information Managment (IM) systems shou</w:t>
-      </w:r>
-      <w:r>
-        <w:t xml:space="preserve">ld function at sites in the LTER network. LTER maintains an </w:t>
+        <w:t xml:space="preserve"> that forms the </w:t>
+      </w:r>
+      <w:r>
+        <w:t xml:space="preserve">basis for how Information Managment (IM) systems should function at sites in the LTER network. LTER maintains an </w:t>
       </w:r>
       <w:hyperlink r:id="rId14">
         <w:r>
@@ -2846,7 +2882,10 @@
         </w:r>
       </w:hyperlink>
       <w:r>
-        <w:t xml:space="preserve"> with some resources on IM practices, guidelines, and training materials. The </w:t>
+        <w:t xml:space="preserve"> </w:t>
+      </w:r>
+      <w:r>
+        <w:t xml:space="preserve">with some resources on IM practices, guidelines, and training materials. The </w:t>
       </w:r>
       <w:hyperlink r:id="rId15">
         <w:r>
@@ -2857,7 +2896,10 @@
         </w:r>
       </w:hyperlink>
       <w:r>
-        <w:t xml:space="preserve"> document encapsulates the guidelines and best practices for what an LTER IM system should be.</w:t>
+        <w:t xml:space="preserve"> document encapsulates the guidelines and best practices for what an LTER IM</w:t>
+      </w:r>
+      <w:r>
+        <w:t xml:space="preserve"> system should be.</w:t>
       </w:r>
     </w:p>
     <w:p>
@@ -2876,7 +2918,10 @@
         </w:r>
       </w:hyperlink>
       <w:r>
-        <w:t xml:space="preserve">. EDI’s “5 Phases of data publishing” is a large collection of resources, but in particular, </w:t>
+        <w:t xml:space="preserve">. EDI’s “5 Phases of data publishing” </w:t>
+      </w:r>
+      <w:r>
+        <w:t xml:space="preserve">is a large collection of resources, but in particular, </w:t>
       </w:r>
       <w:hyperlink r:id="rId17">
         <w:r>
@@ -2906,17 +2951,20 @@
         <w:pStyle w:val="BodyText"/>
       </w:pPr>
       <w:r>
-        <w:t>The EML specification is defined an</w:t>
-      </w:r>
-      <w:r>
-        <w:t xml:space="preserve">d maintained by the </w:t>
+        <w:t xml:space="preserve">The EML specification is defined and maintained by the </w:t>
       </w:r>
       <w:hyperlink r:id="rId19">
         <w:r>
           <w:rPr>
             <w:rStyle w:val="Hyperlink"/>
           </w:rPr>
-          <w:t>Knowledge Network for Biocomplexity</w:t>
+          <w:t>Knowledge Network for Biocom</w:t>
+        </w:r>
+        <w:r>
+          <w:rPr>
+            <w:rStyle w:val="Hyperlink"/>
+          </w:rPr>
+          <w:t>plexity</w:t>
         </w:r>
       </w:hyperlink>
       <w:r>
@@ -2994,7 +3042,7 @@
   <w:abstractNum w:abstractNumId="0" w15:restartNumberingAfterBreak="0">
     <w:nsid w:val="EA454B4C"/>
     <w:multiLevelType w:val="multilevel"/>
-    <w:tmpl w:val="2486A13A"/>
+    <w:tmpl w:val="492C8898"/>
     <w:lvl w:ilvl="0">
       <w:numFmt w:val="bullet"/>
       <w:lvlText w:val="•"/>
@@ -3096,9 +3144,9 @@
     </w:lvl>
   </w:abstractNum>
   <w:abstractNum w:abstractNumId="1" w15:restartNumberingAfterBreak="0">
-    <w:nsid w:val="2C1AE401"/>
+    <w:nsid w:val="170CD2DE"/>
     <w:multiLevelType w:val="multilevel"/>
-    <w:tmpl w:val="9BB02830"/>
+    <w:tmpl w:val="53FC7FA0"/>
     <w:lvl w:ilvl="0">
       <w:numFmt w:val="bullet"/>
       <w:lvlText w:val=" "/>
@@ -3200,9 +3248,113 @@
     </w:lvl>
   </w:abstractNum>
   <w:abstractNum w:abstractNumId="2" w15:restartNumberingAfterBreak="0">
+    <w:nsid w:val="2C1AE401"/>
+    <w:multiLevelType w:val="multilevel"/>
+    <w:tmpl w:val="AD181476"/>
+    <w:lvl w:ilvl="0">
+      <w:numFmt w:val="bullet"/>
+      <w:lvlText w:val=" "/>
+      <w:lvlJc w:val="left"/>
+      <w:pPr>
+        <w:tabs>
+          <w:tab w:val="num" w:pos="0"/>
+        </w:tabs>
+        <w:ind w:left="480" w:hanging="480"/>
+      </w:pPr>
+    </w:lvl>
+    <w:lvl w:ilvl="1">
+      <w:numFmt w:val="bullet"/>
+      <w:lvlText w:val=" "/>
+      <w:lvlJc w:val="left"/>
+      <w:pPr>
+        <w:tabs>
+          <w:tab w:val="num" w:pos="720"/>
+        </w:tabs>
+        <w:ind w:left="1200" w:hanging="480"/>
+      </w:pPr>
+    </w:lvl>
+    <w:lvl w:ilvl="2">
+      <w:numFmt w:val="bullet"/>
+      <w:lvlText w:val=" "/>
+      <w:lvlJc w:val="left"/>
+      <w:pPr>
+        <w:tabs>
+          <w:tab w:val="num" w:pos="1440"/>
+        </w:tabs>
+        <w:ind w:left="1920" w:hanging="480"/>
+      </w:pPr>
+    </w:lvl>
+    <w:lvl w:ilvl="3">
+      <w:numFmt w:val="bullet"/>
+      <w:lvlText w:val=" "/>
+      <w:lvlJc w:val="left"/>
+      <w:pPr>
+        <w:tabs>
+          <w:tab w:val="num" w:pos="2160"/>
+        </w:tabs>
+        <w:ind w:left="2640" w:hanging="480"/>
+      </w:pPr>
+    </w:lvl>
+    <w:lvl w:ilvl="4">
+      <w:numFmt w:val="bullet"/>
+      <w:lvlText w:val=" "/>
+      <w:lvlJc w:val="left"/>
+      <w:pPr>
+        <w:tabs>
+          <w:tab w:val="num" w:pos="2880"/>
+        </w:tabs>
+        <w:ind w:left="3360" w:hanging="480"/>
+      </w:pPr>
+    </w:lvl>
+    <w:lvl w:ilvl="5">
+      <w:numFmt w:val="bullet"/>
+      <w:lvlText w:val=" "/>
+      <w:lvlJc w:val="left"/>
+      <w:pPr>
+        <w:tabs>
+          <w:tab w:val="num" w:pos="3600"/>
+        </w:tabs>
+        <w:ind w:left="4080" w:hanging="480"/>
+      </w:pPr>
+    </w:lvl>
+    <w:lvl w:ilvl="6">
+      <w:numFmt w:val="bullet"/>
+      <w:lvlText w:val=" "/>
+      <w:lvlJc w:val="left"/>
+      <w:pPr>
+        <w:tabs>
+          <w:tab w:val="num" w:pos="4320"/>
+        </w:tabs>
+        <w:ind w:left="4800" w:hanging="480"/>
+      </w:pPr>
+    </w:lvl>
+    <w:lvl w:ilvl="7">
+      <w:numFmt w:val="bullet"/>
+      <w:lvlText w:val=" "/>
+      <w:lvlJc w:val="left"/>
+      <w:pPr>
+        <w:tabs>
+          <w:tab w:val="num" w:pos="5040"/>
+        </w:tabs>
+        <w:ind w:left="5520" w:hanging="480"/>
+      </w:pPr>
+    </w:lvl>
+    <w:lvl w:ilvl="8">
+      <w:numFmt w:val="bullet"/>
+      <w:lvlText w:val=" "/>
+      <w:lvlJc w:val="left"/>
+      <w:pPr>
+        <w:tabs>
+          <w:tab w:val="num" w:pos="5760"/>
+        </w:tabs>
+        <w:ind w:left="6240" w:hanging="480"/>
+      </w:pPr>
+    </w:lvl>
+  </w:abstractNum>
+  <w:abstractNum w:abstractNumId="3" w15:restartNumberingAfterBreak="0">
     <w:nsid w:val="71315DCA"/>
     <w:multiLevelType w:val="multilevel"/>
-    <w:tmpl w:val="AA949DD4"/>
+    <w:tmpl w:val="B09CC63A"/>
     <w:lvl w:ilvl="0">
       <w:start w:val="1"/>
       <w:numFmt w:val="decimal"/>
@@ -3316,7 +3468,7 @@
     <w:abstractNumId w:val="1"/>
   </w:num>
   <w:num w:numId="2">
-    <w:abstractNumId w:val="0"/>
+    <w:abstractNumId w:val="1"/>
   </w:num>
   <w:num w:numId="3">
     <w:abstractNumId w:val="0"/>
@@ -3337,7 +3489,13 @@
     <w:abstractNumId w:val="0"/>
   </w:num>
   <w:num w:numId="9">
-    <w:abstractNumId w:val="2"/>
+    <w:abstractNumId w:val="0"/>
+  </w:num>
+  <w:num w:numId="10">
+    <w:abstractNumId w:val="0"/>
+  </w:num>
+  <w:num w:numId="11">
+    <w:abstractNumId w:val="3"/>
     <w:lvlOverride w:ilvl="0">
       <w:startOverride w:val="1"/>
     </w:lvlOverride>
@@ -3366,8 +3524,8 @@
       <w:startOverride w:val="1"/>
     </w:lvlOverride>
   </w:num>
-  <w:num w:numId="10">
-    <w:abstractNumId w:val="2"/>
+  <w:num w:numId="12">
+    <w:abstractNumId w:val="3"/>
     <w:lvlOverride w:ilvl="0">
       <w:startOverride w:val="1"/>
     </w:lvlOverride>
@@ -3416,8 +3574,9 @@
       </w:pPr>
     </w:pPrDefault>
   </w:docDefaults>
-  <w:latentStyles w:defLockedState="0" w:defUIPriority="0" w:defSemiHidden="0" w:defUnhideWhenUsed="0" w:defQFormat="0" w:count="376">
-    <w:lsdException w:name="heading 5" w:semiHidden="1" w:unhideWhenUsed="1"/>
+  <w:latentStyles w:defLockedState="0" w:defUIPriority="0" w:defSemiHidden="0" w:defUnhideWhenUsed="0" w:defQFormat="0" w:count="377">
+    <w:lsdException w:name="heading 4" w:semiHidden="1" w:unhideWhenUsed="1"/>
+    <w:lsdException w:name="index 1" w:semiHidden="1" w:unhideWhenUsed="1"/>
     <w:lsdException w:name="index 2" w:semiHidden="1" w:unhideWhenUsed="1"/>
     <w:lsdException w:name="index 3" w:semiHidden="1" w:unhideWhenUsed="1"/>
     <w:lsdException w:name="index 4" w:semiHidden="1" w:unhideWhenUsed="1"/>
@@ -3459,9 +3618,9 @@
     <w:lsdException w:name="List Number" w:semiHidden="1" w:unhideWhenUsed="1"/>
     <w:lsdException w:name="List 2" w:semiHidden="1" w:unhideWhenUsed="1"/>
     <w:lsdException w:name="List 3" w:semiHidden="1" w:unhideWhenUsed="1"/>
-    <w:lsdException w:name="List 4" w:semiHidden="1" w:unhideWhenUsed="1"/>
+    <w:lsdException w:name="List 5" w:semiHidden="1" w:unhideWhenUsed="1"/>
     <w:lsdException w:name="List Bullet 2" w:semiHidden="1" w:unhideWhenUsed="1"/>
-    <w:lsdException w:name="List Bullet 3" w:semiHidden="1" w:unhideWhenUsed="1"/>
+    <w:lsdException w:name="List Bullet 5" w:semiHidden="1" w:unhideWhenUsed="1"/>
     <w:lsdException w:name="List Number 2" w:semiHidden="1" w:unhideWhenUsed="1"/>
     <w:lsdException w:name="List Number 3" w:semiHidden="1" w:unhideWhenUsed="1"/>
     <w:lsdException w:name="List Number 4" w:semiHidden="1" w:unhideWhenUsed="1"/>
@@ -3479,7 +3638,7 @@
     <w:lsdException w:name="Message Header" w:semiHidden="1" w:unhideWhenUsed="1"/>
     <w:lsdException w:name="Salutation" w:semiHidden="1" w:unhideWhenUsed="1"/>
     <w:lsdException w:name="Date" w:semiHidden="1" w:unhideWhenUsed="1"/>
-    <w:lsdException w:name="Body Text First Indent" w:semiHidden="1" w:unhideWhenUsed="1"/>
+    <w:lsdException w:name="Body Text 3" w:semiHidden="1" w:unhideWhenUsed="1"/>
     <w:lsdException w:name="Body Text Indent 2" w:semiHidden="1" w:unhideWhenUsed="1"/>
     <w:lsdException w:name="Body Text Indent 3" w:semiHidden="1" w:unhideWhenUsed="1"/>
     <w:lsdException w:name="Block Text" w:semiHidden="1" w:unhideWhenUsed="1"/>
@@ -3553,7 +3712,7 @@
     <w:lsdException w:name="Table Theme" w:semiHidden="1" w:unhideWhenUsed="1"/>
     <w:lsdException w:name="Placeholder Text" w:semiHidden="1"/>
     <w:lsdException w:name="Light Shading"/>
-    <w:lsdException w:name="Light List"/>
+    <w:lsdException w:name="Medium Grid 2"/>
     <w:lsdException w:name="Medium Grid 3"/>
     <w:lsdException w:name="Dark List"/>
     <w:lsdException w:name="Colorful Shading"/>
@@ -3746,6 +3905,7 @@
     <w:lsdException w:name="Hashtag" w:semiHidden="1" w:uiPriority="99" w:unhideWhenUsed="1"/>
     <w:lsdException w:name="Unresolved Mention" w:semiHidden="1" w:uiPriority="99" w:unhideWhenUsed="1"/>
     <w:lsdException w:name="Smart Link" w:semiHidden="1" w:uiPriority="99" w:unhideWhenUsed="1"/>
+    <w:lsdException w:name="Smart Link Error" w:semiHidden="1" w:uiPriority="99" w:unhideWhenUsed="1"/>
   </w:latentStyles>
   <w:style w:type="paragraph" w:default="1" w:styleId="Normal">
     <w:name w:val="Normal"/>
@@ -4488,7 +4648,7 @@
     <w:autoRedefine/>
     <w:uiPriority w:val="39"/>
     <w:unhideWhenUsed/>
-    <w:rsid w:val="00FF117A"/>
+    <w:rsid w:val="007B7D06"/>
     <w:pPr>
       <w:spacing w:after="100"/>
     </w:pPr>
@@ -4500,7 +4660,7 @@
     <w:autoRedefine/>
     <w:uiPriority w:val="39"/>
     <w:unhideWhenUsed/>
-    <w:rsid w:val="00FF117A"/>
+    <w:rsid w:val="007B7D06"/>
     <w:pPr>
       <w:spacing w:after="100"/>
       <w:ind w:left="240"/>
@@ -4513,7 +4673,7 @@
     <w:autoRedefine/>
     <w:uiPriority w:val="39"/>
     <w:unhideWhenUsed/>
-    <w:rsid w:val="00FF117A"/>
+    <w:rsid w:val="007B7D06"/>
     <w:pPr>
       <w:spacing w:after="100"/>
       <w:ind w:left="480"/>

</xml_diff>